<commit_message>
* Fixed typos in 2.2.0 * Updated for 2.2.1
</commit_message>
<xml_diff>
--- a/docs/ICT-Transport-Silicone_SMP_Developer_Guide-220.docx
+++ b/docs/ICT-Transport-Silicone_SMP_Developer_Guide-220.docx
@@ -1,6 +1,6 @@
 
 <file path=word/document.xml><?xml version="1.0" encoding="utf-8"?>
-<w:document xmlns:wpc="http://schemas.microsoft.com/office/word/2010/wordprocessingCanvas" xmlns:mc="http://schemas.openxmlformats.org/markup-compatibility/2006" xmlns:o="urn:schemas-microsoft-com:office:office" xmlns:r="http://schemas.openxmlformats.org/officeDocument/2006/relationships" xmlns:m="http://schemas.openxmlformats.org/officeDocument/2006/math" xmlns:v="urn:schemas-microsoft-com:vml" xmlns:wp14="http://schemas.microsoft.com/office/word/2010/wordprocessingDrawing" xmlns:wp="http://schemas.openxmlformats.org/drawingml/2006/wordprocessingDrawing" xmlns:w10="urn:schemas-microsoft-com:office:word" xmlns:w="http://schemas.openxmlformats.org/wordprocessingml/2006/main" xmlns:w14="http://schemas.microsoft.com/office/word/2010/wordml" xmlns:wpg="http://schemas.microsoft.com/office/word/2010/wordprocessingGroup" xmlns:wpi="http://schemas.microsoft.com/office/word/2010/wordprocessingInk" xmlns:wne="http://schemas.microsoft.com/office/word/2006/wordml" xmlns:wps="http://schemas.microsoft.com/office/word/2010/wordprocessingShape" mc:Ignorable="w14 wp14">
+<w:document xmlns:ve="http://schemas.openxmlformats.org/markup-compatibility/2006" xmlns:o="urn:schemas-microsoft-com:office:office" xmlns:r="http://schemas.openxmlformats.org/officeDocument/2006/relationships" xmlns:m="http://schemas.openxmlformats.org/officeDocument/2006/math" xmlns:v="urn:schemas-microsoft-com:vml" xmlns:wp="http://schemas.openxmlformats.org/drawingml/2006/wordprocessingDrawing" xmlns:w10="urn:schemas-microsoft-com:office:word" xmlns:w="http://schemas.openxmlformats.org/wordprocessingml/2006/main" xmlns:wne="http://schemas.microsoft.com/office/word/2006/wordml">
   <w:body>
     <w:p>
       <w:r>
@@ -34,7 +34,7 @@
                     </pic:cNvPicPr>
                   </pic:nvPicPr>
                   <pic:blipFill>
-                    <a:blip r:embed="rId9" cstate="print"/>
+                    <a:blip r:embed="rId8" cstate="print"/>
                     <a:srcRect/>
                     <a:stretch>
                       <a:fillRect/>
@@ -87,7 +87,7 @@
                     </pic:cNvPicPr>
                   </pic:nvPicPr>
                   <pic:blipFill>
-                    <a:blip r:embed="rId10" cstate="print"/>
+                    <a:blip r:embed="rId9" cstate="print"/>
                     <a:srcRect l="11993" t="22115" r="13168" b="25198"/>
                     <a:stretch>
                       <a:fillRect/>
@@ -142,8 +142,12 @@
     <w:p/>
     <w:p>
       <w:r>
+        <w:rPr>
+          <w:noProof/>
+          <w:lang w:val="de-AT" w:eastAsia="de-AT"/>
+        </w:rPr>
         <w:drawing>
-          <wp:anchor distT="0" distB="0" distL="114300" distR="114300" simplePos="0" relativeHeight="251657216" behindDoc="0" locked="0" layoutInCell="1" allowOverlap="1" wp14:anchorId="065BAF41" wp14:editId="065F0DD5">
+          <wp:anchor distT="0" distB="0" distL="114300" distR="114300" simplePos="0" relativeHeight="251657216" behindDoc="0" locked="0" layoutInCell="1" allowOverlap="1">
             <wp:simplePos x="0" y="0"/>
             <wp:positionH relativeFrom="column">
               <wp:posOffset>-114300</wp:posOffset>
@@ -168,7 +172,7 @@
                     </pic:cNvPicPr>
                   </pic:nvPicPr>
                   <pic:blipFill>
-                    <a:blip r:embed="rId11" cstate="print"/>
+                    <a:blip r:embed="rId10" cstate="print"/>
                     <a:srcRect/>
                     <a:stretch>
                       <a:fillRect/>
@@ -203,7 +207,7 @@
       <w:tblPr>
         <w:tblW w:w="7654" w:type="dxa"/>
         <w:tblInd w:w="2235" w:type="dxa"/>
-        <w:tblLook w:val="01E0" w:firstRow="1" w:lastRow="1" w:firstColumn="1" w:lastColumn="1" w:noHBand="0" w:noVBand="0"/>
+        <w:tblLook w:val="01E0"/>
       </w:tblPr>
       <w:tblGrid>
         <w:gridCol w:w="2976"/>
@@ -739,7 +743,7 @@
           <w:insideV w:val="single" w:sz="4" w:space="0" w:color="auto"/>
         </w:tblBorders>
         <w:tblLayout w:type="fixed"/>
-        <w:tblLook w:val="01E0" w:firstRow="1" w:lastRow="1" w:firstColumn="1" w:lastColumn="1" w:noHBand="0" w:noVBand="0"/>
+        <w:tblLook w:val="01E0"/>
       </w:tblPr>
       <w:tblGrid>
         <w:gridCol w:w="669"/>
@@ -984,7 +988,7 @@
           <w:left w:w="0" w:type="dxa"/>
           <w:right w:w="0" w:type="dxa"/>
         </w:tblCellMar>
-        <w:tblLook w:val="0000" w:firstRow="0" w:lastRow="0" w:firstColumn="0" w:lastColumn="0" w:noHBand="0" w:noVBand="0"/>
+        <w:tblLook w:val="0000"/>
       </w:tblPr>
       <w:tblGrid>
         <w:gridCol w:w="851"/>
@@ -1701,7 +1705,15 @@
           </w:tcPr>
           <w:p>
             <w:r>
-              <w:t>Updated to peppol-silicone 2.2.0</w:t>
+              <w:t xml:space="preserve">Updated to </w:t>
+            </w:r>
+            <w:proofErr w:type="spellStart"/>
+            <w:r>
+              <w:t>peppol</w:t>
+            </w:r>
+            <w:proofErr w:type="spellEnd"/>
+            <w:r>
+              <w:t>-silicone 2.2.0</w:t>
             </w:r>
           </w:p>
         </w:tc>
@@ -1841,6 +1853,12 @@
                 <w:rFonts w:cs="Arial"/>
               </w:rPr>
             </w:pPr>
+            <w:r>
+              <w:rPr>
+                <w:rFonts w:cs="Arial"/>
+              </w:rPr>
+              <w:t>2012-03-29</w:t>
+            </w:r>
           </w:p>
         </w:tc>
         <w:tc>
@@ -1859,6 +1877,12 @@
                 <w:rFonts w:cs="Arial"/>
               </w:rPr>
             </w:pPr>
+            <w:r>
+              <w:rPr>
+                <w:rFonts w:cs="Arial"/>
+              </w:rPr>
+              <w:t>PH</w:t>
+            </w:r>
           </w:p>
         </w:tc>
         <w:tc>
@@ -1883,6 +1907,12 @@
                 <w:rFonts w:cs="Arial"/>
               </w:rPr>
             </w:pPr>
+            <w:r>
+              <w:rPr>
+                <w:rFonts w:cs="Arial"/>
+              </w:rPr>
+              <w:t>BRZ</w:t>
+            </w:r>
           </w:p>
         </w:tc>
         <w:tc>
@@ -1907,6 +1937,12 @@
                 <w:rFonts w:cs="Arial"/>
               </w:rPr>
             </w:pPr>
+            <w:r>
+              <w:rPr>
+                <w:rFonts w:cs="Arial"/>
+              </w:rPr>
+              <w:t>Fixed some typos</w:t>
+            </w:r>
           </w:p>
         </w:tc>
       </w:tr>
@@ -2323,7 +2359,7 @@
                                 </pic:cNvPicPr>
                               </pic:nvPicPr>
                               <pic:blipFill>
-                                <a:blip r:embed="rId12"/>
+                                <a:blip r:embed="rId11"/>
                                 <a:srcRect/>
                                 <a:stretch>
                                   <a:fillRect/>
@@ -2632,15 +2668,28 @@
         </w:rPr>
         <w:t xml:space="preserve">PEPPOL.AT/BRZ (Bundesrechenzentrum), AT, </w:t>
       </w:r>
-      <w:hyperlink r:id="rId13" w:history="1">
-        <w:r>
-          <w:rPr>
-            <w:rStyle w:val="Hyperlink"/>
-            <w:lang w:val="nb-NO"/>
-          </w:rPr>
-          <w:t>http://www.brz.gv.at</w:t>
-        </w:r>
-      </w:hyperlink>
+      <w:r>
+        <w:fldChar w:fldCharType="begin"/>
+      </w:r>
+      <w:r>
+        <w:rPr>
+          <w:lang w:val="de-AT"/>
+        </w:rPr>
+        <w:instrText>HYPERLINK "http://www.brz.gv.at"</w:instrText>
+      </w:r>
+      <w:r>
+        <w:fldChar w:fldCharType="separate"/>
+      </w:r>
+      <w:r>
+        <w:rPr>
+          <w:rStyle w:val="Hyperlink"/>
+          <w:lang w:val="nb-NO"/>
+        </w:rPr>
+        <w:t>http://www.brz.gv.at</w:t>
+      </w:r>
+      <w:r>
+        <w:fldChar w:fldCharType="end"/>
+      </w:r>
     </w:p>
     <w:p>
       <w:pPr>
@@ -2693,12 +2742,28 @@
     </w:p>
     <w:p>
       <w:r>
-        <w:t>CUP: Christian Uldall Pedersen (Accenture)</w:t>
-      </w:r>
-    </w:p>
-    <w:p>
-      <w:r>
-        <w:t>DS: Dennis Søgaard (Accenture)</w:t>
+        <w:t xml:space="preserve">CUP: Christian </w:t>
+      </w:r>
+      <w:proofErr w:type="spellStart"/>
+      <w:r>
+        <w:t>Uldall</w:t>
+      </w:r>
+      <w:proofErr w:type="spellEnd"/>
+      <w:r>
+        <w:t xml:space="preserve"> Pedersen (Accenture)</w:t>
+      </w:r>
+    </w:p>
+    <w:p>
+      <w:r>
+        <w:t xml:space="preserve">DS: Dennis </w:t>
+      </w:r>
+      <w:proofErr w:type="spellStart"/>
+      <w:r>
+        <w:t>Søgaard</w:t>
+      </w:r>
+      <w:proofErr w:type="spellEnd"/>
+      <w:r>
+        <w:t xml:space="preserve"> (Accenture)</w:t>
       </w:r>
     </w:p>
     <w:p>
@@ -2764,7 +2829,7 @@
           <w:b w:val="0"/>
           <w:sz w:val="22"/>
           <w:szCs w:val="22"/>
-          <w:lang w:val="nb-NO" w:eastAsia="nb-NO" w:bidi="ar-SA"/>
+          <w:lang w:val="de-AT" w:eastAsia="de-AT" w:bidi="ar-SA"/>
         </w:rPr>
       </w:pPr>
       <w:r>
@@ -2776,7 +2841,7 @@
       <w:r>
         <w:fldChar w:fldCharType="separate"/>
       </w:r>
-      <w:hyperlink w:anchor="_Toc297879515" w:history="1">
+      <w:hyperlink w:anchor="_Toc320770108" w:history="1">
         <w:r>
           <w:rPr>
             <w:rStyle w:val="Hyperlink"/>
@@ -2789,7 +2854,7 @@
             <w:b w:val="0"/>
             <w:sz w:val="22"/>
             <w:szCs w:val="22"/>
-            <w:lang w:val="nb-NO" w:eastAsia="nb-NO" w:bidi="ar-SA"/>
+            <w:lang w:val="de-AT" w:eastAsia="de-AT" w:bidi="ar-SA"/>
           </w:rPr>
           <w:tab/>
         </w:r>
@@ -2815,7 +2880,7 @@
           <w:rPr>
             <w:webHidden/>
           </w:rPr>
-          <w:instrText xml:space="preserve"> PAGEREF _Toc297879515 \h </w:instrText>
+          <w:instrText xml:space="preserve"> PAGEREF _Toc320770108 \h </w:instrText>
         </w:r>
         <w:r>
           <w:rPr>
@@ -2849,10 +2914,10 @@
           <w:rFonts w:asciiTheme="minorHAnsi" w:eastAsiaTheme="minorEastAsia" w:hAnsiTheme="minorHAnsi" w:cstheme="minorBidi"/>
           <w:sz w:val="22"/>
           <w:szCs w:val="22"/>
-          <w:lang w:val="nb-NO" w:eastAsia="nb-NO"/>
-        </w:rPr>
-      </w:pPr>
-      <w:hyperlink w:anchor="_Toc297879516" w:history="1">
+          <w:lang w:val="de-AT" w:eastAsia="de-AT"/>
+        </w:rPr>
+      </w:pPr>
+      <w:hyperlink w:anchor="_Toc320770109" w:history="1">
         <w:r>
           <w:rPr>
             <w:rStyle w:val="Hyperlink"/>
@@ -2865,7 +2930,7 @@
             <w:rFonts w:asciiTheme="minorHAnsi" w:eastAsiaTheme="minorEastAsia" w:hAnsiTheme="minorHAnsi" w:cstheme="minorBidi"/>
             <w:sz w:val="22"/>
             <w:szCs w:val="22"/>
-            <w:lang w:val="nb-NO" w:eastAsia="nb-NO"/>
+            <w:lang w:val="de-AT" w:eastAsia="de-AT"/>
           </w:rPr>
           <w:tab/>
         </w:r>
@@ -2892,7 +2957,7 @@
           <w:rPr>
             <w:webHidden/>
           </w:rPr>
-          <w:instrText xml:space="preserve"> PAGEREF _Toc297879516 \h </w:instrText>
+          <w:instrText xml:space="preserve"> PAGEREF _Toc320770109 \h </w:instrText>
         </w:r>
         <w:r>
           <w:rPr>
@@ -2926,10 +2991,10 @@
           <w:rFonts w:asciiTheme="minorHAnsi" w:eastAsiaTheme="minorEastAsia" w:hAnsiTheme="minorHAnsi" w:cstheme="minorBidi"/>
           <w:sz w:val="22"/>
           <w:szCs w:val="22"/>
-          <w:lang w:val="nb-NO" w:eastAsia="nb-NO"/>
-        </w:rPr>
-      </w:pPr>
-      <w:hyperlink w:anchor="_Toc297879517" w:history="1">
+          <w:lang w:val="de-AT" w:eastAsia="de-AT"/>
+        </w:rPr>
+      </w:pPr>
+      <w:hyperlink w:anchor="_Toc320770110" w:history="1">
         <w:r>
           <w:rPr>
             <w:rStyle w:val="Hyperlink"/>
@@ -2942,7 +3007,7 @@
             <w:rFonts w:asciiTheme="minorHAnsi" w:eastAsiaTheme="minorEastAsia" w:hAnsiTheme="minorHAnsi" w:cstheme="minorBidi"/>
             <w:sz w:val="22"/>
             <w:szCs w:val="22"/>
-            <w:lang w:val="nb-NO" w:eastAsia="nb-NO"/>
+            <w:lang w:val="de-AT" w:eastAsia="de-AT"/>
           </w:rPr>
           <w:tab/>
         </w:r>
@@ -2969,84 +3034,7 @@
           <w:rPr>
             <w:webHidden/>
           </w:rPr>
-          <w:instrText xml:space="preserve"> PAGEREF _Toc297879517 \h </w:instrText>
-        </w:r>
-        <w:r>
-          <w:rPr>
-            <w:webHidden/>
-          </w:rPr>
-        </w:r>
-        <w:r>
-          <w:rPr>
-            <w:webHidden/>
-          </w:rPr>
-          <w:fldChar w:fldCharType="separate"/>
-        </w:r>
-        <w:r>
-          <w:rPr>
-            <w:webHidden/>
-          </w:rPr>
-          <w:t>5</w:t>
-        </w:r>
-        <w:r>
-          <w:rPr>
-            <w:webHidden/>
-          </w:rPr>
-          <w:fldChar w:fldCharType="end"/>
-        </w:r>
-      </w:hyperlink>
-    </w:p>
-    <w:p>
-      <w:pPr>
-        <w:pStyle w:val="Verzeichnis2"/>
-        <w:rPr>
-          <w:rFonts w:asciiTheme="minorHAnsi" w:eastAsiaTheme="minorEastAsia" w:hAnsiTheme="minorHAnsi" w:cstheme="minorBidi"/>
-          <w:sz w:val="22"/>
-          <w:szCs w:val="22"/>
-          <w:lang w:val="nb-NO" w:eastAsia="nb-NO"/>
-        </w:rPr>
-      </w:pPr>
-      <w:hyperlink w:anchor="_Toc297879518" w:history="1">
-        <w:r>
-          <w:rPr>
-            <w:rStyle w:val="Hyperlink"/>
-            <w:lang w:bidi="ne-NP"/>
-          </w:rPr>
-          <w:t>1.3</w:t>
-        </w:r>
-        <w:r>
-          <w:rPr>
-            <w:rFonts w:asciiTheme="minorHAnsi" w:eastAsiaTheme="minorEastAsia" w:hAnsiTheme="minorHAnsi" w:cstheme="minorBidi"/>
-            <w:sz w:val="22"/>
-            <w:szCs w:val="22"/>
-            <w:lang w:val="nb-NO" w:eastAsia="nb-NO"/>
-          </w:rPr>
-          <w:tab/>
-        </w:r>
-        <w:r>
-          <w:rPr>
-            <w:rStyle w:val="Hyperlink"/>
-            <w:lang w:bidi="ne-NP"/>
-          </w:rPr>
-          <w:t>[Document dependent sections]</w:t>
-        </w:r>
-        <w:r>
-          <w:rPr>
-            <w:webHidden/>
-          </w:rPr>
-          <w:tab/>
-        </w:r>
-        <w:r>
-          <w:rPr>
-            <w:webHidden/>
-          </w:rPr>
-          <w:fldChar w:fldCharType="begin"/>
-        </w:r>
-        <w:r>
-          <w:rPr>
-            <w:webHidden/>
-          </w:rPr>
-          <w:instrText xml:space="preserve"> PAGEREF _Toc297879518 \h </w:instrText>
+          <w:instrText xml:space="preserve"> PAGEREF _Toc320770110 \h </w:instrText>
         </w:r>
         <w:r>
           <w:rPr>
@@ -3081,14 +3069,13 @@
           <w:b w:val="0"/>
           <w:sz w:val="22"/>
           <w:szCs w:val="22"/>
-          <w:lang w:val="nb-NO" w:eastAsia="nb-NO" w:bidi="ar-SA"/>
-        </w:rPr>
-      </w:pPr>
-      <w:hyperlink w:anchor="_Toc297879519" w:history="1">
+          <w:lang w:val="de-AT" w:eastAsia="de-AT" w:bidi="ar-SA"/>
+        </w:rPr>
+      </w:pPr>
+      <w:hyperlink w:anchor="_Toc320770111" w:history="1">
         <w:r>
           <w:rPr>
             <w:rStyle w:val="Hyperlink"/>
-            <w:lang w:val="en-US"/>
           </w:rPr>
           <w:t>2</w:t>
         </w:r>
@@ -3098,16 +3085,15 @@
             <w:b w:val="0"/>
             <w:sz w:val="22"/>
             <w:szCs w:val="22"/>
-            <w:lang w:val="nb-NO" w:eastAsia="nb-NO" w:bidi="ar-SA"/>
+            <w:lang w:val="de-AT" w:eastAsia="de-AT" w:bidi="ar-SA"/>
           </w:rPr>
           <w:tab/>
         </w:r>
         <w:r>
           <w:rPr>
             <w:rStyle w:val="Hyperlink"/>
-            <w:lang w:val="en-US"/>
-          </w:rPr>
-          <w:t>??</w:t>
+          </w:rPr>
+          <w:t>Prerequisites</w:t>
         </w:r>
         <w:r>
           <w:rPr>
@@ -3125,7 +3111,7 @@
           <w:rPr>
             <w:webHidden/>
           </w:rPr>
-          <w:instrText xml:space="preserve"> PAGEREF _Toc297879519 \h </w:instrText>
+          <w:instrText xml:space="preserve"> PAGEREF _Toc320770111 \h </w:instrText>
         </w:r>
         <w:r>
           <w:rPr>
@@ -3142,7 +3128,1085 @@
           <w:rPr>
             <w:webHidden/>
           </w:rPr>
+          <w:t>5</w:t>
+        </w:r>
+        <w:r>
+          <w:rPr>
+            <w:webHidden/>
+          </w:rPr>
+          <w:fldChar w:fldCharType="end"/>
+        </w:r>
+      </w:hyperlink>
+    </w:p>
+    <w:p>
+      <w:pPr>
+        <w:pStyle w:val="Verzeichnis2"/>
+        <w:rPr>
+          <w:rFonts w:asciiTheme="minorHAnsi" w:eastAsiaTheme="minorEastAsia" w:hAnsiTheme="minorHAnsi" w:cstheme="minorBidi"/>
+          <w:sz w:val="22"/>
+          <w:szCs w:val="22"/>
+          <w:lang w:val="de-AT" w:eastAsia="de-AT"/>
+        </w:rPr>
+      </w:pPr>
+      <w:hyperlink w:anchor="_Toc320770112" w:history="1">
+        <w:r>
+          <w:rPr>
+            <w:rStyle w:val="Hyperlink"/>
+            <w:lang w:bidi="ne-NP"/>
+          </w:rPr>
+          <w:t>2.1</w:t>
+        </w:r>
+        <w:r>
+          <w:rPr>
+            <w:rFonts w:asciiTheme="minorHAnsi" w:eastAsiaTheme="minorEastAsia" w:hAnsiTheme="minorHAnsi" w:cstheme="minorBidi"/>
+            <w:sz w:val="22"/>
+            <w:szCs w:val="22"/>
+            <w:lang w:val="de-AT" w:eastAsia="de-AT"/>
+          </w:rPr>
+          <w:tab/>
+        </w:r>
+        <w:r>
+          <w:rPr>
+            <w:rStyle w:val="Hyperlink"/>
+            <w:lang w:bidi="ne-NP"/>
+          </w:rPr>
+          <w:t>Environment</w:t>
+        </w:r>
+        <w:r>
+          <w:rPr>
+            <w:webHidden/>
+          </w:rPr>
+          <w:tab/>
+        </w:r>
+        <w:r>
+          <w:rPr>
+            <w:webHidden/>
+          </w:rPr>
+          <w:fldChar w:fldCharType="begin"/>
+        </w:r>
+        <w:r>
+          <w:rPr>
+            <w:webHidden/>
+          </w:rPr>
+          <w:instrText xml:space="preserve"> PAGEREF _Toc320770112 \h </w:instrText>
+        </w:r>
+        <w:r>
+          <w:rPr>
+            <w:webHidden/>
+          </w:rPr>
+        </w:r>
+        <w:r>
+          <w:rPr>
+            <w:webHidden/>
+          </w:rPr>
+          <w:fldChar w:fldCharType="separate"/>
+        </w:r>
+        <w:r>
+          <w:rPr>
+            <w:webHidden/>
+          </w:rPr>
+          <w:t>5</w:t>
+        </w:r>
+        <w:r>
+          <w:rPr>
+            <w:webHidden/>
+          </w:rPr>
+          <w:fldChar w:fldCharType="end"/>
+        </w:r>
+      </w:hyperlink>
+    </w:p>
+    <w:p>
+      <w:pPr>
+        <w:pStyle w:val="Verzeichnis2"/>
+        <w:rPr>
+          <w:rFonts w:asciiTheme="minorHAnsi" w:eastAsiaTheme="minorEastAsia" w:hAnsiTheme="minorHAnsi" w:cstheme="minorBidi"/>
+          <w:sz w:val="22"/>
+          <w:szCs w:val="22"/>
+          <w:lang w:val="de-AT" w:eastAsia="de-AT"/>
+        </w:rPr>
+      </w:pPr>
+      <w:hyperlink w:anchor="_Toc320770113" w:history="1">
+        <w:r>
+          <w:rPr>
+            <w:rStyle w:val="Hyperlink"/>
+            <w:lang w:bidi="ne-NP"/>
+          </w:rPr>
+          <w:t>2.2</w:t>
+        </w:r>
+        <w:r>
+          <w:rPr>
+            <w:rFonts w:asciiTheme="minorHAnsi" w:eastAsiaTheme="minorEastAsia" w:hAnsiTheme="minorHAnsi" w:cstheme="minorBidi"/>
+            <w:sz w:val="22"/>
+            <w:szCs w:val="22"/>
+            <w:lang w:val="de-AT" w:eastAsia="de-AT"/>
+          </w:rPr>
+          <w:tab/>
+        </w:r>
+        <w:r>
+          <w:rPr>
+            <w:rStyle w:val="Hyperlink"/>
+            <w:lang w:bidi="ne-NP"/>
+          </w:rPr>
+          <w:t>Resources and libraries</w:t>
+        </w:r>
+        <w:r>
+          <w:rPr>
+            <w:webHidden/>
+          </w:rPr>
+          <w:tab/>
+        </w:r>
+        <w:r>
+          <w:rPr>
+            <w:webHidden/>
+          </w:rPr>
+          <w:fldChar w:fldCharType="begin"/>
+        </w:r>
+        <w:r>
+          <w:rPr>
+            <w:webHidden/>
+          </w:rPr>
+          <w:instrText xml:space="preserve"> PAGEREF _Toc320770113 \h </w:instrText>
+        </w:r>
+        <w:r>
+          <w:rPr>
+            <w:webHidden/>
+          </w:rPr>
+        </w:r>
+        <w:r>
+          <w:rPr>
+            <w:webHidden/>
+          </w:rPr>
+          <w:fldChar w:fldCharType="separate"/>
+        </w:r>
+        <w:r>
+          <w:rPr>
+            <w:webHidden/>
+          </w:rPr>
+          <w:t>5</w:t>
+        </w:r>
+        <w:r>
+          <w:rPr>
+            <w:webHidden/>
+          </w:rPr>
+          <w:fldChar w:fldCharType="end"/>
+        </w:r>
+      </w:hyperlink>
+    </w:p>
+    <w:p>
+      <w:pPr>
+        <w:pStyle w:val="Verzeichnis1"/>
+        <w:rPr>
+          <w:rFonts w:asciiTheme="minorHAnsi" w:eastAsiaTheme="minorEastAsia" w:hAnsiTheme="minorHAnsi" w:cstheme="minorBidi"/>
+          <w:b w:val="0"/>
+          <w:sz w:val="22"/>
+          <w:szCs w:val="22"/>
+          <w:lang w:val="de-AT" w:eastAsia="de-AT" w:bidi="ar-SA"/>
+        </w:rPr>
+      </w:pPr>
+      <w:hyperlink w:anchor="_Toc320770114" w:history="1">
+        <w:r>
+          <w:rPr>
+            <w:rStyle w:val="Hyperlink"/>
+          </w:rPr>
+          <w:t>3</w:t>
+        </w:r>
+        <w:r>
+          <w:rPr>
+            <w:rFonts w:asciiTheme="minorHAnsi" w:eastAsiaTheme="minorEastAsia" w:hAnsiTheme="minorHAnsi" w:cstheme="minorBidi"/>
+            <w:b w:val="0"/>
+            <w:sz w:val="22"/>
+            <w:szCs w:val="22"/>
+            <w:lang w:val="de-AT" w:eastAsia="de-AT" w:bidi="ar-SA"/>
+          </w:rPr>
+          <w:tab/>
+        </w:r>
+        <w:r>
+          <w:rPr>
+            <w:rStyle w:val="Hyperlink"/>
+          </w:rPr>
+          <w:t>Getting and Compiling the Source Code</w:t>
+        </w:r>
+        <w:r>
+          <w:rPr>
+            <w:webHidden/>
+          </w:rPr>
+          <w:tab/>
+        </w:r>
+        <w:r>
+          <w:rPr>
+            <w:webHidden/>
+          </w:rPr>
+          <w:fldChar w:fldCharType="begin"/>
+        </w:r>
+        <w:r>
+          <w:rPr>
+            <w:webHidden/>
+          </w:rPr>
+          <w:instrText xml:space="preserve"> PAGEREF _Toc320770114 \h </w:instrText>
+        </w:r>
+        <w:r>
+          <w:rPr>
+            <w:webHidden/>
+          </w:rPr>
+        </w:r>
+        <w:r>
+          <w:rPr>
+            <w:webHidden/>
+          </w:rPr>
+          <w:fldChar w:fldCharType="separate"/>
+        </w:r>
+        <w:r>
+          <w:rPr>
+            <w:webHidden/>
+          </w:rPr>
           <w:t>6</w:t>
+        </w:r>
+        <w:r>
+          <w:rPr>
+            <w:webHidden/>
+          </w:rPr>
+          <w:fldChar w:fldCharType="end"/>
+        </w:r>
+      </w:hyperlink>
+    </w:p>
+    <w:p>
+      <w:pPr>
+        <w:pStyle w:val="Verzeichnis2"/>
+        <w:rPr>
+          <w:rFonts w:asciiTheme="minorHAnsi" w:eastAsiaTheme="minorEastAsia" w:hAnsiTheme="minorHAnsi" w:cstheme="minorBidi"/>
+          <w:sz w:val="22"/>
+          <w:szCs w:val="22"/>
+          <w:lang w:val="de-AT" w:eastAsia="de-AT"/>
+        </w:rPr>
+      </w:pPr>
+      <w:hyperlink w:anchor="_Toc320770115" w:history="1">
+        <w:r>
+          <w:rPr>
+            <w:rStyle w:val="Hyperlink"/>
+            <w:lang w:bidi="ne-NP"/>
+          </w:rPr>
+          <w:t>3.1</w:t>
+        </w:r>
+        <w:r>
+          <w:rPr>
+            <w:rFonts w:asciiTheme="minorHAnsi" w:eastAsiaTheme="minorEastAsia" w:hAnsiTheme="minorHAnsi" w:cstheme="minorBidi"/>
+            <w:sz w:val="22"/>
+            <w:szCs w:val="22"/>
+            <w:lang w:val="de-AT" w:eastAsia="de-AT"/>
+          </w:rPr>
+          <w:tab/>
+        </w:r>
+        <w:r>
+          <w:rPr>
+            <w:rStyle w:val="Hyperlink"/>
+            <w:lang w:bidi="ne-NP"/>
+          </w:rPr>
+          <w:t>General</w:t>
+        </w:r>
+        <w:r>
+          <w:rPr>
+            <w:webHidden/>
+          </w:rPr>
+          <w:tab/>
+        </w:r>
+        <w:r>
+          <w:rPr>
+            <w:webHidden/>
+          </w:rPr>
+          <w:fldChar w:fldCharType="begin"/>
+        </w:r>
+        <w:r>
+          <w:rPr>
+            <w:webHidden/>
+          </w:rPr>
+          <w:instrText xml:space="preserve"> PAGEREF _Toc320770115 \h </w:instrText>
+        </w:r>
+        <w:r>
+          <w:rPr>
+            <w:webHidden/>
+          </w:rPr>
+        </w:r>
+        <w:r>
+          <w:rPr>
+            <w:webHidden/>
+          </w:rPr>
+          <w:fldChar w:fldCharType="separate"/>
+        </w:r>
+        <w:r>
+          <w:rPr>
+            <w:webHidden/>
+          </w:rPr>
+          <w:t>6</w:t>
+        </w:r>
+        <w:r>
+          <w:rPr>
+            <w:webHidden/>
+          </w:rPr>
+          <w:fldChar w:fldCharType="end"/>
+        </w:r>
+      </w:hyperlink>
+    </w:p>
+    <w:p>
+      <w:pPr>
+        <w:pStyle w:val="Verzeichnis2"/>
+        <w:rPr>
+          <w:rFonts w:asciiTheme="minorHAnsi" w:eastAsiaTheme="minorEastAsia" w:hAnsiTheme="minorHAnsi" w:cstheme="minorBidi"/>
+          <w:sz w:val="22"/>
+          <w:szCs w:val="22"/>
+          <w:lang w:val="de-AT" w:eastAsia="de-AT"/>
+        </w:rPr>
+      </w:pPr>
+      <w:hyperlink w:anchor="_Toc320770116" w:history="1">
+        <w:r>
+          <w:rPr>
+            <w:rStyle w:val="Hyperlink"/>
+            <w:lang w:bidi="ne-NP"/>
+          </w:rPr>
+          <w:t>3.2</w:t>
+        </w:r>
+        <w:r>
+          <w:rPr>
+            <w:rFonts w:asciiTheme="minorHAnsi" w:eastAsiaTheme="minorEastAsia" w:hAnsiTheme="minorHAnsi" w:cstheme="minorBidi"/>
+            <w:sz w:val="22"/>
+            <w:szCs w:val="22"/>
+            <w:lang w:val="de-AT" w:eastAsia="de-AT"/>
+          </w:rPr>
+          <w:tab/>
+        </w:r>
+        <w:r>
+          <w:rPr>
+            <w:rStyle w:val="Hyperlink"/>
+            <w:lang w:bidi="ne-NP"/>
+          </w:rPr>
+          <w:t>smp-webapp</w:t>
+        </w:r>
+        <w:r>
+          <w:rPr>
+            <w:webHidden/>
+          </w:rPr>
+          <w:tab/>
+        </w:r>
+        <w:r>
+          <w:rPr>
+            <w:webHidden/>
+          </w:rPr>
+          <w:fldChar w:fldCharType="begin"/>
+        </w:r>
+        <w:r>
+          <w:rPr>
+            <w:webHidden/>
+          </w:rPr>
+          <w:instrText xml:space="preserve"> PAGEREF _Toc320770116 \h </w:instrText>
+        </w:r>
+        <w:r>
+          <w:rPr>
+            <w:webHidden/>
+          </w:rPr>
+        </w:r>
+        <w:r>
+          <w:rPr>
+            <w:webHidden/>
+          </w:rPr>
+          <w:fldChar w:fldCharType="separate"/>
+        </w:r>
+        <w:r>
+          <w:rPr>
+            <w:webHidden/>
+          </w:rPr>
+          <w:t>6</w:t>
+        </w:r>
+        <w:r>
+          <w:rPr>
+            <w:webHidden/>
+          </w:rPr>
+          <w:fldChar w:fldCharType="end"/>
+        </w:r>
+      </w:hyperlink>
+    </w:p>
+    <w:p>
+      <w:pPr>
+        <w:pStyle w:val="Verzeichnis2"/>
+        <w:rPr>
+          <w:rFonts w:asciiTheme="minorHAnsi" w:eastAsiaTheme="minorEastAsia" w:hAnsiTheme="minorHAnsi" w:cstheme="minorBidi"/>
+          <w:sz w:val="22"/>
+          <w:szCs w:val="22"/>
+          <w:lang w:val="de-AT" w:eastAsia="de-AT"/>
+        </w:rPr>
+      </w:pPr>
+      <w:hyperlink w:anchor="_Toc320770117" w:history="1">
+        <w:r>
+          <w:rPr>
+            <w:rStyle w:val="Hyperlink"/>
+            <w:lang w:bidi="ne-NP"/>
+          </w:rPr>
+          <w:t>3.3</w:t>
+        </w:r>
+        <w:r>
+          <w:rPr>
+            <w:rFonts w:asciiTheme="minorHAnsi" w:eastAsiaTheme="minorEastAsia" w:hAnsiTheme="minorHAnsi" w:cstheme="minorBidi"/>
+            <w:sz w:val="22"/>
+            <w:szCs w:val="22"/>
+            <w:lang w:val="de-AT" w:eastAsia="de-AT"/>
+          </w:rPr>
+          <w:tab/>
+        </w:r>
+        <w:r>
+          <w:rPr>
+            <w:rStyle w:val="Hyperlink"/>
+            <w:lang w:bidi="ne-NP"/>
+          </w:rPr>
+          <w:t>smp-client-library</w:t>
+        </w:r>
+        <w:r>
+          <w:rPr>
+            <w:webHidden/>
+          </w:rPr>
+          <w:tab/>
+        </w:r>
+        <w:r>
+          <w:rPr>
+            <w:webHidden/>
+          </w:rPr>
+          <w:fldChar w:fldCharType="begin"/>
+        </w:r>
+        <w:r>
+          <w:rPr>
+            <w:webHidden/>
+          </w:rPr>
+          <w:instrText xml:space="preserve"> PAGEREF _Toc320770117 \h </w:instrText>
+        </w:r>
+        <w:r>
+          <w:rPr>
+            <w:webHidden/>
+          </w:rPr>
+        </w:r>
+        <w:r>
+          <w:rPr>
+            <w:webHidden/>
+          </w:rPr>
+          <w:fldChar w:fldCharType="separate"/>
+        </w:r>
+        <w:r>
+          <w:rPr>
+            <w:webHidden/>
+          </w:rPr>
+          <w:t>6</w:t>
+        </w:r>
+        <w:r>
+          <w:rPr>
+            <w:webHidden/>
+          </w:rPr>
+          <w:fldChar w:fldCharType="end"/>
+        </w:r>
+      </w:hyperlink>
+    </w:p>
+    <w:p>
+      <w:pPr>
+        <w:pStyle w:val="Verzeichnis1"/>
+        <w:rPr>
+          <w:rFonts w:asciiTheme="minorHAnsi" w:eastAsiaTheme="minorEastAsia" w:hAnsiTheme="minorHAnsi" w:cstheme="minorBidi"/>
+          <w:b w:val="0"/>
+          <w:sz w:val="22"/>
+          <w:szCs w:val="22"/>
+          <w:lang w:val="de-AT" w:eastAsia="de-AT" w:bidi="ar-SA"/>
+        </w:rPr>
+      </w:pPr>
+      <w:hyperlink w:anchor="_Toc320770118" w:history="1">
+        <w:r>
+          <w:rPr>
+            <w:rStyle w:val="Hyperlink"/>
+          </w:rPr>
+          <w:t>4</w:t>
+        </w:r>
+        <w:r>
+          <w:rPr>
+            <w:rFonts w:asciiTheme="minorHAnsi" w:eastAsiaTheme="minorEastAsia" w:hAnsiTheme="minorHAnsi" w:cstheme="minorBidi"/>
+            <w:b w:val="0"/>
+            <w:sz w:val="22"/>
+            <w:szCs w:val="22"/>
+            <w:lang w:val="de-AT" w:eastAsia="de-AT" w:bidi="ar-SA"/>
+          </w:rPr>
+          <w:tab/>
+        </w:r>
+        <w:r>
+          <w:rPr>
+            <w:rStyle w:val="Hyperlink"/>
+          </w:rPr>
+          <w:t>REST service</w:t>
+        </w:r>
+        <w:r>
+          <w:rPr>
+            <w:webHidden/>
+          </w:rPr>
+          <w:tab/>
+        </w:r>
+        <w:r>
+          <w:rPr>
+            <w:webHidden/>
+          </w:rPr>
+          <w:fldChar w:fldCharType="begin"/>
+        </w:r>
+        <w:r>
+          <w:rPr>
+            <w:webHidden/>
+          </w:rPr>
+          <w:instrText xml:space="preserve"> PAGEREF _Toc320770118 \h </w:instrText>
+        </w:r>
+        <w:r>
+          <w:rPr>
+            <w:webHidden/>
+          </w:rPr>
+        </w:r>
+        <w:r>
+          <w:rPr>
+            <w:webHidden/>
+          </w:rPr>
+          <w:fldChar w:fldCharType="separate"/>
+        </w:r>
+        <w:r>
+          <w:rPr>
+            <w:webHidden/>
+          </w:rPr>
+          <w:t>6</w:t>
+        </w:r>
+        <w:r>
+          <w:rPr>
+            <w:webHidden/>
+          </w:rPr>
+          <w:fldChar w:fldCharType="end"/>
+        </w:r>
+      </w:hyperlink>
+    </w:p>
+    <w:p>
+      <w:pPr>
+        <w:pStyle w:val="Verzeichnis2"/>
+        <w:rPr>
+          <w:rFonts w:asciiTheme="minorHAnsi" w:eastAsiaTheme="minorEastAsia" w:hAnsiTheme="minorHAnsi" w:cstheme="minorBidi"/>
+          <w:sz w:val="22"/>
+          <w:szCs w:val="22"/>
+          <w:lang w:val="de-AT" w:eastAsia="de-AT"/>
+        </w:rPr>
+      </w:pPr>
+      <w:hyperlink w:anchor="_Toc320770119" w:history="1">
+        <w:r>
+          <w:rPr>
+            <w:rStyle w:val="Hyperlink"/>
+            <w:lang w:bidi="ne-NP"/>
+          </w:rPr>
+          <w:t>4.1</w:t>
+        </w:r>
+        <w:r>
+          <w:rPr>
+            <w:rFonts w:asciiTheme="minorHAnsi" w:eastAsiaTheme="minorEastAsia" w:hAnsiTheme="minorHAnsi" w:cstheme="minorBidi"/>
+            <w:sz w:val="22"/>
+            <w:szCs w:val="22"/>
+            <w:lang w:val="de-AT" w:eastAsia="de-AT"/>
+          </w:rPr>
+          <w:tab/>
+        </w:r>
+        <w:r>
+          <w:rPr>
+            <w:rStyle w:val="Hyperlink"/>
+            <w:lang w:bidi="ne-NP"/>
+          </w:rPr>
+          <w:t>Building and deploying the service</w:t>
+        </w:r>
+        <w:r>
+          <w:rPr>
+            <w:webHidden/>
+          </w:rPr>
+          <w:tab/>
+        </w:r>
+        <w:r>
+          <w:rPr>
+            <w:webHidden/>
+          </w:rPr>
+          <w:fldChar w:fldCharType="begin"/>
+        </w:r>
+        <w:r>
+          <w:rPr>
+            <w:webHidden/>
+          </w:rPr>
+          <w:instrText xml:space="preserve"> PAGEREF _Toc320770119 \h </w:instrText>
+        </w:r>
+        <w:r>
+          <w:rPr>
+            <w:webHidden/>
+          </w:rPr>
+        </w:r>
+        <w:r>
+          <w:rPr>
+            <w:webHidden/>
+          </w:rPr>
+          <w:fldChar w:fldCharType="separate"/>
+        </w:r>
+        <w:r>
+          <w:rPr>
+            <w:webHidden/>
+          </w:rPr>
+          <w:t>7</w:t>
+        </w:r>
+        <w:r>
+          <w:rPr>
+            <w:webHidden/>
+          </w:rPr>
+          <w:fldChar w:fldCharType="end"/>
+        </w:r>
+      </w:hyperlink>
+    </w:p>
+    <w:p>
+      <w:pPr>
+        <w:pStyle w:val="Verzeichnis2"/>
+        <w:rPr>
+          <w:rFonts w:asciiTheme="minorHAnsi" w:eastAsiaTheme="minorEastAsia" w:hAnsiTheme="minorHAnsi" w:cstheme="minorBidi"/>
+          <w:sz w:val="22"/>
+          <w:szCs w:val="22"/>
+          <w:lang w:val="de-AT" w:eastAsia="de-AT"/>
+        </w:rPr>
+      </w:pPr>
+      <w:hyperlink w:anchor="_Toc320770120" w:history="1">
+        <w:r>
+          <w:rPr>
+            <w:rStyle w:val="Hyperlink"/>
+            <w:lang w:bidi="ne-NP"/>
+          </w:rPr>
+          <w:t>4.2</w:t>
+        </w:r>
+        <w:r>
+          <w:rPr>
+            <w:rFonts w:asciiTheme="minorHAnsi" w:eastAsiaTheme="minorEastAsia" w:hAnsiTheme="minorHAnsi" w:cstheme="minorBidi"/>
+            <w:sz w:val="22"/>
+            <w:szCs w:val="22"/>
+            <w:lang w:val="de-AT" w:eastAsia="de-AT"/>
+          </w:rPr>
+          <w:tab/>
+        </w:r>
+        <w:r>
+          <w:rPr>
+            <w:rStyle w:val="Hyperlink"/>
+            <w:lang w:bidi="ne-NP"/>
+          </w:rPr>
+          <w:t>Configuring the service</w:t>
+        </w:r>
+        <w:r>
+          <w:rPr>
+            <w:webHidden/>
+          </w:rPr>
+          <w:tab/>
+        </w:r>
+        <w:r>
+          <w:rPr>
+            <w:webHidden/>
+          </w:rPr>
+          <w:fldChar w:fldCharType="begin"/>
+        </w:r>
+        <w:r>
+          <w:rPr>
+            <w:webHidden/>
+          </w:rPr>
+          <w:instrText xml:space="preserve"> PAGEREF _Toc320770120 \h </w:instrText>
+        </w:r>
+        <w:r>
+          <w:rPr>
+            <w:webHidden/>
+          </w:rPr>
+        </w:r>
+        <w:r>
+          <w:rPr>
+            <w:webHidden/>
+          </w:rPr>
+          <w:fldChar w:fldCharType="separate"/>
+        </w:r>
+        <w:r>
+          <w:rPr>
+            <w:webHidden/>
+          </w:rPr>
+          <w:t>7</w:t>
+        </w:r>
+        <w:r>
+          <w:rPr>
+            <w:webHidden/>
+          </w:rPr>
+          <w:fldChar w:fldCharType="end"/>
+        </w:r>
+      </w:hyperlink>
+    </w:p>
+    <w:p>
+      <w:pPr>
+        <w:pStyle w:val="Verzeichnis2"/>
+        <w:rPr>
+          <w:rFonts w:asciiTheme="minorHAnsi" w:eastAsiaTheme="minorEastAsia" w:hAnsiTheme="minorHAnsi" w:cstheme="minorBidi"/>
+          <w:sz w:val="22"/>
+          <w:szCs w:val="22"/>
+          <w:lang w:val="de-AT" w:eastAsia="de-AT"/>
+        </w:rPr>
+      </w:pPr>
+      <w:hyperlink w:anchor="_Toc320770121" w:history="1">
+        <w:r>
+          <w:rPr>
+            <w:rStyle w:val="Hyperlink"/>
+            <w:lang w:bidi="ne-NP"/>
+          </w:rPr>
+          <w:t>4.3</w:t>
+        </w:r>
+        <w:r>
+          <w:rPr>
+            <w:rFonts w:asciiTheme="minorHAnsi" w:eastAsiaTheme="minorEastAsia" w:hAnsiTheme="minorHAnsi" w:cstheme="minorBidi"/>
+            <w:sz w:val="22"/>
+            <w:szCs w:val="22"/>
+            <w:lang w:val="de-AT" w:eastAsia="de-AT"/>
+          </w:rPr>
+          <w:tab/>
+        </w:r>
+        <w:r>
+          <w:rPr>
+            <w:rStyle w:val="Hyperlink"/>
+            <w:lang w:bidi="ne-NP"/>
+          </w:rPr>
+          <w:t>Implementation overview</w:t>
+        </w:r>
+        <w:r>
+          <w:rPr>
+            <w:webHidden/>
+          </w:rPr>
+          <w:tab/>
+        </w:r>
+        <w:r>
+          <w:rPr>
+            <w:webHidden/>
+          </w:rPr>
+          <w:fldChar w:fldCharType="begin"/>
+        </w:r>
+        <w:r>
+          <w:rPr>
+            <w:webHidden/>
+          </w:rPr>
+          <w:instrText xml:space="preserve"> PAGEREF _Toc320770121 \h </w:instrText>
+        </w:r>
+        <w:r>
+          <w:rPr>
+            <w:webHidden/>
+          </w:rPr>
+        </w:r>
+        <w:r>
+          <w:rPr>
+            <w:webHidden/>
+          </w:rPr>
+          <w:fldChar w:fldCharType="separate"/>
+        </w:r>
+        <w:r>
+          <w:rPr>
+            <w:webHidden/>
+          </w:rPr>
+          <w:t>8</w:t>
+        </w:r>
+        <w:r>
+          <w:rPr>
+            <w:webHidden/>
+          </w:rPr>
+          <w:fldChar w:fldCharType="end"/>
+        </w:r>
+      </w:hyperlink>
+    </w:p>
+    <w:p>
+      <w:pPr>
+        <w:pStyle w:val="Verzeichnis2"/>
+        <w:rPr>
+          <w:rFonts w:asciiTheme="minorHAnsi" w:eastAsiaTheme="minorEastAsia" w:hAnsiTheme="minorHAnsi" w:cstheme="minorBidi"/>
+          <w:sz w:val="22"/>
+          <w:szCs w:val="22"/>
+          <w:lang w:val="de-AT" w:eastAsia="de-AT"/>
+        </w:rPr>
+      </w:pPr>
+      <w:hyperlink w:anchor="_Toc320770122" w:history="1">
+        <w:r>
+          <w:rPr>
+            <w:rStyle w:val="Hyperlink"/>
+            <w:lang w:bidi="ne-NP"/>
+          </w:rPr>
+          <w:t>4.4</w:t>
+        </w:r>
+        <w:r>
+          <w:rPr>
+            <w:rFonts w:asciiTheme="minorHAnsi" w:eastAsiaTheme="minorEastAsia" w:hAnsiTheme="minorHAnsi" w:cstheme="minorBidi"/>
+            <w:sz w:val="22"/>
+            <w:szCs w:val="22"/>
+            <w:lang w:val="de-AT" w:eastAsia="de-AT"/>
+          </w:rPr>
+          <w:tab/>
+        </w:r>
+        <w:r>
+          <w:rPr>
+            <w:rStyle w:val="Hyperlink"/>
+            <w:lang w:bidi="ne-NP"/>
+          </w:rPr>
+          <w:t>Security considerations</w:t>
+        </w:r>
+        <w:r>
+          <w:rPr>
+            <w:webHidden/>
+          </w:rPr>
+          <w:tab/>
+        </w:r>
+        <w:r>
+          <w:rPr>
+            <w:webHidden/>
+          </w:rPr>
+          <w:fldChar w:fldCharType="begin"/>
+        </w:r>
+        <w:r>
+          <w:rPr>
+            <w:webHidden/>
+          </w:rPr>
+          <w:instrText xml:space="preserve"> PAGEREF _Toc320770122 \h </w:instrText>
+        </w:r>
+        <w:r>
+          <w:rPr>
+            <w:webHidden/>
+          </w:rPr>
+        </w:r>
+        <w:r>
+          <w:rPr>
+            <w:webHidden/>
+          </w:rPr>
+          <w:fldChar w:fldCharType="separate"/>
+        </w:r>
+        <w:r>
+          <w:rPr>
+            <w:webHidden/>
+          </w:rPr>
+          <w:t>10</w:t>
+        </w:r>
+        <w:r>
+          <w:rPr>
+            <w:webHidden/>
+          </w:rPr>
+          <w:fldChar w:fldCharType="end"/>
+        </w:r>
+      </w:hyperlink>
+    </w:p>
+    <w:p>
+      <w:pPr>
+        <w:pStyle w:val="Verzeichnis1"/>
+        <w:rPr>
+          <w:rFonts w:asciiTheme="minorHAnsi" w:eastAsiaTheme="minorEastAsia" w:hAnsiTheme="minorHAnsi" w:cstheme="minorBidi"/>
+          <w:b w:val="0"/>
+          <w:sz w:val="22"/>
+          <w:szCs w:val="22"/>
+          <w:lang w:val="de-AT" w:eastAsia="de-AT" w:bidi="ar-SA"/>
+        </w:rPr>
+      </w:pPr>
+      <w:hyperlink w:anchor="_Toc320770123" w:history="1">
+        <w:r>
+          <w:rPr>
+            <w:rStyle w:val="Hyperlink"/>
+          </w:rPr>
+          <w:t>5</w:t>
+        </w:r>
+        <w:r>
+          <w:rPr>
+            <w:rFonts w:asciiTheme="minorHAnsi" w:eastAsiaTheme="minorEastAsia" w:hAnsiTheme="minorHAnsi" w:cstheme="minorBidi"/>
+            <w:b w:val="0"/>
+            <w:sz w:val="22"/>
+            <w:szCs w:val="22"/>
+            <w:lang w:val="de-AT" w:eastAsia="de-AT" w:bidi="ar-SA"/>
+          </w:rPr>
+          <w:tab/>
+        </w:r>
+        <w:r>
+          <w:rPr>
+            <w:rStyle w:val="Hyperlink"/>
+          </w:rPr>
+          <w:t>Client library</w:t>
+        </w:r>
+        <w:r>
+          <w:rPr>
+            <w:webHidden/>
+          </w:rPr>
+          <w:tab/>
+        </w:r>
+        <w:r>
+          <w:rPr>
+            <w:webHidden/>
+          </w:rPr>
+          <w:fldChar w:fldCharType="begin"/>
+        </w:r>
+        <w:r>
+          <w:rPr>
+            <w:webHidden/>
+          </w:rPr>
+          <w:instrText xml:space="preserve"> PAGEREF _Toc320770123 \h </w:instrText>
+        </w:r>
+        <w:r>
+          <w:rPr>
+            <w:webHidden/>
+          </w:rPr>
+        </w:r>
+        <w:r>
+          <w:rPr>
+            <w:webHidden/>
+          </w:rPr>
+          <w:fldChar w:fldCharType="separate"/>
+        </w:r>
+        <w:r>
+          <w:rPr>
+            <w:webHidden/>
+          </w:rPr>
+          <w:t>10</w:t>
+        </w:r>
+        <w:r>
+          <w:rPr>
+            <w:webHidden/>
+          </w:rPr>
+          <w:fldChar w:fldCharType="end"/>
+        </w:r>
+      </w:hyperlink>
+    </w:p>
+    <w:p>
+      <w:pPr>
+        <w:pStyle w:val="Verzeichnis2"/>
+        <w:rPr>
+          <w:rFonts w:asciiTheme="minorHAnsi" w:eastAsiaTheme="minorEastAsia" w:hAnsiTheme="minorHAnsi" w:cstheme="minorBidi"/>
+          <w:sz w:val="22"/>
+          <w:szCs w:val="22"/>
+          <w:lang w:val="de-AT" w:eastAsia="de-AT"/>
+        </w:rPr>
+      </w:pPr>
+      <w:hyperlink w:anchor="_Toc320770124" w:history="1">
+        <w:r>
+          <w:rPr>
+            <w:rStyle w:val="Hyperlink"/>
+            <w:lang w:bidi="ne-NP"/>
+          </w:rPr>
+          <w:t>5.1</w:t>
+        </w:r>
+        <w:r>
+          <w:rPr>
+            <w:rFonts w:asciiTheme="minorHAnsi" w:eastAsiaTheme="minorEastAsia" w:hAnsiTheme="minorHAnsi" w:cstheme="minorBidi"/>
+            <w:sz w:val="22"/>
+            <w:szCs w:val="22"/>
+            <w:lang w:val="de-AT" w:eastAsia="de-AT"/>
+          </w:rPr>
+          <w:tab/>
+        </w:r>
+        <w:r>
+          <w:rPr>
+            <w:rStyle w:val="Hyperlink"/>
+            <w:lang w:bidi="ne-NP"/>
+          </w:rPr>
+          <w:t>Building and packing</w:t>
+        </w:r>
+        <w:r>
+          <w:rPr>
+            <w:webHidden/>
+          </w:rPr>
+          <w:tab/>
+        </w:r>
+        <w:r>
+          <w:rPr>
+            <w:webHidden/>
+          </w:rPr>
+          <w:fldChar w:fldCharType="begin"/>
+        </w:r>
+        <w:r>
+          <w:rPr>
+            <w:webHidden/>
+          </w:rPr>
+          <w:instrText xml:space="preserve"> PAGEREF _Toc320770124 \h </w:instrText>
+        </w:r>
+        <w:r>
+          <w:rPr>
+            <w:webHidden/>
+          </w:rPr>
+        </w:r>
+        <w:r>
+          <w:rPr>
+            <w:webHidden/>
+          </w:rPr>
+          <w:fldChar w:fldCharType="separate"/>
+        </w:r>
+        <w:r>
+          <w:rPr>
+            <w:webHidden/>
+          </w:rPr>
+          <w:t>10</w:t>
+        </w:r>
+        <w:r>
+          <w:rPr>
+            <w:webHidden/>
+          </w:rPr>
+          <w:fldChar w:fldCharType="end"/>
+        </w:r>
+      </w:hyperlink>
+    </w:p>
+    <w:p>
+      <w:pPr>
+        <w:pStyle w:val="Verzeichnis2"/>
+        <w:rPr>
+          <w:rFonts w:asciiTheme="minorHAnsi" w:eastAsiaTheme="minorEastAsia" w:hAnsiTheme="minorHAnsi" w:cstheme="minorBidi"/>
+          <w:sz w:val="22"/>
+          <w:szCs w:val="22"/>
+          <w:lang w:val="de-AT" w:eastAsia="de-AT"/>
+        </w:rPr>
+      </w:pPr>
+      <w:hyperlink w:anchor="_Toc320770125" w:history="1">
+        <w:r>
+          <w:rPr>
+            <w:rStyle w:val="Hyperlink"/>
+            <w:lang w:bidi="ne-NP"/>
+          </w:rPr>
+          <w:t>5.2</w:t>
+        </w:r>
+        <w:r>
+          <w:rPr>
+            <w:rFonts w:asciiTheme="minorHAnsi" w:eastAsiaTheme="minorEastAsia" w:hAnsiTheme="minorHAnsi" w:cstheme="minorBidi"/>
+            <w:sz w:val="22"/>
+            <w:szCs w:val="22"/>
+            <w:lang w:val="de-AT" w:eastAsia="de-AT"/>
+          </w:rPr>
+          <w:tab/>
+        </w:r>
+        <w:r>
+          <w:rPr>
+            <w:rStyle w:val="Hyperlink"/>
+            <w:lang w:bidi="ne-NP"/>
+          </w:rPr>
+          <w:t>Using the library</w:t>
+        </w:r>
+        <w:r>
+          <w:rPr>
+            <w:webHidden/>
+          </w:rPr>
+          <w:tab/>
+        </w:r>
+        <w:r>
+          <w:rPr>
+            <w:webHidden/>
+          </w:rPr>
+          <w:fldChar w:fldCharType="begin"/>
+        </w:r>
+        <w:r>
+          <w:rPr>
+            <w:webHidden/>
+          </w:rPr>
+          <w:instrText xml:space="preserve"> PAGEREF _Toc320770125 \h </w:instrText>
+        </w:r>
+        <w:r>
+          <w:rPr>
+            <w:webHidden/>
+          </w:rPr>
+        </w:r>
+        <w:r>
+          <w:rPr>
+            <w:webHidden/>
+          </w:rPr>
+          <w:fldChar w:fldCharType="separate"/>
+        </w:r>
+        <w:r>
+          <w:rPr>
+            <w:webHidden/>
+          </w:rPr>
+          <w:t>10</w:t>
         </w:r>
         <w:r>
           <w:rPr>
@@ -3179,11 +4243,12 @@
         </w:rPr>
         <w:br w:type="page"/>
       </w:r>
-      <w:bookmarkStart w:id="5" w:name="_Toc297879515"/>
+      <w:bookmarkStart w:id="5" w:name="_Toc320770108"/>
       <w:r>
         <w:rPr>
           <w:lang w:bidi="ne-NP"/>
         </w:rPr>
+        <w:lastRenderedPageBreak/>
         <w:t>Introduction</w:t>
       </w:r>
       <w:bookmarkEnd w:id="5"/>
@@ -3192,14 +4257,13 @@
       <w:pPr>
         <w:pStyle w:val="berschrift2"/>
       </w:pPr>
-      <w:bookmarkStart w:id="6" w:name="_Toc297879516"/>
+      <w:bookmarkStart w:id="6" w:name="_Toc320770109"/>
       <w:r>
         <w:t>Objective and Scope</w:t>
       </w:r>
       <w:bookmarkEnd w:id="6"/>
     </w:p>
     <w:p>
-      <w:bookmarkStart w:id="7" w:name="_Toc297879517"/>
       <w:r>
         <w:t>This document is a developer guide to the components of the PEPPOL Java Service Metadata Publisher (SMP) service. The components described in this document are:</w:t>
       </w:r>
@@ -3214,7 +4278,15 @@
         <w:contextualSpacing/>
       </w:pPr>
       <w:r>
-        <w:t>A SMP REST service (project name: smp-webapp)</w:t>
+        <w:t xml:space="preserve">A SMP REST service (project name: </w:t>
+      </w:r>
+      <w:proofErr w:type="spellStart"/>
+      <w:r>
+        <w:t>smp-webapp</w:t>
+      </w:r>
+      <w:proofErr w:type="spellEnd"/>
+      <w:r>
+        <w:t>)</w:t>
       </w:r>
     </w:p>
     <w:p>
@@ -3227,14 +4299,30 @@
         <w:contextualSpacing/>
       </w:pPr>
       <w:r>
-        <w:t>A SMP client library (project name: smp-client-library)</w:t>
-      </w:r>
-    </w:p>
-    <w:p>
-      <w:r>
-        <w:t xml:space="preserve">This version of the document is for peppol-silicone v2.2.0 to be found at </w:t>
-      </w:r>
-      <w:hyperlink r:id="rId14" w:history="1">
+        <w:t xml:space="preserve">A SMP client library (project name: </w:t>
+      </w:r>
+      <w:proofErr w:type="spellStart"/>
+      <w:r>
+        <w:t>smp</w:t>
+      </w:r>
+      <w:proofErr w:type="spellEnd"/>
+      <w:r>
+        <w:t>-client-library)</w:t>
+      </w:r>
+    </w:p>
+    <w:p>
+      <w:r>
+        <w:t xml:space="preserve">This version of the document is for </w:t>
+      </w:r>
+      <w:proofErr w:type="spellStart"/>
+      <w:r>
+        <w:t>peppol</w:t>
+      </w:r>
+      <w:proofErr w:type="spellEnd"/>
+      <w:r>
+        <w:t xml:space="preserve">-silicone v2.2.0 to be found at </w:t>
+      </w:r>
+      <w:hyperlink r:id="rId12" w:history="1">
         <w:r>
           <w:rPr>
             <w:rStyle w:val="Hyperlink"/>
@@ -3255,6 +4343,7 @@
       <w:pPr>
         <w:pStyle w:val="berschrift2"/>
       </w:pPr>
+      <w:bookmarkStart w:id="7" w:name="_Toc320770110"/>
       <w:r>
         <w:t>Audience</w:t>
       </w:r>
@@ -3456,23 +4545,27 @@
       </w:pPr>
       <w:bookmarkStart w:id="8" w:name="_Toc242777409"/>
       <w:bookmarkStart w:id="9" w:name="_Toc319668026"/>
+      <w:bookmarkStart w:id="10" w:name="_Toc320770111"/>
       <w:r>
         <w:t>Prerequisites</w:t>
       </w:r>
       <w:bookmarkEnd w:id="8"/>
       <w:bookmarkEnd w:id="9"/>
+      <w:bookmarkEnd w:id="10"/>
     </w:p>
     <w:p>
       <w:pPr>
         <w:pStyle w:val="berschrift2"/>
       </w:pPr>
-      <w:bookmarkStart w:id="10" w:name="_Toc242777410"/>
-      <w:bookmarkStart w:id="11" w:name="_Toc319668027"/>
+      <w:bookmarkStart w:id="11" w:name="_Toc242777410"/>
+      <w:bookmarkStart w:id="12" w:name="_Toc319668027"/>
+      <w:bookmarkStart w:id="13" w:name="_Toc320770112"/>
       <w:r>
         <w:t>Environment</w:t>
       </w:r>
-      <w:bookmarkEnd w:id="10"/>
       <w:bookmarkEnd w:id="11"/>
+      <w:bookmarkEnd w:id="12"/>
+      <w:bookmarkEnd w:id="13"/>
     </w:p>
     <w:p>
       <w:r>
@@ -3540,12 +4633,14 @@
           <w:lang w:val="en-US" w:bidi="ne-NP"/>
         </w:rPr>
       </w:pPr>
+      <w:proofErr w:type="spellStart"/>
       <w:r>
         <w:rPr>
           <w:lang w:val="en-US" w:bidi="ne-NP"/>
         </w:rPr>
         <w:t>MySQL</w:t>
       </w:r>
+      <w:proofErr w:type="spellEnd"/>
     </w:p>
     <w:p/>
     <w:p>
@@ -3563,7 +4658,7 @@
       <w:r>
         <w:t xml:space="preserve">Eclipse 3.6 or higher - </w:t>
       </w:r>
-      <w:hyperlink r:id="rId15" w:history="1">
+      <w:hyperlink r:id="rId13" w:history="1">
         <w:r>
           <w:rPr>
             <w:rStyle w:val="Hyperlink"/>
@@ -3585,10 +4680,23 @@
           <w:numId w:val="3"/>
         </w:numPr>
       </w:pPr>
-      <w:r>
-        <w:t xml:space="preserve">Subclipse – Subversion plugin for Eclipse - </w:t>
-      </w:r>
-      <w:hyperlink r:id="rId16" w:history="1">
+      <w:proofErr w:type="spellStart"/>
+      <w:r>
+        <w:t>Subclipse</w:t>
+      </w:r>
+      <w:proofErr w:type="spellEnd"/>
+      <w:r>
+        <w:t xml:space="preserve"> – Subversion </w:t>
+      </w:r>
+      <w:proofErr w:type="spellStart"/>
+      <w:r>
+        <w:t>plugin</w:t>
+      </w:r>
+      <w:proofErr w:type="spellEnd"/>
+      <w:r>
+        <w:t xml:space="preserve"> for Eclipse - </w:t>
+      </w:r>
+      <w:hyperlink r:id="rId14" w:history="1">
         <w:r>
           <w:t>http://subclipse.tigris.org</w:t>
         </w:r>
@@ -3604,10 +4712,15 @@
           <w:numId w:val="3"/>
         </w:numPr>
       </w:pPr>
-      <w:r>
-        <w:t xml:space="preserve">TortoiseSVN –Subversion client for Windows - </w:t>
-      </w:r>
-      <w:hyperlink r:id="rId17" w:history="1">
+      <w:proofErr w:type="spellStart"/>
+      <w:r>
+        <w:t>TortoiseSVN</w:t>
+      </w:r>
+      <w:proofErr w:type="spellEnd"/>
+      <w:r>
+        <w:t xml:space="preserve"> –Subversion client for Windows - </w:t>
+      </w:r>
+      <w:hyperlink r:id="rId15" w:history="1">
         <w:r>
           <w:t>http://tortoisesvn.net/</w:t>
         </w:r>
@@ -3637,21 +4750,28 @@
           <w:numId w:val="3"/>
         </w:numPr>
       </w:pPr>
-      <w:r>
-        <w:t>Ubuntu 8.10</w:t>
+      <w:proofErr w:type="spellStart"/>
+      <w:r>
+        <w:t>Ubuntu</w:t>
+      </w:r>
+      <w:proofErr w:type="spellEnd"/>
+      <w:r>
+        <w:t xml:space="preserve"> 8.10</w:t>
       </w:r>
     </w:p>
     <w:p>
       <w:pPr>
         <w:pStyle w:val="berschrift2"/>
       </w:pPr>
-      <w:bookmarkStart w:id="12" w:name="_Toc242777411"/>
-      <w:bookmarkStart w:id="13" w:name="_Toc319668028"/>
+      <w:bookmarkStart w:id="14" w:name="_Toc242777411"/>
+      <w:bookmarkStart w:id="15" w:name="_Toc319668028"/>
+      <w:bookmarkStart w:id="16" w:name="_Toc320770113"/>
       <w:r>
         <w:t>Resources and libraries</w:t>
       </w:r>
-      <w:bookmarkEnd w:id="12"/>
-      <w:bookmarkEnd w:id="13"/>
+      <w:bookmarkEnd w:id="14"/>
+      <w:bookmarkEnd w:id="15"/>
+      <w:bookmarkEnd w:id="16"/>
     </w:p>
     <w:p>
       <w:r>
@@ -3662,11 +4782,16 @@
       <w:pPr>
         <w:pStyle w:val="berschrift3"/>
       </w:pPr>
-      <w:bookmarkStart w:id="14" w:name="_Toc319668029"/>
-      <w:r>
-        <w:t>Prerequisites for smp-webapp</w:t>
-      </w:r>
-      <w:bookmarkEnd w:id="14"/>
+      <w:bookmarkStart w:id="17" w:name="_Toc319668029"/>
+      <w:r>
+        <w:t xml:space="preserve">Prerequisites for </w:t>
+      </w:r>
+      <w:proofErr w:type="spellStart"/>
+      <w:r>
+        <w:t>smp-webapp</w:t>
+      </w:r>
+      <w:bookmarkEnd w:id="17"/>
+      <w:proofErr w:type="spellEnd"/>
     </w:p>
     <w:p>
       <w:r>
@@ -3683,7 +4808,16 @@
         <w:contextualSpacing/>
       </w:pPr>
       <w:r>
-        <w:t>A MySQL database with the SMP database installed.</w:t>
+        <w:lastRenderedPageBreak/>
+        <w:t xml:space="preserve">A </w:t>
+      </w:r>
+      <w:proofErr w:type="spellStart"/>
+      <w:r>
+        <w:t>MySQL</w:t>
+      </w:r>
+      <w:proofErr w:type="spellEnd"/>
+      <w:r>
+        <w:t xml:space="preserve"> database with the SMP database installed.</w:t>
       </w:r>
     </w:p>
     <w:p>
@@ -3694,7 +4828,15 @@
         </w:numPr>
       </w:pPr>
       <w:r>
-        <w:t>A keystore with a PEPPOL SMP key</w:t>
+        <w:t xml:space="preserve">A </w:t>
+      </w:r>
+      <w:proofErr w:type="spellStart"/>
+      <w:r>
+        <w:t>keystore</w:t>
+      </w:r>
+      <w:proofErr w:type="spellEnd"/>
+      <w:r>
+        <w:t xml:space="preserve"> with a PEPPOL SMP key</w:t>
       </w:r>
     </w:p>
     <w:p>
@@ -3710,7 +4852,15 @@
         </w:numPr>
       </w:pPr>
       <w:r>
-        <w:t>SML client library (sml-client-library)</w:t>
+        <w:t>SML client library (</w:t>
+      </w:r>
+      <w:proofErr w:type="spellStart"/>
+      <w:r>
+        <w:t>sml</w:t>
+      </w:r>
+      <w:proofErr w:type="spellEnd"/>
+      <w:r>
+        <w:t>-client-library)</w:t>
       </w:r>
     </w:p>
     <w:p>
@@ -3721,7 +4871,15 @@
         </w:numPr>
       </w:pPr>
       <w:r>
-        <w:t>Commons PEPPOL (commons-peppol)</w:t>
+        <w:t>Commons PEPPOL (commons-</w:t>
+      </w:r>
+      <w:proofErr w:type="spellStart"/>
+      <w:r>
+        <w:t>peppol</w:t>
+      </w:r>
+      <w:proofErr w:type="spellEnd"/>
+      <w:r>
+        <w:t>)</w:t>
       </w:r>
     </w:p>
     <w:p>
@@ -3732,7 +4890,23 @@
         </w:numPr>
       </w:pPr>
       <w:r>
-        <w:t>Commons BusDox (commons-busdox)</w:t>
+        <w:t xml:space="preserve">Commons </w:t>
+      </w:r>
+      <w:proofErr w:type="spellStart"/>
+      <w:r>
+        <w:t>BusDox</w:t>
+      </w:r>
+      <w:proofErr w:type="spellEnd"/>
+      <w:r>
+        <w:t xml:space="preserve"> (commons-</w:t>
+      </w:r>
+      <w:proofErr w:type="spellStart"/>
+      <w:r>
+        <w:t>busdox</w:t>
+      </w:r>
+      <w:proofErr w:type="spellEnd"/>
+      <w:r>
+        <w:t>)</w:t>
       </w:r>
     </w:p>
     <w:p>
@@ -3743,7 +4917,15 @@
         </w:numPr>
       </w:pPr>
       <w:r>
-        <w:t>Commons JPA (commons-jpa)</w:t>
+        <w:t>Commons JPA (commons-</w:t>
+      </w:r>
+      <w:proofErr w:type="spellStart"/>
+      <w:r>
+        <w:t>jpa</w:t>
+      </w:r>
+      <w:proofErr w:type="spellEnd"/>
+      <w:r>
+        <w:t>)</w:t>
       </w:r>
     </w:p>
     <w:p>
@@ -3758,8 +4940,13 @@
           <w:numId w:val="3"/>
         </w:numPr>
       </w:pPr>
-      <w:r>
-        <w:t>EclipseLink 2.3.2 as JPA2 handler</w:t>
+      <w:proofErr w:type="spellStart"/>
+      <w:r>
+        <w:t>EclipseLink</w:t>
+      </w:r>
+      <w:proofErr w:type="spellEnd"/>
+      <w:r>
+        <w:t xml:space="preserve"> 2.3.2 as JPA2 handler</w:t>
       </w:r>
     </w:p>
     <w:p>
@@ -3769,8 +4956,13 @@
           <w:numId w:val="3"/>
         </w:numPr>
       </w:pPr>
-      <w:r>
-        <w:t>MySQL JDBC connector (GPL v2!)</w:t>
+      <w:proofErr w:type="spellStart"/>
+      <w:r>
+        <w:t>MySQL</w:t>
+      </w:r>
+      <w:proofErr w:type="spellEnd"/>
+      <w:r>
+        <w:t xml:space="preserve"> JDBC connector (GPL v2!)</w:t>
       </w:r>
     </w:p>
     <w:p>
@@ -3781,7 +4973,10 @@
         </w:numPr>
       </w:pPr>
       <w:r>
-        <w:t>Jersey Server 1.1.12</w:t>
+        <w:t>Jersey Server 1.</w:t>
+      </w:r>
+      <w:r>
+        <w:t>11</w:t>
       </w:r>
     </w:p>
     <w:p>
@@ -3830,11 +5025,19 @@
       <w:pPr>
         <w:pStyle w:val="berschrift3"/>
       </w:pPr>
-      <w:bookmarkStart w:id="15" w:name="_Toc319668030"/>
-      <w:r>
-        <w:t>Prerequisites for smp-client-library</w:t>
-      </w:r>
-      <w:bookmarkEnd w:id="15"/>
+      <w:bookmarkStart w:id="18" w:name="_Toc319668030"/>
+      <w:r>
+        <w:t xml:space="preserve">Prerequisites for </w:t>
+      </w:r>
+      <w:proofErr w:type="spellStart"/>
+      <w:r>
+        <w:t>smp</w:t>
+      </w:r>
+      <w:proofErr w:type="spellEnd"/>
+      <w:r>
+        <w:t>-client-library</w:t>
+      </w:r>
+      <w:bookmarkEnd w:id="18"/>
     </w:p>
     <w:p>
       <w:r>
@@ -3849,7 +5052,15 @@
         </w:numPr>
       </w:pPr>
       <w:r>
-        <w:t>Commons PEPPOL (commons-peppol)</w:t>
+        <w:t>Commons PEPPOL (commons-</w:t>
+      </w:r>
+      <w:proofErr w:type="spellStart"/>
+      <w:r>
+        <w:t>peppol</w:t>
+      </w:r>
+      <w:proofErr w:type="spellEnd"/>
+      <w:r>
+        <w:t>)</w:t>
       </w:r>
     </w:p>
     <w:p>
@@ -3860,7 +5071,23 @@
         </w:numPr>
       </w:pPr>
       <w:r>
-        <w:t>Commons BusDox (commons-busdox)</w:t>
+        <w:t xml:space="preserve">Commons </w:t>
+      </w:r>
+      <w:proofErr w:type="spellStart"/>
+      <w:r>
+        <w:t>BusDox</w:t>
+      </w:r>
+      <w:proofErr w:type="spellEnd"/>
+      <w:r>
+        <w:t xml:space="preserve"> (commons-</w:t>
+      </w:r>
+      <w:proofErr w:type="spellStart"/>
+      <w:r>
+        <w:t>busdox</w:t>
+      </w:r>
+      <w:proofErr w:type="spellEnd"/>
+      <w:r>
+        <w:t>)</w:t>
       </w:r>
     </w:p>
     <w:p>
@@ -3876,7 +5103,7 @@
         </w:numPr>
       </w:pPr>
       <w:r>
-        <w:t>Jersey Client 1.1.12</w:t>
+        <w:t>Jersey Client 1.11</w:t>
       </w:r>
     </w:p>
     <w:p>
@@ -3916,21 +5143,25 @@
       <w:pPr>
         <w:pStyle w:val="berschrift1"/>
       </w:pPr>
-      <w:bookmarkStart w:id="16" w:name="_Toc319668031"/>
+      <w:bookmarkStart w:id="19" w:name="_Toc319668031"/>
+      <w:bookmarkStart w:id="20" w:name="_Toc320770114"/>
       <w:r>
         <w:t>Getting and Compiling the Source Code</w:t>
       </w:r>
-      <w:bookmarkEnd w:id="16"/>
+      <w:bookmarkEnd w:id="19"/>
+      <w:bookmarkEnd w:id="20"/>
     </w:p>
     <w:p>
       <w:pPr>
         <w:pStyle w:val="berschrift2"/>
       </w:pPr>
-      <w:bookmarkStart w:id="17" w:name="_Toc319668032"/>
+      <w:bookmarkStart w:id="21" w:name="_Toc319668032"/>
+      <w:bookmarkStart w:id="22" w:name="_Toc320770115"/>
       <w:r>
         <w:t>General</w:t>
       </w:r>
-      <w:bookmarkEnd w:id="17"/>
+      <w:bookmarkEnd w:id="21"/>
+      <w:bookmarkEnd w:id="22"/>
     </w:p>
     <w:p>
       <w:r>
@@ -3941,11 +5172,15 @@
       <w:pPr>
         <w:pStyle w:val="berschrift2"/>
       </w:pPr>
-      <w:bookmarkStart w:id="18" w:name="_Toc319668033"/>
+      <w:bookmarkStart w:id="23" w:name="_Toc319668033"/>
+      <w:bookmarkStart w:id="24" w:name="_Toc320770116"/>
+      <w:proofErr w:type="spellStart"/>
       <w:r>
         <w:t>smp-webapp</w:t>
       </w:r>
-      <w:bookmarkEnd w:id="18"/>
+      <w:bookmarkEnd w:id="23"/>
+      <w:bookmarkEnd w:id="24"/>
+      <w:proofErr w:type="spellEnd"/>
     </w:p>
     <w:p>
       <w:r>
@@ -3953,7 +5188,7 @@
       </w:r>
     </w:p>
     <w:p>
-      <w:hyperlink r:id="rId18" w:history="1">
+      <w:hyperlink r:id="rId16" w:history="1">
         <w:r>
           <w:rPr>
             <w:rStyle w:val="Hyperlink"/>
@@ -3968,7 +5203,7 @@
       </w:r>
     </w:p>
     <w:p>
-      <w:hyperlink r:id="rId19" w:history="1">
+      <w:hyperlink r:id="rId17" w:history="1">
         <w:r>
           <w:rPr>
             <w:rStyle w:val="Hyperlink"/>
@@ -3981,6 +5216,7 @@
       <w:r>
         <w:t xml:space="preserve">As this is a web application (WAR) an easy-to-use Jetty setup is added within the test-part of the application. It can be used to test the SMP locally from within the IDE. To run the SMP web application from within your IDE run the class </w:t>
       </w:r>
+      <w:proofErr w:type="spellStart"/>
       <w:r>
         <w:rPr>
           <w:rStyle w:val="Code"/>
@@ -3988,6 +5224,7 @@
         </w:rPr>
         <w:t>at.peppol.smp.server.jetty.RunInJettySMP</w:t>
       </w:r>
+      <w:proofErr w:type="spellEnd"/>
       <w:r>
         <w:t xml:space="preserve">. It will spawn the SMP on your local machine on port 80. Direct your browser to the URL </w:t>
       </w:r>
@@ -4006,11 +5243,18 @@
       <w:pPr>
         <w:pStyle w:val="berschrift2"/>
       </w:pPr>
-      <w:bookmarkStart w:id="19" w:name="_Toc319668034"/>
-      <w:r>
-        <w:t>smp-client-library</w:t>
-      </w:r>
-      <w:bookmarkEnd w:id="19"/>
+      <w:bookmarkStart w:id="25" w:name="_Toc319668034"/>
+      <w:bookmarkStart w:id="26" w:name="_Toc320770117"/>
+      <w:proofErr w:type="spellStart"/>
+      <w:r>
+        <w:t>smp</w:t>
+      </w:r>
+      <w:proofErr w:type="spellEnd"/>
+      <w:r>
+        <w:t>-client-library</w:t>
+      </w:r>
+      <w:bookmarkEnd w:id="25"/>
+      <w:bookmarkEnd w:id="26"/>
     </w:p>
     <w:p>
       <w:r>
@@ -4018,7 +5262,7 @@
       </w:r>
     </w:p>
     <w:p>
-      <w:hyperlink r:id="rId20" w:history="1">
+      <w:hyperlink r:id="rId18" w:history="1">
         <w:r>
           <w:rPr>
             <w:rStyle w:val="Hyperlink"/>
@@ -4033,7 +5277,7 @@
       </w:r>
     </w:p>
     <w:p>
-      <w:hyperlink r:id="rId21" w:history="1">
+      <w:hyperlink r:id="rId19" w:history="1">
         <w:r>
           <w:rPr>
             <w:rStyle w:val="Hyperlink"/>
@@ -4046,11 +5290,13 @@
       <w:pPr>
         <w:pStyle w:val="berschrift1"/>
       </w:pPr>
-      <w:bookmarkStart w:id="20" w:name="_Toc319668035"/>
+      <w:bookmarkStart w:id="27" w:name="_Toc319668035"/>
+      <w:bookmarkStart w:id="28" w:name="_Toc320770118"/>
       <w:r>
         <w:t>REST service</w:t>
       </w:r>
-      <w:bookmarkEnd w:id="20"/>
+      <w:bookmarkEnd w:id="27"/>
+      <w:bookmarkEnd w:id="28"/>
     </w:p>
     <w:p>
       <w:r>
@@ -4061,7 +5307,39 @@
           <w:rStyle w:val="Code"/>
           <w:lang w:val="en-US"/>
         </w:rPr>
-        <w:t>/src/etc/database_backups/</w:t>
+        <w:t>/</w:t>
+      </w:r>
+      <w:proofErr w:type="spellStart"/>
+      <w:r>
+        <w:rPr>
+          <w:rStyle w:val="Code"/>
+          <w:lang w:val="en-US"/>
+        </w:rPr>
+        <w:t>src</w:t>
+      </w:r>
+      <w:proofErr w:type="spellEnd"/>
+      <w:r>
+        <w:rPr>
+          <w:rStyle w:val="Code"/>
+          <w:lang w:val="en-US"/>
+        </w:rPr>
+        <w:t>/etc/</w:t>
+      </w:r>
+      <w:proofErr w:type="spellStart"/>
+      <w:r>
+        <w:rPr>
+          <w:rStyle w:val="Code"/>
+          <w:lang w:val="en-US"/>
+        </w:rPr>
+        <w:t>database_backups</w:t>
+      </w:r>
+      <w:proofErr w:type="spellEnd"/>
+      <w:r>
+        <w:rPr>
+          <w:rStyle w:val="Code"/>
+          <w:lang w:val="en-US"/>
+        </w:rPr>
+        <w:t>/</w:t>
       </w:r>
       <w:r>
         <w:t xml:space="preserve"> folder.</w:t>
@@ -4071,13 +5349,16 @@
       <w:pPr>
         <w:pStyle w:val="berschrift2"/>
       </w:pPr>
-      <w:bookmarkStart w:id="21" w:name="_Toc242777414"/>
-      <w:bookmarkStart w:id="22" w:name="_Toc319668036"/>
-      <w:r>
+      <w:bookmarkStart w:id="29" w:name="_Toc242777414"/>
+      <w:bookmarkStart w:id="30" w:name="_Toc319668036"/>
+      <w:bookmarkStart w:id="31" w:name="_Toc320770119"/>
+      <w:r>
+        <w:lastRenderedPageBreak/>
         <w:t>Building and deploying the service</w:t>
       </w:r>
-      <w:bookmarkEnd w:id="21"/>
-      <w:bookmarkEnd w:id="22"/>
+      <w:bookmarkEnd w:id="29"/>
+      <w:bookmarkEnd w:id="30"/>
+      <w:bookmarkEnd w:id="31"/>
     </w:p>
     <w:p>
       <w:r>
@@ -4096,23 +5377,41 @@
       <w:r>
         <w:t xml:space="preserve">Compiling the project on the command line using </w:t>
       </w:r>
+      <w:proofErr w:type="spellStart"/>
       <w:r>
         <w:rPr>
           <w:rStyle w:val="Code"/>
           <w:lang w:val="en-US"/>
         </w:rPr>
-        <w:t>mvn clean install</w:t>
-      </w:r>
-      <w:r>
-        <w:t xml:space="preserve">. The result is a WAR file in the target folder and additionally an exploded version of the WAR file in the </w:t>
-      </w:r>
+        <w:t>mvn</w:t>
+      </w:r>
+      <w:proofErr w:type="spellEnd"/>
       <w:r>
         <w:rPr>
           <w:rStyle w:val="Code"/>
           <w:lang w:val="en-US"/>
         </w:rPr>
-        <w:t>target/peppol-smp-webapp-x.y.z</w:t>
-      </w:r>
+        <w:t xml:space="preserve"> clean install</w:t>
+      </w:r>
+      <w:r>
+        <w:t xml:space="preserve">. The result is a WAR file in the target folder and additionally an exploded version of the WAR file in the </w:t>
+      </w:r>
+      <w:r>
+        <w:rPr>
+          <w:rStyle w:val="Code"/>
+          <w:lang w:val="en-US"/>
+        </w:rPr>
+        <w:t>target/</w:t>
+      </w:r>
+      <w:proofErr w:type="spellStart"/>
+      <w:r>
+        <w:rPr>
+          <w:rStyle w:val="Code"/>
+          <w:lang w:val="en-US"/>
+        </w:rPr>
+        <w:t>peppol-smp-webapp-x.y.z</w:t>
+      </w:r>
+      <w:proofErr w:type="spellEnd"/>
       <w:r>
         <w:t xml:space="preserve"> directory.</w:t>
       </w:r>
@@ -4129,58 +5428,136 @@
       <w:r>
         <w:t xml:space="preserve">Start the application </w:t>
       </w:r>
+      <w:proofErr w:type="spellStart"/>
       <w:r>
         <w:rPr>
           <w:rStyle w:val="Code"/>
           <w:lang w:val="en-US"/>
         </w:rPr>
-        <w:t>src/test/java/at/peppol/smp/server/jetty/RunInJettySMP</w:t>
-      </w:r>
-      <w:r>
-        <w:t xml:space="preserve"> from within Eclipse. Than the application will be running on port 80.</w:t>
-      </w:r>
-    </w:p>
-    <w:p>
-      <w:r>
-        <w:t>Metro must be installed on the Tomcat server for the service to work, since it makes use of the SML management client.</w:t>
-      </w:r>
-    </w:p>
-    <w:p>
-      <w:r>
-        <w:t>Note that the SMP service must be deployed as the ROOT web application (at path "/") on the application server, since this is a prerequisite in the DNS lookup scheme. Further it must be deployed on port 80 (standard http port) and may not use SSL to secure the transport.</w:t>
-      </w:r>
-    </w:p>
-    <w:p>
-      <w:pPr>
-        <w:pStyle w:val="Box"/>
-      </w:pPr>
-      <w:r>
-        <w:t>Hint when using Eclipse: it is best to close the project in Eclipse, because otherwise Eclipse might want to refresh while the console build is in progress. After the build finished you may re-open the project Eclipse and clean it there again, because the Eclipse compiler and the Sun console compiler produce incompatible byte code for enum classes!</w:t>
-      </w:r>
-    </w:p>
-    <w:p>
-      <w:pPr>
-        <w:pStyle w:val="berschrift2"/>
-      </w:pPr>
-      <w:bookmarkStart w:id="23" w:name="_Toc242777415"/>
-      <w:bookmarkStart w:id="24" w:name="_Toc319668037"/>
-      <w:r>
-        <w:t>Configuring the service</w:t>
-      </w:r>
-      <w:bookmarkEnd w:id="23"/>
-      <w:bookmarkEnd w:id="24"/>
-    </w:p>
-    <w:p>
-      <w:r>
-        <w:t xml:space="preserve"> The service is configured using a single configuration file </w:t>
-      </w:r>
+        <w:t>src</w:t>
+      </w:r>
+      <w:proofErr w:type="spellEnd"/>
       <w:r>
         <w:rPr>
           <w:rStyle w:val="Code"/>
           <w:lang w:val="en-US"/>
         </w:rPr>
-        <w:t>src/main/resources/config.properties</w:t>
-      </w:r>
+        <w:t>/test/java/at/</w:t>
+      </w:r>
+      <w:proofErr w:type="spellStart"/>
+      <w:r>
+        <w:rPr>
+          <w:rStyle w:val="Code"/>
+          <w:lang w:val="en-US"/>
+        </w:rPr>
+        <w:t>peppol</w:t>
+      </w:r>
+      <w:proofErr w:type="spellEnd"/>
+      <w:r>
+        <w:rPr>
+          <w:rStyle w:val="Code"/>
+          <w:lang w:val="en-US"/>
+        </w:rPr>
+        <w:t>/</w:t>
+      </w:r>
+      <w:proofErr w:type="spellStart"/>
+      <w:r>
+        <w:rPr>
+          <w:rStyle w:val="Code"/>
+          <w:lang w:val="en-US"/>
+        </w:rPr>
+        <w:t>smp</w:t>
+      </w:r>
+      <w:proofErr w:type="spellEnd"/>
+      <w:r>
+        <w:rPr>
+          <w:rStyle w:val="Code"/>
+          <w:lang w:val="en-US"/>
+        </w:rPr>
+        <w:t>/server/jetty/</w:t>
+      </w:r>
+      <w:proofErr w:type="spellStart"/>
+      <w:r>
+        <w:rPr>
+          <w:rStyle w:val="Code"/>
+          <w:lang w:val="en-US"/>
+        </w:rPr>
+        <w:t>RunInJettySMP</w:t>
+      </w:r>
+      <w:proofErr w:type="spellEnd"/>
+      <w:r>
+        <w:t xml:space="preserve"> from within Eclipse. Than the application will be running on port 80.</w:t>
+      </w:r>
+    </w:p>
+    <w:p>
+      <w:r>
+        <w:t>Metro must be installed on the Tomcat server for the service to work, since it makes use of the SML management client.</w:t>
+      </w:r>
+    </w:p>
+    <w:p>
+      <w:r>
+        <w:t>Note that the SMP service must be deployed as the ROOT web application (at path "/") on the application server, since this is a prerequisite in the DNS lookup scheme. Further it must be deployed on port 80 (standard http port) and may not use SSL to secure the transport.</w:t>
+      </w:r>
+    </w:p>
+    <w:p>
+      <w:pPr>
+        <w:pStyle w:val="Box"/>
+      </w:pPr>
+      <w:r>
+        <w:t xml:space="preserve">Hint when using Eclipse: it is best to close the project in Eclipse, because otherwise Eclipse might want to refresh while the console build is in progress. After the build finished you may re-open the project Eclipse and clean it there again, because the Eclipse compiler and the Sun console compiler produce incompatible byte code for </w:t>
+      </w:r>
+      <w:proofErr w:type="spellStart"/>
+      <w:r>
+        <w:t>enum</w:t>
+      </w:r>
+      <w:proofErr w:type="spellEnd"/>
+      <w:r>
+        <w:t xml:space="preserve"> classes!</w:t>
+      </w:r>
+    </w:p>
+    <w:p>
+      <w:pPr>
+        <w:pStyle w:val="berschrift2"/>
+      </w:pPr>
+      <w:bookmarkStart w:id="32" w:name="_Toc242777415"/>
+      <w:bookmarkStart w:id="33" w:name="_Toc319668037"/>
+      <w:bookmarkStart w:id="34" w:name="_Toc320770120"/>
+      <w:r>
+        <w:t>Configuring the service</w:t>
+      </w:r>
+      <w:bookmarkEnd w:id="32"/>
+      <w:bookmarkEnd w:id="33"/>
+      <w:bookmarkEnd w:id="34"/>
+    </w:p>
+    <w:p>
+      <w:r>
+        <w:t xml:space="preserve"> The service is configured using a single configuration file </w:t>
+      </w:r>
+      <w:proofErr w:type="spellStart"/>
+      <w:r>
+        <w:rPr>
+          <w:rStyle w:val="Code"/>
+          <w:lang w:val="en-US"/>
+        </w:rPr>
+        <w:t>src</w:t>
+      </w:r>
+      <w:proofErr w:type="spellEnd"/>
+      <w:r>
+        <w:rPr>
+          <w:rStyle w:val="Code"/>
+          <w:lang w:val="en-US"/>
+        </w:rPr>
+        <w:t>/main/resources/</w:t>
+      </w:r>
+      <w:proofErr w:type="spellStart"/>
+      <w:r>
+        <w:rPr>
+          <w:rStyle w:val="Code"/>
+          <w:lang w:val="en-US"/>
+        </w:rPr>
+        <w:t>config.properties</w:t>
+      </w:r>
+      <w:proofErr w:type="spellEnd"/>
       <w:r>
         <w:t>. The following list describes all the possible configuration items:</w:t>
       </w:r>
@@ -4194,15 +5571,18 @@
         <w:spacing w:after="200" w:line="276" w:lineRule="auto"/>
         <w:contextualSpacing/>
       </w:pPr>
+      <w:proofErr w:type="spellStart"/>
       <w:r>
         <w:rPr>
           <w:b/>
         </w:rPr>
         <w:t>dataManager.class</w:t>
       </w:r>
+      <w:proofErr w:type="spellEnd"/>
       <w:r>
         <w:t xml:space="preserve">: The data manager implementation to use. The data manager is for retrieving the data to use in the REST service. The default class is </w:t>
       </w:r>
+      <w:proofErr w:type="spellStart"/>
       <w:r>
         <w:rPr>
           <w:rStyle w:val="Code"/>
@@ -4210,6 +5590,7 @@
         </w:rPr>
         <w:t>at.peppol.smp.server.data.dbms.DBMSDataManager</w:t>
       </w:r>
+      <w:proofErr w:type="spellEnd"/>
     </w:p>
     <w:p>
       <w:pPr>
@@ -4220,15 +5601,18 @@
         <w:spacing w:after="200" w:line="276" w:lineRule="auto"/>
         <w:contextualSpacing/>
       </w:pPr>
+      <w:proofErr w:type="spellStart"/>
       <w:r>
         <w:rPr>
           <w:b/>
         </w:rPr>
         <w:t>registrationHook.class</w:t>
       </w:r>
+      <w:proofErr w:type="spellEnd"/>
       <w:r>
         <w:t xml:space="preserve">: The type of registration hook to use. The hook is used for notifying the SML of the creation or deletion of business identifiers. For testing purposes you may use </w:t>
       </w:r>
+      <w:proofErr w:type="spellStart"/>
       <w:r>
         <w:rPr>
           <w:rStyle w:val="Code"/>
@@ -4236,9 +5620,11 @@
         </w:rPr>
         <w:t>at.peppol.smp.server.hook.DoNothingRegistrationHook</w:t>
       </w:r>
+      <w:proofErr w:type="spellEnd"/>
       <w:r>
         <w:t xml:space="preserve"> which does not communicate with the SML. For production use the class </w:t>
       </w:r>
+      <w:proofErr w:type="spellStart"/>
       <w:r>
         <w:rPr>
           <w:rStyle w:val="Code"/>
@@ -4246,6 +5632,7 @@
         </w:rPr>
         <w:t>at.peppol.smp.server.hook.RegistrationServiceRegistrationHook</w:t>
       </w:r>
+      <w:proofErr w:type="spellEnd"/>
       <w:r>
         <w:t xml:space="preserve"> must be used, as it communicates with the SML and adds, updates or deletes participant DNS entries</w:t>
       </w:r>
@@ -4270,7 +5657,15 @@
       </w:r>
       <w:r>
         <w:br/>
-        <w:t>Note: is only required if class RegistrationServiceRegistrationHook is used.</w:t>
+        <w:t xml:space="preserve">Note: is only required if class </w:t>
+      </w:r>
+      <w:proofErr w:type="spellStart"/>
+      <w:r>
+        <w:t>RegistrationServiceRegistrationHook</w:t>
+      </w:r>
+      <w:proofErr w:type="spellEnd"/>
+      <w:r>
+        <w:t xml:space="preserve"> is used.</w:t>
       </w:r>
     </w:p>
     <w:p>
@@ -4282,12 +5677,14 @@
         <w:spacing w:after="200" w:line="276" w:lineRule="auto"/>
         <w:contextualSpacing/>
       </w:pPr>
+      <w:proofErr w:type="spellStart"/>
       <w:r>
         <w:rPr>
           <w:b/>
         </w:rPr>
         <w:t>regServiceRegistrationHook.regLocatorUrl</w:t>
       </w:r>
+      <w:proofErr w:type="spellEnd"/>
       <w:r>
         <w:t xml:space="preserve">: The URL of the SML manage business identifier service. For production purposes (SML) use </w:t>
       </w:r>
@@ -4313,7 +5710,15 @@
       </w:r>
       <w:r>
         <w:br/>
-        <w:t>Note: is only required if class RegistrationServiceRegistrationHook is used.</w:t>
+        <w:t xml:space="preserve">Note: is only required if class </w:t>
+      </w:r>
+      <w:proofErr w:type="spellStart"/>
+      <w:r>
+        <w:t>RegistrationServiceRegistrationHook</w:t>
+      </w:r>
+      <w:proofErr w:type="spellEnd"/>
+      <w:r>
+        <w:t xml:space="preserve"> is used.</w:t>
       </w:r>
     </w:p>
     <w:p>
@@ -4325,24 +5730,60 @@
         <w:spacing w:after="200" w:line="276" w:lineRule="auto"/>
         <w:contextualSpacing/>
       </w:pPr>
+      <w:proofErr w:type="spellStart"/>
       <w:r>
         <w:rPr>
           <w:b/>
         </w:rPr>
         <w:t>regServiceRegistrationHook.keystore.classpath</w:t>
       </w:r>
-      <w:r>
-        <w:t xml:space="preserve">: The classpath - relative to the project - where the Java key store (of type JKS) with the SMP certificate is located. An empty directory </w:t>
-      </w:r>
+      <w:proofErr w:type="spellEnd"/>
+      <w:r>
+        <w:t xml:space="preserve">: The </w:t>
+      </w:r>
+      <w:proofErr w:type="spellStart"/>
+      <w:r>
+        <w:t>classpath</w:t>
+      </w:r>
+      <w:proofErr w:type="spellEnd"/>
+      <w:r>
+        <w:t xml:space="preserve"> - relative to the project - where the Java key store (of type JKS) with the SMP certificate is located. An empty directory </w:t>
+      </w:r>
+      <w:proofErr w:type="spellStart"/>
       <w:r>
         <w:rPr>
           <w:rStyle w:val="Code"/>
           <w:lang w:val="en-US"/>
         </w:rPr>
-        <w:t>src/main/resources/keystore</w:t>
-      </w:r>
-      <w:r>
-        <w:t xml:space="preserve"> is present which could contain the key store. In this case the properties entry should start with "keystore/".</w:t>
+        <w:t>src</w:t>
+      </w:r>
+      <w:proofErr w:type="spellEnd"/>
+      <w:r>
+        <w:rPr>
+          <w:rStyle w:val="Code"/>
+          <w:lang w:val="en-US"/>
+        </w:rPr>
+        <w:t>/main/resources/</w:t>
+      </w:r>
+      <w:proofErr w:type="spellStart"/>
+      <w:r>
+        <w:rPr>
+          <w:rStyle w:val="Code"/>
+          <w:lang w:val="en-US"/>
+        </w:rPr>
+        <w:t>keystore</w:t>
+      </w:r>
+      <w:proofErr w:type="spellEnd"/>
+      <w:r>
+        <w:t xml:space="preserve"> is present which could contain the key store. In this case the properties entry should start with "</w:t>
+      </w:r>
+      <w:proofErr w:type="spellStart"/>
+      <w:r>
+        <w:t>keystore</w:t>
+      </w:r>
+      <w:proofErr w:type="spellEnd"/>
+      <w:r>
+        <w:t>/".</w:t>
       </w:r>
       <w:r>
         <w:br/>
@@ -4350,7 +5791,15 @@
       </w:r>
       <w:r>
         <w:br/>
-        <w:t>Note: is only required if class RegistrationServiceRegistrationHook is used.</w:t>
+        <w:t xml:space="preserve">Note: is only required if class </w:t>
+      </w:r>
+      <w:proofErr w:type="spellStart"/>
+      <w:r>
+        <w:t>RegistrationServiceRegistrationHook</w:t>
+      </w:r>
+      <w:proofErr w:type="spellEnd"/>
+      <w:r>
+        <w:t xml:space="preserve"> is used.</w:t>
       </w:r>
     </w:p>
     <w:p>
@@ -4362,18 +5811,28 @@
         <w:spacing w:after="200" w:line="276" w:lineRule="auto"/>
         <w:contextualSpacing/>
       </w:pPr>
+      <w:proofErr w:type="spellStart"/>
       <w:r>
         <w:rPr>
           <w:b/>
         </w:rPr>
         <w:t>regServiceRegistrationHook.keystore.password</w:t>
       </w:r>
+      <w:proofErr w:type="spellEnd"/>
       <w:r>
         <w:t>: The password used to access the key store.</w:t>
       </w:r>
       <w:r>
         <w:br/>
-        <w:t>Note: is only required if class RegistrationServiceRegistrationHook is used.</w:t>
+        <w:t xml:space="preserve">Note: is only required if class </w:t>
+      </w:r>
+      <w:proofErr w:type="spellStart"/>
+      <w:r>
+        <w:t>RegistrationServiceRegistrationHook</w:t>
+      </w:r>
+      <w:proofErr w:type="spellEnd"/>
+      <w:r>
+        <w:t xml:space="preserve"> is used.</w:t>
       </w:r>
     </w:p>
     <w:p>
@@ -4385,14 +5844,24 @@
         <w:spacing w:after="200" w:line="276" w:lineRule="auto"/>
         <w:contextualSpacing/>
       </w:pPr>
+      <w:proofErr w:type="spellStart"/>
       <w:r>
         <w:rPr>
           <w:b/>
         </w:rPr>
         <w:t>xmldsig.keystore.classpath</w:t>
       </w:r>
-      <w:r>
-        <w:t>: Has the same semantics as regServiceRegistrationHook.keystore.classpath and should therefore have the same value</w:t>
+      <w:proofErr w:type="spellEnd"/>
+      <w:r>
+        <w:t xml:space="preserve">: Has the same semantics as </w:t>
+      </w:r>
+      <w:proofErr w:type="spellStart"/>
+      <w:r>
+        <w:t>regServiceRegistrationHook.keystore.classpath</w:t>
+      </w:r>
+      <w:proofErr w:type="spellEnd"/>
+      <w:r>
+        <w:t xml:space="preserve"> and should therefore have the same value</w:t>
       </w:r>
     </w:p>
     <w:p>
@@ -4404,14 +5873,25 @@
         <w:spacing w:after="200" w:line="276" w:lineRule="auto"/>
         <w:contextualSpacing/>
       </w:pPr>
+      <w:proofErr w:type="spellStart"/>
       <w:r>
         <w:rPr>
           <w:b/>
         </w:rPr>
+        <w:lastRenderedPageBreak/>
         <w:t>xmldsig.keystore.password</w:t>
       </w:r>
-      <w:r>
-        <w:t>: Has the same semantics as regServiceRegistrationHook.keystore.password and should therefore have the same value</w:t>
+      <w:proofErr w:type="spellEnd"/>
+      <w:r>
+        <w:t xml:space="preserve">: Has the same semantics as </w:t>
+      </w:r>
+      <w:proofErr w:type="spellStart"/>
+      <w:r>
+        <w:t>regServiceRegistrationHook.keystore.password</w:t>
+      </w:r>
+      <w:proofErr w:type="spellEnd"/>
+      <w:r>
+        <w:t xml:space="preserve"> and should therefore have the same value</w:t>
       </w:r>
     </w:p>
     <w:p>
@@ -4423,12 +5903,14 @@
         <w:spacing w:after="200" w:line="276" w:lineRule="auto"/>
         <w:contextualSpacing/>
       </w:pPr>
+      <w:proofErr w:type="spellStart"/>
       <w:r>
         <w:rPr>
           <w:b/>
         </w:rPr>
         <w:t>xmldsig.keystore.key.alias</w:t>
       </w:r>
+      <w:proofErr w:type="spellEnd"/>
       <w:r>
         <w:t>: The alias of the key within the key store. Is case sensitive and may not be empty.</w:t>
       </w:r>
@@ -4442,14 +5924,24 @@
         <w:spacing w:after="200" w:line="276" w:lineRule="auto"/>
         <w:contextualSpacing/>
       </w:pPr>
+      <w:proofErr w:type="spellStart"/>
       <w:r>
         <w:rPr>
           <w:b/>
         </w:rPr>
         <w:t>xmldsig.keystore.key.password</w:t>
       </w:r>
-      <w:r>
-        <w:t>: The password of the certificate with the above specified alias. Should be the same as the password of the whole key store (see xmldsig.keystore.password).</w:t>
+      <w:proofErr w:type="spellEnd"/>
+      <w:r>
+        <w:t xml:space="preserve">: The password of the certificate with the above specified alias. Should be the same as the password of the whole key store (see </w:t>
+      </w:r>
+      <w:proofErr w:type="spellStart"/>
+      <w:r>
+        <w:t>xmldsig.keystore.password</w:t>
+      </w:r>
+      <w:proofErr w:type="spellEnd"/>
+      <w:r>
+        <w:t>).</w:t>
       </w:r>
     </w:p>
     <w:p>
@@ -4461,15 +5953,26 @@
         <w:spacing w:after="200" w:line="276" w:lineRule="auto"/>
         <w:contextualSpacing/>
       </w:pPr>
+      <w:proofErr w:type="spellStart"/>
       <w:r>
         <w:rPr>
           <w:b/>
         </w:rPr>
         <w:t>jdbc.driver</w:t>
       </w:r>
-      <w:r>
-        <w:t xml:space="preserve">: The JDBC driver class to be used by JPA. For MySQL use </w:t>
-      </w:r>
+      <w:proofErr w:type="spellEnd"/>
+      <w:r>
+        <w:t xml:space="preserve">: The JDBC driver class to be used by JPA. For </w:t>
+      </w:r>
+      <w:proofErr w:type="spellStart"/>
+      <w:r>
+        <w:t>MySQL</w:t>
+      </w:r>
+      <w:proofErr w:type="spellEnd"/>
+      <w:r>
+        <w:t xml:space="preserve"> use </w:t>
+      </w:r>
+      <w:proofErr w:type="spellStart"/>
       <w:r>
         <w:rPr>
           <w:rStyle w:val="Code"/>
@@ -4477,6 +5980,7 @@
         </w:rPr>
         <w:t>com.mysql.jdbc.Driver</w:t>
       </w:r>
+      <w:proofErr w:type="spellEnd"/>
     </w:p>
     <w:p>
       <w:pPr>
@@ -4488,15 +5992,65 @@
         <w:contextualSpacing/>
       </w:pPr>
       <w:r>
-        <w:t xml:space="preserve">jdbc.url: The JDBC URL of the database to connect to. For a local MySQL database called "smp" the string would look like this: </w:t>
-      </w:r>
+        <w:t xml:space="preserve">jdbc.url: The JDBC URL of the database to connect to. For a local </w:t>
+      </w:r>
+      <w:proofErr w:type="spellStart"/>
+      <w:r>
+        <w:t>MySQL</w:t>
+      </w:r>
+      <w:proofErr w:type="spellEnd"/>
+      <w:r>
+        <w:t xml:space="preserve"> database called "</w:t>
+      </w:r>
+      <w:proofErr w:type="spellStart"/>
+      <w:r>
+        <w:t>smp</w:t>
+      </w:r>
+      <w:proofErr w:type="spellEnd"/>
+      <w:r>
+        <w:t xml:space="preserve">" the string would look like this: </w:t>
+      </w:r>
+      <w:proofErr w:type="spellStart"/>
       <w:r>
         <w:rPr>
           <w:rStyle w:val="Code"/>
           <w:lang w:val="en-US"/>
         </w:rPr>
-        <w:t>jdbc:mysql://localhost/smp</w:t>
-      </w:r>
+        <w:t>jdbc:mysql</w:t>
+      </w:r>
+      <w:proofErr w:type="spellEnd"/>
+      <w:r>
+        <w:rPr>
+          <w:rStyle w:val="Code"/>
+          <w:lang w:val="en-US"/>
+        </w:rPr>
+        <w:t>://</w:t>
+      </w:r>
+      <w:proofErr w:type="spellStart"/>
+      <w:r>
+        <w:rPr>
+          <w:rStyle w:val="Code"/>
+          <w:lang w:val="en-US"/>
+        </w:rPr>
+        <w:t>localhost</w:t>
+      </w:r>
+      <w:proofErr w:type="spellEnd"/>
+      <w:r>
+        <w:rPr>
+          <w:rStyle w:val="Code"/>
+          <w:lang w:val="en-US"/>
+        </w:rPr>
+        <w:t>/</w:t>
+      </w:r>
+      <w:proofErr w:type="spellStart"/>
+      <w:r>
+        <w:rPr>
+          <w:rStyle w:val="Code"/>
+          <w:lang w:val="en-US"/>
+        </w:rPr>
+        <w:t>smp</w:t>
+      </w:r>
+      <w:proofErr w:type="spellEnd"/>
       <w:r>
         <w:br/>
         <w:t>Note: the URL depends on the JDBC driver used!</w:t>
@@ -4511,12 +6065,14 @@
         <w:spacing w:after="200" w:line="276" w:lineRule="auto"/>
         <w:contextualSpacing/>
       </w:pPr>
+      <w:proofErr w:type="spellStart"/>
       <w:r>
         <w:rPr>
           <w:b/>
         </w:rPr>
         <w:t>jdbc.user</w:t>
       </w:r>
+      <w:proofErr w:type="spellEnd"/>
       <w:r>
         <w:t>: The database user to be used when connecting to the database.</w:t>
       </w:r>
@@ -4530,12 +6086,14 @@
         <w:spacing w:after="200" w:line="276" w:lineRule="auto"/>
         <w:contextualSpacing/>
       </w:pPr>
+      <w:proofErr w:type="spellStart"/>
       <w:r>
         <w:rPr>
           <w:b/>
         </w:rPr>
         <w:t>jdbc.password</w:t>
       </w:r>
+      <w:proofErr w:type="spellEnd"/>
       <w:r>
         <w:t>: The password of the JDBC user to be used when connecting to the DB</w:t>
       </w:r>
@@ -4556,8 +6114,17 @@
         <w:t>target-database</w:t>
       </w:r>
       <w:r>
-        <w:t xml:space="preserve">: The JPA target database type to be used. For MySQL this value should be </w:t>
-      </w:r>
+        <w:t xml:space="preserve">: The JPA target database type to be used. For </w:t>
+      </w:r>
+      <w:proofErr w:type="spellStart"/>
+      <w:r>
+        <w:t>MySQL</w:t>
+      </w:r>
+      <w:proofErr w:type="spellEnd"/>
+      <w:r>
+        <w:t xml:space="preserve"> this value should be </w:t>
+      </w:r>
+      <w:proofErr w:type="spellStart"/>
       <w:r>
         <w:rPr>
           <w:rStyle w:val="Code"/>
@@ -4565,9 +6132,18 @@
         </w:rPr>
         <w:t>MySQL</w:t>
       </w:r>
+      <w:proofErr w:type="spellEnd"/>
       <w:r>
         <w:br/>
-        <w:t>Note: Please see the documentation of EclipseLink for other target database systems!</w:t>
+        <w:t xml:space="preserve">Note: Please see the documentation of </w:t>
+      </w:r>
+      <w:proofErr w:type="spellStart"/>
+      <w:r>
+        <w:t>EclipseLink</w:t>
+      </w:r>
+      <w:proofErr w:type="spellEnd"/>
+      <w:r>
+        <w:t xml:space="preserve"> for other target database systems!</w:t>
       </w:r>
     </w:p>
     <w:p>
@@ -4579,12 +6155,14 @@
         <w:spacing w:after="200" w:line="276" w:lineRule="auto"/>
         <w:contextualSpacing/>
       </w:pPr>
+      <w:proofErr w:type="spellStart"/>
       <w:r>
         <w:rPr>
           <w:b/>
         </w:rPr>
         <w:t>jdbc.read-connections.max</w:t>
       </w:r>
+      <w:proofErr w:type="spellEnd"/>
       <w:r>
         <w:t>: The maximum number of JDBC connections to be used for reading. Usually 10 should be suitable for most use cases.</w:t>
       </w:r>
@@ -4592,7 +6170,31 @@
     <w:p/>
     <w:p>
       <w:r>
-        <w:t>Example of a development config.properties file using a local MySQL database called "smp" (without an SML connector for ease of use):</w:t>
+        <w:t xml:space="preserve">Example of a development </w:t>
+      </w:r>
+      <w:proofErr w:type="spellStart"/>
+      <w:r>
+        <w:t>config.properties</w:t>
+      </w:r>
+      <w:proofErr w:type="spellEnd"/>
+      <w:r>
+        <w:t xml:space="preserve"> file using a local </w:t>
+      </w:r>
+      <w:proofErr w:type="spellStart"/>
+      <w:r>
+        <w:t>MySQL</w:t>
+      </w:r>
+      <w:proofErr w:type="spellEnd"/>
+      <w:r>
+        <w:t xml:space="preserve"> database called "</w:t>
+      </w:r>
+      <w:proofErr w:type="spellStart"/>
+      <w:r>
+        <w:t>smp</w:t>
+      </w:r>
+      <w:proofErr w:type="spellEnd"/>
+      <w:r>
+        <w:t>" (without an SML connector for ease of use):</w:t>
       </w:r>
     </w:p>
     <w:p>
@@ -4636,14 +6238,25 @@
           <w:lang w:eastAsia="de-AT"/>
         </w:rPr>
       </w:pPr>
+      <w:proofErr w:type="spellStart"/>
       <w:r>
         <w:rPr>
           <w:rFonts w:ascii="Consolas" w:hAnsi="Consolas" w:cs="Consolas"/>
           <w:color w:val="000000"/>
           <w:lang w:eastAsia="de-AT"/>
         </w:rPr>
-        <w:t>dataManager.class=</w:t>
-      </w:r>
+        <w:t>dataManager.class</w:t>
+      </w:r>
+      <w:proofErr w:type="spellEnd"/>
+      <w:r>
+        <w:rPr>
+          <w:rFonts w:ascii="Consolas" w:hAnsi="Consolas" w:cs="Consolas"/>
+          <w:color w:val="000000"/>
+          <w:lang w:eastAsia="de-AT"/>
+        </w:rPr>
+        <w:t>=</w:t>
+      </w:r>
+      <w:proofErr w:type="spellStart"/>
       <w:r>
         <w:rPr>
           <w:rFonts w:ascii="Consolas" w:hAnsi="Consolas" w:cs="Consolas"/>
@@ -4652,6 +6265,7 @@
         </w:rPr>
         <w:t>at.peppol.smp.server.data.dbms.DBMSDataManager</w:t>
       </w:r>
+      <w:proofErr w:type="spellEnd"/>
     </w:p>
     <w:p>
       <w:pPr>
@@ -4692,7 +6306,25 @@
           <w:color w:val="3F7F5F"/>
           <w:lang w:eastAsia="de-AT"/>
         </w:rPr>
-        <w:t>## Registration callback - do not communicate with SML</w:t>
+        <w:t xml:space="preserve">## Registration </w:t>
+      </w:r>
+      <w:proofErr w:type="spellStart"/>
+      <w:r>
+        <w:rPr>
+          <w:rFonts w:ascii="Consolas" w:hAnsi="Consolas" w:cs="Consolas"/>
+          <w:color w:val="3F7F5F"/>
+          <w:lang w:eastAsia="de-AT"/>
+        </w:rPr>
+        <w:t>callback</w:t>
+      </w:r>
+      <w:proofErr w:type="spellEnd"/>
+      <w:r>
+        <w:rPr>
+          <w:rFonts w:ascii="Consolas" w:hAnsi="Consolas" w:cs="Consolas"/>
+          <w:color w:val="3F7F5F"/>
+          <w:lang w:eastAsia="de-AT"/>
+        </w:rPr>
+        <w:t xml:space="preserve"> - do not communicate with SML</w:t>
       </w:r>
     </w:p>
     <w:p>
@@ -4786,14 +6418,25 @@
           <w:lang w:eastAsia="de-AT"/>
         </w:rPr>
       </w:pPr>
+      <w:proofErr w:type="spellStart"/>
       <w:r>
         <w:rPr>
           <w:rFonts w:ascii="Consolas" w:hAnsi="Consolas" w:cs="Consolas"/>
           <w:color w:val="000000"/>
           <w:lang w:eastAsia="de-AT"/>
         </w:rPr>
-        <w:t xml:space="preserve">xmldsig.keystore.classpath    = </w:t>
-      </w:r>
+        <w:t>xmldsig.keystore.classpath</w:t>
+      </w:r>
+      <w:proofErr w:type="spellEnd"/>
+      <w:r>
+        <w:rPr>
+          <w:rFonts w:ascii="Consolas" w:hAnsi="Consolas" w:cs="Consolas"/>
+          <w:color w:val="000000"/>
+          <w:lang w:eastAsia="de-AT"/>
+        </w:rPr>
+        <w:t xml:space="preserve">    = </w:t>
+      </w:r>
+      <w:proofErr w:type="spellStart"/>
       <w:r>
         <w:rPr>
           <w:rFonts w:ascii="Consolas" w:hAnsi="Consolas" w:cs="Consolas"/>
@@ -4803,6 +6446,7 @@
         </w:rPr>
         <w:t>keystore</w:t>
       </w:r>
+      <w:proofErr w:type="spellEnd"/>
       <w:r>
         <w:rPr>
           <w:rFonts w:ascii="Consolas" w:hAnsi="Consolas" w:cs="Consolas"/>
@@ -4828,14 +6472,25 @@
           <w:lang w:eastAsia="de-AT"/>
         </w:rPr>
       </w:pPr>
+      <w:proofErr w:type="spellStart"/>
       <w:r>
         <w:rPr>
           <w:rFonts w:ascii="Consolas" w:hAnsi="Consolas" w:cs="Consolas"/>
           <w:color w:val="000000"/>
           <w:lang w:eastAsia="de-AT"/>
         </w:rPr>
-        <w:t xml:space="preserve">xmldsig.keystore.password     = </w:t>
-      </w:r>
+        <w:t>xmldsig.keystore.password</w:t>
+      </w:r>
+      <w:proofErr w:type="spellEnd"/>
+      <w:r>
+        <w:rPr>
+          <w:rFonts w:ascii="Consolas" w:hAnsi="Consolas" w:cs="Consolas"/>
+          <w:color w:val="000000"/>
+          <w:lang w:eastAsia="de-AT"/>
+        </w:rPr>
+        <w:t xml:space="preserve">     = </w:t>
+      </w:r>
+      <w:proofErr w:type="spellStart"/>
       <w:r>
         <w:rPr>
           <w:rFonts w:ascii="Consolas" w:hAnsi="Consolas" w:cs="Consolas"/>
@@ -4845,6 +6500,7 @@
         </w:rPr>
         <w:t>peppol</w:t>
       </w:r>
+      <w:proofErr w:type="spellEnd"/>
     </w:p>
     <w:p>
       <w:pPr>
@@ -4862,14 +6518,25 @@
           <w:lang w:eastAsia="de-AT"/>
         </w:rPr>
       </w:pPr>
+      <w:proofErr w:type="spellStart"/>
       <w:r>
         <w:rPr>
           <w:rFonts w:ascii="Consolas" w:hAnsi="Consolas" w:cs="Consolas"/>
           <w:color w:val="000000"/>
           <w:lang w:eastAsia="de-AT"/>
         </w:rPr>
-        <w:t xml:space="preserve">xmldsig.keystore.key.alias    = </w:t>
-      </w:r>
+        <w:t>xmldsig.keystore.key.alias</w:t>
+      </w:r>
+      <w:proofErr w:type="spellEnd"/>
+      <w:r>
+        <w:rPr>
+          <w:rFonts w:ascii="Consolas" w:hAnsi="Consolas" w:cs="Consolas"/>
+          <w:color w:val="000000"/>
+          <w:lang w:eastAsia="de-AT"/>
+        </w:rPr>
+        <w:t xml:space="preserve">    = </w:t>
+      </w:r>
+      <w:proofErr w:type="spellStart"/>
       <w:r>
         <w:rPr>
           <w:rFonts w:ascii="Consolas" w:hAnsi="Consolas" w:cs="Consolas"/>
@@ -4879,6 +6546,7 @@
         </w:rPr>
         <w:t>austrian</w:t>
       </w:r>
+      <w:proofErr w:type="spellEnd"/>
       <w:r>
         <w:rPr>
           <w:rFonts w:ascii="Consolas" w:hAnsi="Consolas" w:cs="Consolas"/>
@@ -4887,6 +6555,7 @@
         </w:rPr>
         <w:t xml:space="preserve"> </w:t>
       </w:r>
+      <w:proofErr w:type="spellStart"/>
       <w:r>
         <w:rPr>
           <w:rFonts w:ascii="Consolas" w:hAnsi="Consolas" w:cs="Consolas"/>
@@ -4896,6 +6565,7 @@
         </w:rPr>
         <w:t>smp</w:t>
       </w:r>
+      <w:proofErr w:type="spellEnd"/>
       <w:r>
         <w:rPr>
           <w:rFonts w:ascii="Consolas" w:hAnsi="Consolas" w:cs="Consolas"/>
@@ -4904,6 +6574,7 @@
         </w:rPr>
         <w:t xml:space="preserve"> </w:t>
       </w:r>
+      <w:proofErr w:type="spellStart"/>
       <w:r>
         <w:rPr>
           <w:rFonts w:ascii="Consolas" w:hAnsi="Consolas" w:cs="Consolas"/>
@@ -4913,6 +6584,7 @@
         </w:rPr>
         <w:t>brz</w:t>
       </w:r>
+      <w:proofErr w:type="spellEnd"/>
     </w:p>
     <w:p>
       <w:pPr>
@@ -4930,14 +6602,25 @@
           <w:lang w:eastAsia="de-AT"/>
         </w:rPr>
       </w:pPr>
+      <w:proofErr w:type="spellStart"/>
       <w:r>
         <w:rPr>
           <w:rFonts w:ascii="Consolas" w:hAnsi="Consolas" w:cs="Consolas"/>
           <w:color w:val="000000"/>
           <w:lang w:eastAsia="de-AT"/>
         </w:rPr>
-        <w:t xml:space="preserve">xmldsig.keystore.key.password = </w:t>
-      </w:r>
+        <w:t>xmldsig.keystore.key.password</w:t>
+      </w:r>
+      <w:proofErr w:type="spellEnd"/>
+      <w:r>
+        <w:rPr>
+          <w:rFonts w:ascii="Consolas" w:hAnsi="Consolas" w:cs="Consolas"/>
+          <w:color w:val="000000"/>
+          <w:lang w:eastAsia="de-AT"/>
+        </w:rPr>
+        <w:t xml:space="preserve"> = </w:t>
+      </w:r>
+      <w:proofErr w:type="spellStart"/>
       <w:r>
         <w:rPr>
           <w:rFonts w:ascii="Consolas" w:hAnsi="Consolas" w:cs="Consolas"/>
@@ -4947,6 +6630,7 @@
         </w:rPr>
         <w:t>peppol</w:t>
       </w:r>
+      <w:proofErr w:type="spellEnd"/>
     </w:p>
     <w:p>
       <w:pPr>
@@ -5006,14 +6690,25 @@
           <w:lang w:eastAsia="de-AT"/>
         </w:rPr>
       </w:pPr>
+      <w:proofErr w:type="spellStart"/>
       <w:r>
         <w:rPr>
           <w:rFonts w:ascii="Consolas" w:hAnsi="Consolas" w:cs="Consolas"/>
           <w:color w:val="000000"/>
           <w:lang w:eastAsia="de-AT"/>
         </w:rPr>
-        <w:t xml:space="preserve">jdbc.driver = </w:t>
-      </w:r>
+        <w:t>jdbc.driver</w:t>
+      </w:r>
+      <w:proofErr w:type="spellEnd"/>
+      <w:r>
+        <w:rPr>
+          <w:rFonts w:ascii="Consolas" w:hAnsi="Consolas" w:cs="Consolas"/>
+          <w:color w:val="000000"/>
+          <w:lang w:eastAsia="de-AT"/>
+        </w:rPr>
+        <w:t xml:space="preserve"> = </w:t>
+      </w:r>
+      <w:proofErr w:type="spellStart"/>
       <w:r>
         <w:rPr>
           <w:rFonts w:ascii="Consolas" w:hAnsi="Consolas" w:cs="Consolas"/>
@@ -5022,6 +6717,7 @@
         </w:rPr>
         <w:t>com.mysql.jdbc.Driver</w:t>
       </w:r>
+      <w:proofErr w:type="spellEnd"/>
     </w:p>
     <w:p>
       <w:pPr>
@@ -5047,14 +6743,43 @@
         </w:rPr>
         <w:t xml:space="preserve">jdbc.url = </w:t>
       </w:r>
+      <w:proofErr w:type="spellStart"/>
       <w:r>
         <w:rPr>
           <w:rFonts w:ascii="Consolas" w:hAnsi="Consolas" w:cs="Consolas"/>
           <w:color w:val="2A00FF"/>
           <w:lang w:eastAsia="de-AT"/>
         </w:rPr>
-        <w:t>jdbc:mysql://localhost/</w:t>
-      </w:r>
+        <w:t>jdbc:mysql</w:t>
+      </w:r>
+      <w:proofErr w:type="spellEnd"/>
+      <w:r>
+        <w:rPr>
+          <w:rFonts w:ascii="Consolas" w:hAnsi="Consolas" w:cs="Consolas"/>
+          <w:color w:val="2A00FF"/>
+          <w:lang w:eastAsia="de-AT"/>
+        </w:rPr>
+        <w:t>://</w:t>
+      </w:r>
+      <w:proofErr w:type="spellStart"/>
+      <w:r>
+        <w:rPr>
+          <w:rFonts w:ascii="Consolas" w:hAnsi="Consolas" w:cs="Consolas"/>
+          <w:color w:val="2A00FF"/>
+          <w:lang w:eastAsia="de-AT"/>
+        </w:rPr>
+        <w:t>localhost</w:t>
+      </w:r>
+      <w:proofErr w:type="spellEnd"/>
+      <w:r>
+        <w:rPr>
+          <w:rFonts w:ascii="Consolas" w:hAnsi="Consolas" w:cs="Consolas"/>
+          <w:color w:val="2A00FF"/>
+          <w:lang w:eastAsia="de-AT"/>
+        </w:rPr>
+        <w:t>/</w:t>
+      </w:r>
+      <w:proofErr w:type="spellStart"/>
       <w:r>
         <w:rPr>
           <w:rFonts w:ascii="Consolas" w:hAnsi="Consolas" w:cs="Consolas"/>
@@ -5064,6 +6789,7 @@
         </w:rPr>
         <w:t>smp</w:t>
       </w:r>
+      <w:proofErr w:type="spellEnd"/>
     </w:p>
     <w:p>
       <w:pPr>
@@ -5081,14 +6807,25 @@
           <w:lang w:eastAsia="de-AT"/>
         </w:rPr>
       </w:pPr>
+      <w:proofErr w:type="spellStart"/>
       <w:r>
         <w:rPr>
           <w:rFonts w:ascii="Consolas" w:hAnsi="Consolas" w:cs="Consolas"/>
           <w:color w:val="000000"/>
           <w:lang w:eastAsia="de-AT"/>
         </w:rPr>
-        <w:t xml:space="preserve">jdbc.user = </w:t>
-      </w:r>
+        <w:t>jdbc.user</w:t>
+      </w:r>
+      <w:proofErr w:type="spellEnd"/>
+      <w:r>
+        <w:rPr>
+          <w:rFonts w:ascii="Consolas" w:hAnsi="Consolas" w:cs="Consolas"/>
+          <w:color w:val="000000"/>
+          <w:lang w:eastAsia="de-AT"/>
+        </w:rPr>
+        <w:t xml:space="preserve"> = </w:t>
+      </w:r>
+      <w:proofErr w:type="spellStart"/>
       <w:r>
         <w:rPr>
           <w:rFonts w:ascii="Consolas" w:hAnsi="Consolas" w:cs="Consolas"/>
@@ -5098,6 +6835,7 @@
         </w:rPr>
         <w:t>smp</w:t>
       </w:r>
+      <w:proofErr w:type="spellEnd"/>
     </w:p>
     <w:p>
       <w:pPr>
@@ -5115,14 +6853,25 @@
           <w:lang w:eastAsia="de-AT"/>
         </w:rPr>
       </w:pPr>
+      <w:proofErr w:type="spellStart"/>
       <w:r>
         <w:rPr>
           <w:rFonts w:ascii="Consolas" w:hAnsi="Consolas" w:cs="Consolas"/>
           <w:color w:val="000000"/>
           <w:lang w:eastAsia="de-AT"/>
         </w:rPr>
-        <w:t xml:space="preserve">jdbc.password = </w:t>
-      </w:r>
+        <w:t>jdbc.password</w:t>
+      </w:r>
+      <w:proofErr w:type="spellEnd"/>
+      <w:r>
+        <w:rPr>
+          <w:rFonts w:ascii="Consolas" w:hAnsi="Consolas" w:cs="Consolas"/>
+          <w:color w:val="000000"/>
+          <w:lang w:eastAsia="de-AT"/>
+        </w:rPr>
+        <w:t xml:space="preserve"> = </w:t>
+      </w:r>
+      <w:proofErr w:type="spellStart"/>
       <w:r>
         <w:rPr>
           <w:rFonts w:ascii="Consolas" w:hAnsi="Consolas" w:cs="Consolas"/>
@@ -5132,6 +6881,7 @@
         </w:rPr>
         <w:t>smp</w:t>
       </w:r>
+      <w:proofErr w:type="spellEnd"/>
     </w:p>
     <w:p>
       <w:pPr>
@@ -5157,6 +6907,7 @@
         </w:rPr>
         <w:t xml:space="preserve">target-database = </w:t>
       </w:r>
+      <w:proofErr w:type="spellStart"/>
       <w:r>
         <w:rPr>
           <w:rFonts w:ascii="Consolas" w:hAnsi="Consolas" w:cs="Consolas"/>
@@ -5165,6 +6916,7 @@
         </w:rPr>
         <w:t>MySQL</w:t>
       </w:r>
+      <w:proofErr w:type="spellEnd"/>
     </w:p>
     <w:p>
       <w:pPr>
@@ -5183,13 +6935,23 @@
           <w:lang w:eastAsia="de-AT"/>
         </w:rPr>
       </w:pPr>
+      <w:proofErr w:type="spellStart"/>
       <w:r>
         <w:rPr>
           <w:rFonts w:ascii="Consolas" w:hAnsi="Consolas" w:cs="Consolas"/>
           <w:color w:val="000000"/>
           <w:lang w:eastAsia="de-AT"/>
         </w:rPr>
-        <w:t xml:space="preserve">jdbc.read-connections.max = </w:t>
+        <w:t>jdbc.read-connections.max</w:t>
+      </w:r>
+      <w:proofErr w:type="spellEnd"/>
+      <w:r>
+        <w:rPr>
+          <w:rFonts w:ascii="Consolas" w:hAnsi="Consolas" w:cs="Consolas"/>
+          <w:color w:val="000000"/>
+          <w:lang w:eastAsia="de-AT"/>
+        </w:rPr>
+        <w:t xml:space="preserve"> = </w:t>
       </w:r>
       <w:r>
         <w:rPr>
@@ -5213,11 +6975,13 @@
       <w:pPr>
         <w:pStyle w:val="berschrift2"/>
       </w:pPr>
-      <w:bookmarkStart w:id="25" w:name="_Toc319668038"/>
+      <w:bookmarkStart w:id="35" w:name="_Toc319668038"/>
+      <w:bookmarkStart w:id="36" w:name="_Toc320770121"/>
       <w:r>
         <w:t>Implementation overview</w:t>
       </w:r>
-      <w:bookmarkEnd w:id="25"/>
+      <w:bookmarkEnd w:id="35"/>
+      <w:bookmarkEnd w:id="36"/>
     </w:p>
     <w:p>
       <w:r>
@@ -5231,7 +6995,7 @@
       <w:r>
         <w:t xml:space="preserve"> framework (</w:t>
       </w:r>
-      <w:hyperlink r:id="rId22" w:history="1">
+      <w:hyperlink r:id="rId20" w:history="1">
         <w:r>
           <w:rPr>
             <w:rStyle w:val="Hyperlink"/>
@@ -5240,18 +7004,26 @@
         </w:r>
       </w:hyperlink>
       <w:r>
-        <w:t>). See the BusDox SMP specification for details on the intention of the REST URL paths.</w:t>
+        <w:t xml:space="preserve">). See the </w:t>
+      </w:r>
+      <w:proofErr w:type="spellStart"/>
+      <w:r>
+        <w:t>BusDox</w:t>
+      </w:r>
+      <w:proofErr w:type="spellEnd"/>
+      <w:r>
+        <w:t xml:space="preserve"> SMP specification for details on the intention of the REST URL paths.</w:t>
       </w:r>
     </w:p>
     <w:p>
       <w:pPr>
         <w:pStyle w:val="berschrift3"/>
       </w:pPr>
-      <w:bookmarkStart w:id="26" w:name="_Toc319668039"/>
+      <w:bookmarkStart w:id="37" w:name="_Toc319668039"/>
       <w:r>
         <w:t>Public REST API</w:t>
       </w:r>
-      <w:bookmarkEnd w:id="26"/>
+      <w:bookmarkEnd w:id="37"/>
     </w:p>
     <w:p>
       <w:r>
@@ -5272,18 +7044,36 @@
           <w:rStyle w:val="Code"/>
           <w:lang w:val="en-US"/>
         </w:rPr>
-        <w:t>/{ServiceGroupId}</w:t>
-      </w:r>
-      <w:r>
-        <w:t xml:space="preserve"> is implemented in the </w:t>
-      </w:r>
+        <w:t>/{</w:t>
+      </w:r>
+      <w:proofErr w:type="spellStart"/>
       <w:r>
         <w:rPr>
           <w:rStyle w:val="Code"/>
           <w:lang w:val="en-US"/>
         </w:rPr>
+        <w:t>ServiceGroupId</w:t>
+      </w:r>
+      <w:proofErr w:type="spellEnd"/>
+      <w:r>
+        <w:rPr>
+          <w:rStyle w:val="Code"/>
+          <w:lang w:val="en-US"/>
+        </w:rPr>
+        <w:t>}</w:t>
+      </w:r>
+      <w:r>
+        <w:t xml:space="preserve"> is implemented in the </w:t>
+      </w:r>
+      <w:proofErr w:type="spellStart"/>
+      <w:r>
+        <w:rPr>
+          <w:rStyle w:val="Code"/>
+          <w:lang w:val="en-US"/>
+        </w:rPr>
         <w:t>at.peppol.smp.server.ServiceGroupInterface</w:t>
       </w:r>
+      <w:proofErr w:type="spellEnd"/>
       <w:r>
         <w:t xml:space="preserve"> class.</w:t>
       </w:r>
@@ -5302,18 +7092,53 @@
           <w:rStyle w:val="Code"/>
           <w:lang w:val="en-US"/>
         </w:rPr>
-        <w:t>/{ServiceGroupId}/services/{DocumentTypeId}</w:t>
-      </w:r>
-      <w:r>
-        <w:t xml:space="preserve"> is implemented in the </w:t>
-      </w:r>
+        <w:lastRenderedPageBreak/>
+        <w:t>/{</w:t>
+      </w:r>
+      <w:proofErr w:type="spellStart"/>
       <w:r>
         <w:rPr>
           <w:rStyle w:val="Code"/>
           <w:lang w:val="en-US"/>
         </w:rPr>
+        <w:t>ServiceGroupId</w:t>
+      </w:r>
+      <w:proofErr w:type="spellEnd"/>
+      <w:r>
+        <w:rPr>
+          <w:rStyle w:val="Code"/>
+          <w:lang w:val="en-US"/>
+        </w:rPr>
+        <w:t>}/services/{</w:t>
+      </w:r>
+      <w:proofErr w:type="spellStart"/>
+      <w:r>
+        <w:rPr>
+          <w:rStyle w:val="Code"/>
+          <w:lang w:val="en-US"/>
+        </w:rPr>
+        <w:t>DocumentTypeId</w:t>
+      </w:r>
+      <w:proofErr w:type="spellEnd"/>
+      <w:r>
+        <w:rPr>
+          <w:rStyle w:val="Code"/>
+          <w:lang w:val="en-US"/>
+        </w:rPr>
+        <w:t>}</w:t>
+      </w:r>
+      <w:r>
+        <w:t xml:space="preserve"> is implemented in the </w:t>
+      </w:r>
+      <w:proofErr w:type="spellStart"/>
+      <w:r>
+        <w:rPr>
+          <w:rStyle w:val="Code"/>
+          <w:lang w:val="en-US"/>
+        </w:rPr>
         <w:t>at.peppol.smp.server.ServiceMetadataInterface</w:t>
       </w:r>
+      <w:proofErr w:type="spellEnd"/>
       <w:r>
         <w:t xml:space="preserve"> class.</w:t>
       </w:r>
@@ -5332,18 +7157,36 @@
           <w:rStyle w:val="Code"/>
           <w:lang w:val="en-US"/>
         </w:rPr>
-        <w:t>/list/{UserId}</w:t>
-      </w:r>
-      <w:r>
-        <w:t xml:space="preserve"> is implemented in the </w:t>
-      </w:r>
+        <w:t>/list/{</w:t>
+      </w:r>
+      <w:proofErr w:type="spellStart"/>
       <w:r>
         <w:rPr>
           <w:rStyle w:val="Code"/>
           <w:lang w:val="en-US"/>
         </w:rPr>
+        <w:t>UserId</w:t>
+      </w:r>
+      <w:proofErr w:type="spellEnd"/>
+      <w:r>
+        <w:rPr>
+          <w:rStyle w:val="Code"/>
+          <w:lang w:val="en-US"/>
+        </w:rPr>
+        <w:t>}</w:t>
+      </w:r>
+      <w:r>
+        <w:t xml:space="preserve"> is implemented in the </w:t>
+      </w:r>
+      <w:proofErr w:type="spellStart"/>
+      <w:r>
+        <w:rPr>
+          <w:rStyle w:val="Code"/>
+          <w:lang w:val="en-US"/>
+        </w:rPr>
         <w:t>at.peppol.smp.server.ListInterface</w:t>
       </w:r>
+      <w:proofErr w:type="spellEnd"/>
       <w:r>
         <w:t xml:space="preserve"> class.</w:t>
       </w:r>
@@ -5362,111 +7205,155 @@
           <w:rStyle w:val="Code"/>
           <w:lang w:val="en-US"/>
         </w:rPr>
-        <w:t>/complete/{ServiceGroupId}</w:t>
-      </w:r>
-      <w:r>
-        <w:t xml:space="preserve"> is implemented in the </w:t>
-      </w:r>
+        <w:t>/complete/{</w:t>
+      </w:r>
+      <w:proofErr w:type="spellStart"/>
       <w:r>
         <w:rPr>
           <w:rStyle w:val="Code"/>
           <w:lang w:val="en-US"/>
         </w:rPr>
-        <w:t>at.peppol.smp.server.CompleteServiceGroupInterface</w:t>
-      </w:r>
-      <w:r>
-        <w:t xml:space="preserve"> class.</w:t>
-      </w:r>
-    </w:p>
-    <w:p>
-      <w:r>
-        <w:t xml:space="preserve">The </w:t>
-      </w:r>
+        <w:t>ServiceGroupId</w:t>
+      </w:r>
+      <w:proofErr w:type="spellEnd"/>
       <w:r>
         <w:rPr>
           <w:rStyle w:val="Code"/>
           <w:lang w:val="en-US"/>
         </w:rPr>
-        <w:t>list</w:t>
-      </w:r>
-      <w:r>
-        <w:t xml:space="preserve"> interface is not part of the SMP specification and is used for getting a list of registered service groups for a given user. The complete interface is also not part of the specification and is used for getting the service group as well as all the service metadata for that group in a single call. Further the PUT and DELETE operations has also been implemented for </w:t>
-      </w:r>
+        <w:t>}</w:t>
+      </w:r>
+      <w:r>
+        <w:t xml:space="preserve"> is implemented in the </w:t>
+      </w:r>
+      <w:proofErr w:type="spellStart"/>
       <w:r>
         <w:rPr>
           <w:rStyle w:val="Code"/>
           <w:lang w:val="en-US"/>
         </w:rPr>
-        <w:t>CompleteServiceGroupInterface</w:t>
-      </w:r>
-      <w:r>
-        <w:t xml:space="preserve">, </w:t>
+        <w:t>at.peppol.smp.server.CompleteServiceGroupInterface</w:t>
+      </w:r>
+      <w:proofErr w:type="spellEnd"/>
+      <w:r>
+        <w:t xml:space="preserve"> class.</w:t>
+      </w:r>
+    </w:p>
+    <w:p>
+      <w:r>
+        <w:t xml:space="preserve">The </w:t>
       </w:r>
       <w:r>
         <w:rPr>
           <w:rStyle w:val="Code"/>
           <w:lang w:val="en-US"/>
         </w:rPr>
-        <w:t>ServiceGroupInterface</w:t>
-      </w:r>
-      <w:r>
-        <w:t xml:space="preserve"> and</w:t>
-      </w:r>
-      <w:r>
-        <w:t xml:space="preserve"> </w:t>
-      </w:r>
+        <w:t>list</w:t>
+      </w:r>
+      <w:r>
+        <w:t xml:space="preserve"> interface is not part of the SMP specification and is used for getting a list of registered service groups for a given user. The complete interface is also not part of the specification and is used for getting the service group as well as all the service metadata for that group in a single call. Further the PUT and DELETE operations has also been implemented for </w:t>
+      </w:r>
+      <w:proofErr w:type="spellStart"/>
       <w:r>
         <w:rPr>
           <w:rStyle w:val="Code"/>
           <w:lang w:val="en-US"/>
         </w:rPr>
-        <w:t>ServiceMetadataInterface</w:t>
-      </w:r>
-      <w:r>
-        <w:t>.</w:t>
-      </w:r>
-    </w:p>
-    <w:p>
-      <w:r>
-        <w:t xml:space="preserve">These four interfaces make use of the </w:t>
-      </w:r>
+        <w:t>CompleteServiceGroupInterface</w:t>
+      </w:r>
+      <w:proofErr w:type="spellEnd"/>
+      <w:r>
+        <w:t xml:space="preserve">, </w:t>
+      </w:r>
+      <w:proofErr w:type="spellStart"/>
       <w:r>
         <w:rPr>
           <w:rStyle w:val="Code"/>
           <w:lang w:val="en-US"/>
         </w:rPr>
-        <w:t>at.peppol.smp.server.data.IDataManager</w:t>
-      </w:r>
-      <w:r>
-        <w:t xml:space="preserve"> interface to access the SMP data. The implementation currently contains one implementation of this interface which has a database as the underlying data source. The database version of the interface is implemented in the class </w:t>
-      </w:r>
+        <w:t>ServiceGroupInterface</w:t>
+      </w:r>
+      <w:proofErr w:type="spellEnd"/>
+      <w:r>
+        <w:t xml:space="preserve"> and</w:t>
+      </w:r>
+      <w:r>
+        <w:t xml:space="preserve"> </w:t>
+      </w:r>
+      <w:proofErr w:type="spellStart"/>
       <w:r>
         <w:rPr>
           <w:rStyle w:val="Code"/>
           <w:lang w:val="en-US"/>
         </w:rPr>
+        <w:t>ServiceMetadataInterface</w:t>
+      </w:r>
+      <w:proofErr w:type="spellEnd"/>
+      <w:r>
+        <w:t>.</w:t>
+      </w:r>
+    </w:p>
+    <w:p>
+      <w:r>
+        <w:t xml:space="preserve">These four interfaces make use of the </w:t>
+      </w:r>
+      <w:proofErr w:type="spellStart"/>
+      <w:r>
+        <w:rPr>
+          <w:rStyle w:val="Code"/>
+          <w:lang w:val="en-US"/>
+        </w:rPr>
+        <w:t>at.peppol.smp.server.data.IDataManager</w:t>
+      </w:r>
+      <w:proofErr w:type="spellEnd"/>
+      <w:r>
+        <w:t xml:space="preserve"> interface to access the SMP data. The implementation currently contains one implementation of this interface which has a database as the underlying data source. The database version of the interface is implemented in the class </w:t>
+      </w:r>
+      <w:proofErr w:type="spellStart"/>
+      <w:r>
+        <w:rPr>
+          <w:rStyle w:val="Code"/>
+          <w:lang w:val="en-US"/>
+        </w:rPr>
         <w:t>at.peppol.smp.server.data.dbms.DBMSDataManager</w:t>
       </w:r>
-      <w:r>
-        <w:t xml:space="preserve"> and makes use of JPA2 (EclipseLink) for the main database access.</w:t>
+      <w:proofErr w:type="spellEnd"/>
+      <w:r>
+        <w:t xml:space="preserve"> and makes use of JPA2 (</w:t>
+      </w:r>
+      <w:proofErr w:type="spellStart"/>
+      <w:r>
+        <w:t>EclipseLink</w:t>
+      </w:r>
+      <w:proofErr w:type="spellEnd"/>
+      <w:r>
+        <w:t>) for the main database access.</w:t>
       </w:r>
     </w:p>
     <w:p>
       <w:pPr>
         <w:pStyle w:val="berschrift3"/>
       </w:pPr>
-      <w:bookmarkStart w:id="27" w:name="_Toc319668040"/>
+      <w:bookmarkStart w:id="38" w:name="_Toc319668040"/>
       <w:r>
         <w:t>Modifying REST API</w:t>
       </w:r>
-      <w:bookmarkEnd w:id="27"/>
+      <w:bookmarkEnd w:id="38"/>
     </w:p>
     <w:p>
       <w:r>
         <w:t xml:space="preserve">Some </w:t>
       </w:r>
       <w:r>
-        <w:t>REST APIs are used to modify data within the SMP. Those APIs are not standardized by the PEPPOL SMP specifications and therefore are described here. All modifying REST APIs are either using HTTP PUT or HTTP DELETE for creating/updating or for deleting elements. As the SMP itself running without transport security these modifying methods require an HTTP BasicAuth header.</w:t>
+        <w:t xml:space="preserve">REST APIs are used to modify data within the SMP. Those APIs are not standardized by the PEPPOL SMP specifications and therefore are described here. All modifying REST APIs are either using HTTP PUT or HTTP DELETE for creating/updating or for deleting elements. As the SMP itself running without transport security these modifying methods require an HTTP </w:t>
+      </w:r>
+      <w:proofErr w:type="spellStart"/>
+      <w:r>
+        <w:t>BasicAuth</w:t>
+      </w:r>
+      <w:proofErr w:type="spellEnd"/>
+      <w:r>
+        <w:t xml:space="preserve"> header.</w:t>
       </w:r>
     </w:p>
     <w:p>
@@ -5512,6 +7399,7 @@
         </w:rPr>
         <w:t>"Basic " + Base64.encode (</w:t>
       </w:r>
+      <w:proofErr w:type="spellStart"/>
       <w:r>
         <w:rPr>
           <w:rStyle w:val="Code"/>
@@ -5519,6 +7407,7 @@
         </w:rPr>
         <w:t>userName</w:t>
       </w:r>
+      <w:proofErr w:type="spellEnd"/>
       <w:r>
         <w:rPr>
           <w:rStyle w:val="Code"/>
@@ -5553,13 +7442,21 @@
         <w:fldChar w:fldCharType="separate"/>
       </w:r>
       <w:r>
-        <w:t>5.4</w:t>
+        <w:t>4.4</w:t>
       </w:r>
       <w:r>
         <w:fldChar w:fldCharType="end"/>
       </w:r>
       <w:r>
-        <w:t xml:space="preserve"> on security considerations how to handle BasicAuth proper and secure.</w:t>
+        <w:t xml:space="preserve"> on security considerations how to handle </w:t>
+      </w:r>
+      <w:proofErr w:type="spellStart"/>
+      <w:r>
+        <w:t>BasicAuth</w:t>
+      </w:r>
+      <w:proofErr w:type="spellEnd"/>
+      <w:r>
+        <w:t xml:space="preserve"> proper and secure.</w:t>
       </w:r>
     </w:p>
     <w:p>
@@ -5571,9 +7468,11 @@
         <w:spacing w:after="200" w:line="276" w:lineRule="auto"/>
         <w:contextualSpacing/>
       </w:pPr>
+      <w:proofErr w:type="spellStart"/>
       <w:r>
         <w:t>CompleteServiceGroupInterface</w:t>
       </w:r>
+      <w:proofErr w:type="spellEnd"/>
     </w:p>
     <w:p>
       <w:pPr>
@@ -5588,7 +7487,21 @@
         <w:rPr>
           <w:rStyle w:val="Code"/>
         </w:rPr>
-        <w:t>DELETE /complete/{ServiceGroupId}</w:t>
+        <w:t>DELETE /complete/{</w:t>
+      </w:r>
+      <w:proofErr w:type="spellStart"/>
+      <w:r>
+        <w:rPr>
+          <w:rStyle w:val="Code"/>
+        </w:rPr>
+        <w:t>ServiceGroupId</w:t>
+      </w:r>
+      <w:proofErr w:type="spellEnd"/>
+      <w:r>
+        <w:rPr>
+          <w:rStyle w:val="Code"/>
+        </w:rPr>
+        <w:t>}</w:t>
       </w:r>
       <w:r>
         <w:br/>
@@ -5600,7 +7513,15 @@
       </w:r>
       <w:r>
         <w:br/>
-        <w:t>Status: deprecated because it has the same semantics as using DELETE on the ServiceGroupInterface (see below)</w:t>
+        <w:t xml:space="preserve">Status: deprecated because it has the same semantics as using DELETE on the </w:t>
+      </w:r>
+      <w:proofErr w:type="spellStart"/>
+      <w:r>
+        <w:t>ServiceGroupInterface</w:t>
+      </w:r>
+      <w:proofErr w:type="spellEnd"/>
+      <w:r>
+        <w:t xml:space="preserve"> (see below)</w:t>
       </w:r>
     </w:p>
     <w:p>
@@ -5612,9 +7533,11 @@
         <w:spacing w:after="200" w:line="276" w:lineRule="auto"/>
         <w:contextualSpacing/>
       </w:pPr>
+      <w:proofErr w:type="spellStart"/>
       <w:r>
         <w:t>ServiceGroupInterface</w:t>
       </w:r>
+      <w:proofErr w:type="spellEnd"/>
     </w:p>
     <w:p>
       <w:pPr>
@@ -5629,18 +7552,34 @@
         <w:rPr>
           <w:rStyle w:val="Code"/>
         </w:rPr>
-        <w:t>PUT /{ServiceGroupId}</w:t>
+        <w:t>PUT /{</w:t>
+      </w:r>
+      <w:proofErr w:type="spellStart"/>
+      <w:r>
+        <w:rPr>
+          <w:rStyle w:val="Code"/>
+        </w:rPr>
+        <w:t>ServiceGroupId</w:t>
+      </w:r>
+      <w:proofErr w:type="spellEnd"/>
+      <w:r>
+        <w:rPr>
+          <w:rStyle w:val="Code"/>
+        </w:rPr>
+        <w:t>}</w:t>
       </w:r>
       <w:r>
         <w:br/>
         <w:t xml:space="preserve">Expected body: A </w:t>
       </w:r>
+      <w:proofErr w:type="spellStart"/>
       <w:r>
         <w:rPr>
           <w:rStyle w:val="Code"/>
         </w:rPr>
         <w:t>ServiceGroupType</w:t>
       </w:r>
+      <w:proofErr w:type="spellEnd"/>
       <w:r>
         <w:t xml:space="preserve"> object as specified by the SMP XSD</w:t>
       </w:r>
@@ -5662,7 +7601,21 @@
         <w:rPr>
           <w:rStyle w:val="Code"/>
         </w:rPr>
-        <w:t>DELETE /{ServiceGroupId}</w:t>
+        <w:t>DELETE /{</w:t>
+      </w:r>
+      <w:proofErr w:type="spellStart"/>
+      <w:r>
+        <w:rPr>
+          <w:rStyle w:val="Code"/>
+        </w:rPr>
+        <w:t>ServiceGroupId</w:t>
+      </w:r>
+      <w:proofErr w:type="spellEnd"/>
+      <w:r>
+        <w:rPr>
+          <w:rStyle w:val="Code"/>
+        </w:rPr>
+        <w:t>}</w:t>
       </w:r>
       <w:r>
         <w:br/>
@@ -5682,9 +7635,11 @@
         <w:spacing w:after="200" w:line="276" w:lineRule="auto"/>
         <w:contextualSpacing/>
       </w:pPr>
+      <w:proofErr w:type="spellStart"/>
       <w:r>
         <w:t>ServiceMetadataInterface</w:t>
       </w:r>
+      <w:proofErr w:type="spellEnd"/>
     </w:p>
     <w:p>
       <w:pPr>
@@ -5699,18 +7654,48 @@
         <w:rPr>
           <w:rStyle w:val="Code"/>
         </w:rPr>
-        <w:t>PUT /{ServiceGroupId}/services/{DocumentTypeId}</w:t>
+        <w:t>PUT /{</w:t>
+      </w:r>
+      <w:proofErr w:type="spellStart"/>
+      <w:r>
+        <w:rPr>
+          <w:rStyle w:val="Code"/>
+        </w:rPr>
+        <w:t>ServiceGroupId</w:t>
+      </w:r>
+      <w:proofErr w:type="spellEnd"/>
+      <w:r>
+        <w:rPr>
+          <w:rStyle w:val="Code"/>
+        </w:rPr>
+        <w:t>}/services/{</w:t>
+      </w:r>
+      <w:proofErr w:type="spellStart"/>
+      <w:r>
+        <w:rPr>
+          <w:rStyle w:val="Code"/>
+        </w:rPr>
+        <w:t>DocumentTypeId</w:t>
+      </w:r>
+      <w:proofErr w:type="spellEnd"/>
+      <w:r>
+        <w:rPr>
+          <w:rStyle w:val="Code"/>
+        </w:rPr>
+        <w:t>}</w:t>
       </w:r>
       <w:r>
         <w:br/>
         <w:t xml:space="preserve">Expected body: A </w:t>
       </w:r>
+      <w:proofErr w:type="spellStart"/>
       <w:r>
         <w:rPr>
           <w:rStyle w:val="Code"/>
         </w:rPr>
         <w:t>ServiceMetadataType</w:t>
       </w:r>
+      <w:proofErr w:type="spellEnd"/>
       <w:r>
         <w:t xml:space="preserve"> object as specified by the SMP XSD</w:t>
       </w:r>
@@ -5738,7 +7723,35 @@
         <w:rPr>
           <w:rStyle w:val="Code"/>
         </w:rPr>
-        <w:t xml:space="preserve"> /{ServiceGroupId}/services/{DocumentTypeId}</w:t>
+        <w:t xml:space="preserve"> /{</w:t>
+      </w:r>
+      <w:proofErr w:type="spellStart"/>
+      <w:r>
+        <w:rPr>
+          <w:rStyle w:val="Code"/>
+        </w:rPr>
+        <w:t>ServiceGroupId</w:t>
+      </w:r>
+      <w:proofErr w:type="spellEnd"/>
+      <w:r>
+        <w:rPr>
+          <w:rStyle w:val="Code"/>
+        </w:rPr>
+        <w:t>}/services/{</w:t>
+      </w:r>
+      <w:proofErr w:type="spellStart"/>
+      <w:r>
+        <w:rPr>
+          <w:rStyle w:val="Code"/>
+        </w:rPr>
+        <w:t>DocumentTypeId</w:t>
+      </w:r>
+      <w:proofErr w:type="spellEnd"/>
+      <w:r>
+        <w:rPr>
+          <w:rStyle w:val="Code"/>
+        </w:rPr>
+        <w:t>}</w:t>
       </w:r>
       <w:r>
         <w:br/>
@@ -5755,16 +7768,18 @@
       <w:pPr>
         <w:pStyle w:val="berschrift3"/>
       </w:pPr>
-      <w:bookmarkStart w:id="28" w:name="_Toc319668041"/>
-      <w:r>
+      <w:bookmarkStart w:id="39" w:name="_Toc319668041"/>
+      <w:r>
+        <w:lastRenderedPageBreak/>
         <w:t>Web application specifics</w:t>
       </w:r>
-      <w:bookmarkEnd w:id="28"/>
+      <w:bookmarkEnd w:id="39"/>
     </w:p>
     <w:p>
       <w:r>
         <w:t xml:space="preserve">A Java EE Filter is used for reverting changes to the SML, if the change to the SMP fails. If a HTTP status code different from 200 (OK) is returned from the REST interface, then the corresponding change made to the SML is reverted. This functionality is implemented in the class </w:t>
       </w:r>
+      <w:proofErr w:type="spellStart"/>
       <w:r>
         <w:rPr>
           <w:rStyle w:val="Code"/>
@@ -5772,6 +7787,7 @@
         </w:rPr>
         <w:t>at.peppol.smp.server.hook.PostRegistrationFilter</w:t>
       </w:r>
+      <w:proofErr w:type="spellEnd"/>
       <w:r>
         <w:t>.</w:t>
       </w:r>
@@ -5780,6 +7796,7 @@
       <w:r>
         <w:t xml:space="preserve">A Jersey Filter has been added for generating the XML-DSIG element which is part of the response from a GET on Service Metadata interface. This is implemented in the class </w:t>
       </w:r>
+      <w:proofErr w:type="spellStart"/>
       <w:r>
         <w:rPr>
           <w:rStyle w:val="Code"/>
@@ -5787,6 +7804,7 @@
         </w:rPr>
         <w:t>at.peppol.smp.server.util.SignatureFilter</w:t>
       </w:r>
+      <w:proofErr w:type="spellEnd"/>
       <w:r>
         <w:t>.</w:t>
       </w:r>
@@ -5795,56 +7813,63 @@
       <w:pPr>
         <w:pStyle w:val="berschrift2"/>
       </w:pPr>
-      <w:bookmarkStart w:id="29" w:name="_Ref319656674"/>
-      <w:bookmarkStart w:id="30" w:name="_Toc319668042"/>
+      <w:bookmarkStart w:id="40" w:name="_Ref319656674"/>
+      <w:bookmarkStart w:id="41" w:name="_Toc319668042"/>
+      <w:bookmarkStart w:id="42" w:name="_Toc320770122"/>
       <w:r>
         <w:t>Security considerations</w:t>
       </w:r>
-      <w:bookmarkEnd w:id="29"/>
-      <w:bookmarkEnd w:id="30"/>
-    </w:p>
-    <w:p>
-      <w:pPr>
-        <w:rPr>
-          <w:lang w:eastAsia="x-none"/>
-        </w:rPr>
-      </w:pPr>
-      <w:r>
-        <w:rPr>
-          <w:lang w:eastAsia="x-none"/>
-        </w:rPr>
+      <w:bookmarkEnd w:id="40"/>
+      <w:bookmarkEnd w:id="41"/>
+      <w:bookmarkEnd w:id="42"/>
+    </w:p>
+    <w:p>
+      <w:r>
         <w:t>As the SMP is publically available on HTTP port 80 and does not require a client certificate or anything the like it especially the modifying actions (HTTP PUT and DELETE) must be handled with special care to avoid man in the middle attacks.</w:t>
       </w:r>
       <w:r>
-        <w:rPr>
-          <w:lang w:eastAsia="x-none"/>
-        </w:rPr>
-        <w:t xml:space="preserve"> Even though HTTP BasicAuth is used this is not really added security, as the username and password are only Base64 encoded - which is easily decodable - and are therefore vulnerable to Man in the Middle attacks.</w:t>
-      </w:r>
-    </w:p>
-    <w:p>
-      <w:pPr>
-        <w:rPr>
-          <w:lang w:eastAsia="x-none"/>
-        </w:rPr>
-      </w:pPr>
-      <w:r>
-        <w:rPr>
-          <w:lang w:eastAsia="x-none"/>
-        </w:rPr>
-        <w:t>The recommended scenario is to additionally configure the SMP to run on HTTPS (port 443), and do the modifying actions only via HTTPS. BasicAuth is required anyway but the data is not readable by third-partys because of the underlying transport security. This is something that is currently technically not available but should be used as a convention when running an SMP with this implementation.</w:t>
-      </w:r>
-    </w:p>
-    <w:p>
-      <w:pPr>
-        <w:rPr>
-          <w:lang w:eastAsia="x-none"/>
-        </w:rPr>
-      </w:pPr>
-      <w:r>
-        <w:rPr>
-          <w:lang w:eastAsia="x-none"/>
-        </w:rPr>
+        <w:t xml:space="preserve"> Even though HTTP </w:t>
+      </w:r>
+      <w:proofErr w:type="spellStart"/>
+      <w:r>
+        <w:t>BasicAuth</w:t>
+      </w:r>
+      <w:proofErr w:type="spellEnd"/>
+      <w:r>
+        <w:t xml:space="preserve"> is used this is not really added security, as the username and password are only Base64 encoded - which is easily </w:t>
+      </w:r>
+      <w:proofErr w:type="spellStart"/>
+      <w:r>
+        <w:t>decodable</w:t>
+      </w:r>
+      <w:proofErr w:type="spellEnd"/>
+      <w:r>
+        <w:t xml:space="preserve"> - and are therefore vulnerable to Man in the Middle attacks.</w:t>
+      </w:r>
+    </w:p>
+    <w:p>
+      <w:r>
+        <w:t xml:space="preserve">The recommended scenario is to additionally configure the SMP to run on HTTPS (port 443), and do the modifying actions only via HTTPS. </w:t>
+      </w:r>
+      <w:proofErr w:type="spellStart"/>
+      <w:r>
+        <w:t>BasicAuth</w:t>
+      </w:r>
+      <w:proofErr w:type="spellEnd"/>
+      <w:r>
+        <w:t xml:space="preserve"> is required anyway but the data is not readable by third-</w:t>
+      </w:r>
+      <w:proofErr w:type="spellStart"/>
+      <w:r>
+        <w:t>partys</w:t>
+      </w:r>
+      <w:proofErr w:type="spellEnd"/>
+      <w:r>
+        <w:t xml:space="preserve"> because of the underlying transport security. This is something that is currently technically not available but should be used as a convention when running an SMP with this implementation.</w:t>
+      </w:r>
+    </w:p>
+    <w:p>
+      <w:r>
         <w:t>For a future release it may be of value when the modifying actions are presented with a separate path prefix (e.g. /secure) which can than easily be used to forward all HTTP request on /secure/* to HTTPS automatically.</w:t>
       </w:r>
     </w:p>
@@ -5852,68 +7877,101 @@
       <w:pPr>
         <w:pStyle w:val="berschrift1"/>
       </w:pPr>
-      <w:bookmarkStart w:id="31" w:name="_Toc319668043"/>
+      <w:bookmarkStart w:id="43" w:name="_Toc319668043"/>
+      <w:bookmarkStart w:id="44" w:name="_Toc320770123"/>
       <w:r>
         <w:t>Client library</w:t>
       </w:r>
-      <w:bookmarkEnd w:id="31"/>
+      <w:bookmarkEnd w:id="43"/>
+      <w:bookmarkEnd w:id="44"/>
     </w:p>
     <w:p>
       <w:pPr>
         <w:pStyle w:val="berschrift2"/>
       </w:pPr>
-      <w:bookmarkStart w:id="32" w:name="_Toc242777417"/>
-      <w:bookmarkStart w:id="33" w:name="_Toc319668044"/>
+      <w:bookmarkStart w:id="45" w:name="_Toc242777417"/>
+      <w:bookmarkStart w:id="46" w:name="_Toc319668044"/>
+      <w:bookmarkStart w:id="47" w:name="_Toc320770124"/>
       <w:r>
         <w:t>Building and packing</w:t>
       </w:r>
-      <w:bookmarkEnd w:id="32"/>
-      <w:bookmarkEnd w:id="33"/>
+      <w:bookmarkEnd w:id="45"/>
+      <w:bookmarkEnd w:id="46"/>
+      <w:bookmarkEnd w:id="47"/>
     </w:p>
     <w:p>
       <w:r>
         <w:t xml:space="preserve">The easiest way to build the library is using Eclipse. A JAR file can be created by calling </w:t>
       </w:r>
+      <w:proofErr w:type="spellStart"/>
       <w:r>
         <w:rPr>
           <w:rStyle w:val="Code"/>
           <w:lang w:val="en-US"/>
         </w:rPr>
-        <w:t>mvn clean install</w:t>
-      </w:r>
-      <w:r>
-        <w:t xml:space="preserve"> on the command line. This produces a library that is not runable by itself but needs to be included in another application.</w:t>
-      </w:r>
-    </w:p>
-    <w:p>
-      <w:pPr>
-        <w:pStyle w:val="Box"/>
-      </w:pPr>
-      <w:r>
-        <w:t>Hint when using Eclipse: it is best to close the project in Eclipse, because otherwise Eclipse might want to refresh while the console build is in progress. After the build finished you may re-open the project Eclipse and clean it there again, because the Eclipse compiler and the Sun console compiler produce incompatible byte code for enum classes!</w:t>
-      </w:r>
-    </w:p>
-    <w:p>
-      <w:pPr>
-        <w:pStyle w:val="berschrift2"/>
-      </w:pPr>
-      <w:bookmarkStart w:id="34" w:name="_Toc319668045"/>
-      <w:r>
-        <w:t>Using the library</w:t>
-      </w:r>
-      <w:bookmarkEnd w:id="34"/>
-    </w:p>
-    <w:p>
-      <w:r>
-        <w:t xml:space="preserve">The </w:t>
-      </w:r>
+        <w:t>mvn</w:t>
+      </w:r>
+      <w:proofErr w:type="spellEnd"/>
       <w:r>
         <w:rPr>
           <w:rStyle w:val="Code"/>
           <w:lang w:val="en-US"/>
         </w:rPr>
+        <w:t xml:space="preserve"> clean install</w:t>
+      </w:r>
+      <w:r>
+        <w:t xml:space="preserve"> on the command line. This produces a library that is not </w:t>
+      </w:r>
+      <w:proofErr w:type="spellStart"/>
+      <w:r>
+        <w:t>runable</w:t>
+      </w:r>
+      <w:proofErr w:type="spellEnd"/>
+      <w:r>
+        <w:t xml:space="preserve"> by itself but needs to be included in another application.</w:t>
+      </w:r>
+    </w:p>
+    <w:p>
+      <w:pPr>
+        <w:pStyle w:val="Box"/>
+      </w:pPr>
+      <w:r>
+        <w:t xml:space="preserve">Hint when using Eclipse: it is best to close the project in Eclipse, because otherwise Eclipse might want to refresh while the console build is in progress. After the build finished you may re-open the project Eclipse and clean it there again, because the Eclipse compiler and the Sun console compiler produce incompatible byte code for </w:t>
+      </w:r>
+      <w:proofErr w:type="spellStart"/>
+      <w:r>
+        <w:t>enum</w:t>
+      </w:r>
+      <w:proofErr w:type="spellEnd"/>
+      <w:r>
+        <w:t xml:space="preserve"> classes!</w:t>
+      </w:r>
+    </w:p>
+    <w:p>
+      <w:pPr>
+        <w:pStyle w:val="berschrift2"/>
+      </w:pPr>
+      <w:bookmarkStart w:id="48" w:name="_Toc319668045"/>
+      <w:bookmarkStart w:id="49" w:name="_Toc320770125"/>
+      <w:r>
+        <w:t>Using the library</w:t>
+      </w:r>
+      <w:bookmarkEnd w:id="48"/>
+      <w:bookmarkEnd w:id="49"/>
+    </w:p>
+    <w:p>
+      <w:r>
+        <w:t xml:space="preserve">The </w:t>
+      </w:r>
+      <w:proofErr w:type="spellStart"/>
+      <w:r>
+        <w:rPr>
+          <w:rStyle w:val="Code"/>
+          <w:lang w:val="en-US"/>
+        </w:rPr>
         <w:t>at.peppol.smp.client.SMPServiceCaller</w:t>
       </w:r>
+      <w:proofErr w:type="spellEnd"/>
       <w:r>
         <w:t xml:space="preserve"> is the main class when using the library. The class contains methods for </w:t>
       </w:r>
@@ -5921,7 +7979,15 @@
         <w:t>reading</w:t>
       </w:r>
       <w:r>
-        <w:t>, saving and deleting both service groups and service metadata, as well as listing the service groups of a given user. The library contains both static and non-static methods for performing all of these actions. The class is documented using JavaDoc.</w:t>
+        <w:t xml:space="preserve">, saving and deleting both service groups and service metadata, as well as listing the service groups of a given user. The library contains both static and non-static methods for performing all of these actions. The class is documented using </w:t>
+      </w:r>
+      <w:proofErr w:type="spellStart"/>
+      <w:r>
+        <w:t>JavaDoc</w:t>
+      </w:r>
+      <w:proofErr w:type="spellEnd"/>
+      <w:r>
+        <w:t>.</w:t>
       </w:r>
     </w:p>
     <w:p/>
@@ -5942,8 +8008,30 @@
         <w:rPr>
           <w:lang w:eastAsia="de-AT" w:bidi="ar-SA"/>
         </w:rPr>
-        <w:t>// ServiceGroup == ParticipantIdentifier</w:t>
-      </w:r>
+        <w:t xml:space="preserve">// </w:t>
+      </w:r>
+      <w:proofErr w:type="spellStart"/>
+      <w:r>
+        <w:rPr>
+          <w:lang w:eastAsia="de-AT" w:bidi="ar-SA"/>
+        </w:rPr>
+        <w:t>ServiceGroup</w:t>
+      </w:r>
+      <w:proofErr w:type="spellEnd"/>
+      <w:r>
+        <w:rPr>
+          <w:lang w:eastAsia="de-AT" w:bidi="ar-SA"/>
+        </w:rPr>
+        <w:t xml:space="preserve"> == </w:t>
+      </w:r>
+      <w:proofErr w:type="spellStart"/>
+      <w:r>
+        <w:rPr>
+          <w:lang w:eastAsia="de-AT" w:bidi="ar-SA"/>
+        </w:rPr>
+        <w:t>ParticipantIdentifier</w:t>
+      </w:r>
+      <w:proofErr w:type="spellEnd"/>
     </w:p>
     <w:p>
       <w:pPr>
@@ -5966,7 +8054,42 @@
         <w:rPr>
           <w:lang w:eastAsia="de-AT" w:bidi="ar-SA"/>
         </w:rPr>
-        <w:t xml:space="preserve"> ParticipantIdentifierType aServiceGroupID = SimpleParticipantIdentifier.</w:t>
+        <w:t xml:space="preserve"> </w:t>
+      </w:r>
+      <w:proofErr w:type="spellStart"/>
+      <w:r>
+        <w:rPr>
+          <w:lang w:eastAsia="de-AT" w:bidi="ar-SA"/>
+        </w:rPr>
+        <w:t>ParticipantIdentifierType</w:t>
+      </w:r>
+      <w:proofErr w:type="spellEnd"/>
+      <w:r>
+        <w:rPr>
+          <w:lang w:eastAsia="de-AT" w:bidi="ar-SA"/>
+        </w:rPr>
+        <w:t xml:space="preserve"> </w:t>
+      </w:r>
+      <w:proofErr w:type="spellStart"/>
+      <w:r>
+        <w:rPr>
+          <w:lang w:eastAsia="de-AT" w:bidi="ar-SA"/>
+        </w:rPr>
+        <w:t>aServiceGroupID</w:t>
+      </w:r>
+      <w:proofErr w:type="spellEnd"/>
+      <w:r>
+        <w:rPr>
+          <w:lang w:eastAsia="de-AT" w:bidi="ar-SA"/>
+        </w:rPr>
+        <w:t xml:space="preserve"> = </w:t>
+      </w:r>
+      <w:proofErr w:type="spellStart"/>
+      <w:r>
+        <w:rPr>
+          <w:lang w:eastAsia="de-AT" w:bidi="ar-SA"/>
+        </w:rPr>
+        <w:t>SimpleParticipantIdentifier.</w:t>
       </w:r>
       <w:r>
         <w:rPr>
@@ -5976,6 +8099,7 @@
         </w:rPr>
         <w:t>createWithDefaultScheme</w:t>
       </w:r>
+      <w:proofErr w:type="spellEnd"/>
       <w:r>
         <w:rPr>
           <w:lang w:eastAsia="de-AT" w:bidi="ar-SA"/>
@@ -6032,7 +8156,35 @@
         <w:rPr>
           <w:lang w:eastAsia="de-AT" w:bidi="ar-SA"/>
         </w:rPr>
-        <w:t xml:space="preserve"> DocumentIdentifierType aDocumentTypeID = EPredefinedDocumentIdentifier.</w:t>
+        <w:t xml:space="preserve"> </w:t>
+      </w:r>
+      <w:proofErr w:type="spellStart"/>
+      <w:r>
+        <w:rPr>
+          <w:lang w:eastAsia="de-AT" w:bidi="ar-SA"/>
+        </w:rPr>
+        <w:t>DocumentIdentifierType</w:t>
+      </w:r>
+      <w:proofErr w:type="spellEnd"/>
+      <w:r>
+        <w:rPr>
+          <w:lang w:eastAsia="de-AT" w:bidi="ar-SA"/>
+        </w:rPr>
+        <w:t xml:space="preserve"> </w:t>
+      </w:r>
+      <w:proofErr w:type="spellStart"/>
+      <w:r>
+        <w:rPr>
+          <w:lang w:eastAsia="de-AT" w:bidi="ar-SA"/>
+        </w:rPr>
+        <w:t>aDocumentTypeID</w:t>
+      </w:r>
+      <w:proofErr w:type="spellEnd"/>
+      <w:r>
+        <w:rPr>
+          <w:lang w:eastAsia="de-AT" w:bidi="ar-SA"/>
+        </w:rPr>
+        <w:t xml:space="preserve"> = EPredefinedDocumentIdentifier.</w:t>
       </w:r>
       <w:r>
         <w:rPr>
@@ -6069,13 +8221,49 @@
           <w:color w:val="7F0055"/>
           <w:lang w:eastAsia="de-AT" w:bidi="ar-SA"/>
         </w:rPr>
+        <w:lastRenderedPageBreak/>
         <w:t>final</w:t>
       </w:r>
       <w:r>
         <w:rPr>
           <w:lang w:eastAsia="de-AT" w:bidi="ar-SA"/>
         </w:rPr>
-        <w:t xml:space="preserve"> SignedServiceMetadataType aMetadata = SMPServiceCaller.</w:t>
+        <w:t xml:space="preserve"> </w:t>
+      </w:r>
+      <w:proofErr w:type="spellStart"/>
+      <w:r>
+        <w:rPr>
+          <w:lang w:eastAsia="de-AT" w:bidi="ar-SA"/>
+        </w:rPr>
+        <w:t>SignedServiceMetadataType</w:t>
+      </w:r>
+      <w:proofErr w:type="spellEnd"/>
+      <w:r>
+        <w:rPr>
+          <w:lang w:eastAsia="de-AT" w:bidi="ar-SA"/>
+        </w:rPr>
+        <w:t xml:space="preserve"> </w:t>
+      </w:r>
+      <w:proofErr w:type="spellStart"/>
+      <w:r>
+        <w:rPr>
+          <w:lang w:eastAsia="de-AT" w:bidi="ar-SA"/>
+        </w:rPr>
+        <w:t>aMetadata</w:t>
+      </w:r>
+      <w:proofErr w:type="spellEnd"/>
+      <w:r>
+        <w:rPr>
+          <w:lang w:eastAsia="de-AT" w:bidi="ar-SA"/>
+        </w:rPr>
+        <w:t xml:space="preserve"> = </w:t>
+      </w:r>
+      <w:proofErr w:type="spellStart"/>
+      <w:r>
+        <w:rPr>
+          <w:lang w:eastAsia="de-AT" w:bidi="ar-SA"/>
+        </w:rPr>
+        <w:t>SMPServiceCaller.</w:t>
       </w:r>
       <w:r>
         <w:rPr>
@@ -6085,6 +8273,7 @@
         </w:rPr>
         <w:t>getServiceRegistrationByDNS</w:t>
       </w:r>
+      <w:proofErr w:type="spellEnd"/>
       <w:r>
         <w:rPr>
           <w:lang w:eastAsia="de-AT" w:bidi="ar-SA"/>
@@ -6104,7 +8293,35 @@
         <w:rPr>
           <w:lang w:eastAsia="de-AT" w:bidi="ar-SA"/>
         </w:rPr>
-        <w:t>, aServiceGroupID,                                                                                              aDocumentTypeID);</w:t>
+        <w:t xml:space="preserve">, </w:t>
+      </w:r>
+      <w:proofErr w:type="spellStart"/>
+      <w:r>
+        <w:rPr>
+          <w:lang w:eastAsia="de-AT" w:bidi="ar-SA"/>
+        </w:rPr>
+        <w:t>aServiceGroupID</w:t>
+      </w:r>
+      <w:proofErr w:type="spellEnd"/>
+      <w:r>
+        <w:rPr>
+          <w:lang w:eastAsia="de-AT" w:bidi="ar-SA"/>
+        </w:rPr>
+        <w:t xml:space="preserve">,                                                                                              </w:t>
+      </w:r>
+      <w:proofErr w:type="spellStart"/>
+      <w:r>
+        <w:rPr>
+          <w:lang w:eastAsia="de-AT" w:bidi="ar-SA"/>
+        </w:rPr>
+        <w:t>aDocumentTypeID</w:t>
+      </w:r>
+      <w:proofErr w:type="spellEnd"/>
+      <w:r>
+        <w:rPr>
+          <w:lang w:eastAsia="de-AT" w:bidi="ar-SA"/>
+        </w:rPr>
+        <w:t>);</w:t>
       </w:r>
     </w:p>
     <w:p/>
@@ -6116,9 +8333,9 @@
       </w:pPr>
     </w:p>
     <w:sectPr>
-      <w:headerReference w:type="default" r:id="rId23"/>
-      <w:footerReference w:type="default" r:id="rId24"/>
-      <w:footerReference w:type="first" r:id="rId25"/>
+      <w:headerReference w:type="default" r:id="rId21"/>
+      <w:footerReference w:type="default" r:id="rId22"/>
+      <w:footerReference w:type="first" r:id="rId23"/>
       <w:pgSz w:w="11906" w:h="16838" w:code="9"/>
       <w:pgMar w:top="1701" w:right="1134" w:bottom="1701" w:left="1134" w:header="709" w:footer="465" w:gutter="0"/>
       <w:cols w:space="708"/>
@@ -6130,7 +8347,7 @@
 </file>
 
 <file path=word/endnotes.xml><?xml version="1.0" encoding="utf-8"?>
-<w:endnotes xmlns:wpc="http://schemas.microsoft.com/office/word/2010/wordprocessingCanvas" xmlns:mc="http://schemas.openxmlformats.org/markup-compatibility/2006" xmlns:o="urn:schemas-microsoft-com:office:office" xmlns:r="http://schemas.openxmlformats.org/officeDocument/2006/relationships" xmlns:m="http://schemas.openxmlformats.org/officeDocument/2006/math" xmlns:v="urn:schemas-microsoft-com:vml" xmlns:wp14="http://schemas.microsoft.com/office/word/2010/wordprocessingDrawing" xmlns:wp="http://schemas.openxmlformats.org/drawingml/2006/wordprocessingDrawing" xmlns:w10="urn:schemas-microsoft-com:office:word" xmlns:w="http://schemas.openxmlformats.org/wordprocessingml/2006/main" xmlns:w14="http://schemas.microsoft.com/office/word/2010/wordml" xmlns:wpg="http://schemas.microsoft.com/office/word/2010/wordprocessingGroup" xmlns:wpi="http://schemas.microsoft.com/office/word/2010/wordprocessingInk" xmlns:wne="http://schemas.microsoft.com/office/word/2006/wordml" xmlns:wps="http://schemas.microsoft.com/office/word/2010/wordprocessingShape" mc:Ignorable="w14 wp14">
+<w:endnotes xmlns:ve="http://schemas.openxmlformats.org/markup-compatibility/2006" xmlns:o="urn:schemas-microsoft-com:office:office" xmlns:r="http://schemas.openxmlformats.org/officeDocument/2006/relationships" xmlns:m="http://schemas.openxmlformats.org/officeDocument/2006/math" xmlns:v="urn:schemas-microsoft-com:vml" xmlns:wp="http://schemas.openxmlformats.org/drawingml/2006/wordprocessingDrawing" xmlns:w10="urn:schemas-microsoft-com:office:word" xmlns:w="http://schemas.openxmlformats.org/wordprocessingml/2006/main" xmlns:wne="http://schemas.microsoft.com/office/word/2006/wordml">
   <w:endnote w:type="separator" w:id="-1">
     <w:p>
       <w:r>
@@ -6151,7 +8368,7 @@
 </file>
 
 <file path=word/footer1.xml><?xml version="1.0" encoding="utf-8"?>
-<w:ftr xmlns:wpc="http://schemas.microsoft.com/office/word/2010/wordprocessingCanvas" xmlns:mc="http://schemas.openxmlformats.org/markup-compatibility/2006" xmlns:o="urn:schemas-microsoft-com:office:office" xmlns:r="http://schemas.openxmlformats.org/officeDocument/2006/relationships" xmlns:m="http://schemas.openxmlformats.org/officeDocument/2006/math" xmlns:v="urn:schemas-microsoft-com:vml" xmlns:wp14="http://schemas.microsoft.com/office/word/2010/wordprocessingDrawing" xmlns:wp="http://schemas.openxmlformats.org/drawingml/2006/wordprocessingDrawing" xmlns:w10="urn:schemas-microsoft-com:office:word" xmlns:w="http://schemas.openxmlformats.org/wordprocessingml/2006/main" xmlns:w14="http://schemas.microsoft.com/office/word/2010/wordml" xmlns:wpg="http://schemas.microsoft.com/office/word/2010/wordprocessingGroup" xmlns:wpi="http://schemas.microsoft.com/office/word/2010/wordprocessingInk" xmlns:wne="http://schemas.microsoft.com/office/word/2006/wordml" xmlns:wps="http://schemas.microsoft.com/office/word/2010/wordprocessingShape" mc:Ignorable="w14 wp14">
+<w:ftr xmlns:ve="http://schemas.openxmlformats.org/markup-compatibility/2006" xmlns:o="urn:schemas-microsoft-com:office:office" xmlns:r="http://schemas.openxmlformats.org/officeDocument/2006/relationships" xmlns:m="http://schemas.openxmlformats.org/officeDocument/2006/math" xmlns:v="urn:schemas-microsoft-com:vml" xmlns:wp="http://schemas.openxmlformats.org/drawingml/2006/wordprocessingDrawing" xmlns:w10="urn:schemas-microsoft-com:office:word" xmlns:w="http://schemas.openxmlformats.org/wordprocessingml/2006/main" xmlns:wne="http://schemas.microsoft.com/office/word/2006/wordml">
   <w:p>
     <w:pPr>
       <w:pStyle w:val="Fuzeile"/>
@@ -6164,7 +8381,7 @@
         <w:lang w:val="de-AT" w:eastAsia="de-AT"/>
       </w:rPr>
       <w:drawing>
-        <wp:inline distT="0" distB="0" distL="0" distR="0" wp14:anchorId="6A367AE4" wp14:editId="47155A6A">
+        <wp:inline distT="0" distB="0" distL="0" distR="0">
           <wp:extent cx="835025" cy="294005"/>
           <wp:effectExtent l="19050" t="0" r="3175" b="0"/>
           <wp:docPr id="6" name="Bilde 6"/>
@@ -6229,7 +8446,7 @@
       <w:rPr>
         <w:noProof/>
       </w:rPr>
-      <w:t>2</w:t>
+      <w:t>5</w:t>
     </w:r>
     <w:r>
       <w:rPr>
@@ -6248,7 +8465,7 @@
 </file>
 
 <file path=word/footer2.xml><?xml version="1.0" encoding="utf-8"?>
-<w:ftr xmlns:wpc="http://schemas.microsoft.com/office/word/2010/wordprocessingCanvas" xmlns:mc="http://schemas.openxmlformats.org/markup-compatibility/2006" xmlns:o="urn:schemas-microsoft-com:office:office" xmlns:r="http://schemas.openxmlformats.org/officeDocument/2006/relationships" xmlns:m="http://schemas.openxmlformats.org/officeDocument/2006/math" xmlns:v="urn:schemas-microsoft-com:vml" xmlns:wp14="http://schemas.microsoft.com/office/word/2010/wordprocessingDrawing" xmlns:wp="http://schemas.openxmlformats.org/drawingml/2006/wordprocessingDrawing" xmlns:w10="urn:schemas-microsoft-com:office:word" xmlns:w="http://schemas.openxmlformats.org/wordprocessingml/2006/main" xmlns:w14="http://schemas.microsoft.com/office/word/2010/wordml" xmlns:wpg="http://schemas.microsoft.com/office/word/2010/wordprocessingGroup" xmlns:wpi="http://schemas.microsoft.com/office/word/2010/wordprocessingInk" xmlns:wne="http://schemas.microsoft.com/office/word/2006/wordml" xmlns:wps="http://schemas.microsoft.com/office/word/2010/wordprocessingShape" mc:Ignorable="w14 wp14">
+<w:ftr xmlns:ve="http://schemas.openxmlformats.org/markup-compatibility/2006" xmlns:o="urn:schemas-microsoft-com:office:office" xmlns:r="http://schemas.openxmlformats.org/officeDocument/2006/relationships" xmlns:m="http://schemas.openxmlformats.org/officeDocument/2006/math" xmlns:v="urn:schemas-microsoft-com:vml" xmlns:wp="http://schemas.openxmlformats.org/drawingml/2006/wordprocessingDrawing" xmlns:w10="urn:schemas-microsoft-com:office:word" xmlns:w="http://schemas.openxmlformats.org/wordprocessingml/2006/main" xmlns:wne="http://schemas.microsoft.com/office/word/2006/wordml">
   <w:p>
     <w:pPr>
       <w:pStyle w:val="Fuzeile"/>
@@ -6261,7 +8478,7 @@
         <w:lang w:val="de-AT" w:eastAsia="de-AT"/>
       </w:rPr>
       <w:drawing>
-        <wp:inline distT="0" distB="0" distL="0" distR="0" wp14:anchorId="193A6954" wp14:editId="70E786AB">
+        <wp:inline distT="0" distB="0" distL="0" distR="0">
           <wp:extent cx="835025" cy="294005"/>
           <wp:effectExtent l="19050" t="0" r="3175" b="0"/>
           <wp:docPr id="7" name="Bilde 7"/>
@@ -6311,7 +8528,7 @@
 </file>
 
 <file path=word/footnotes.xml><?xml version="1.0" encoding="utf-8"?>
-<w:footnotes xmlns:wpc="http://schemas.microsoft.com/office/word/2010/wordprocessingCanvas" xmlns:mc="http://schemas.openxmlformats.org/markup-compatibility/2006" xmlns:o="urn:schemas-microsoft-com:office:office" xmlns:r="http://schemas.openxmlformats.org/officeDocument/2006/relationships" xmlns:m="http://schemas.openxmlformats.org/officeDocument/2006/math" xmlns:v="urn:schemas-microsoft-com:vml" xmlns:wp14="http://schemas.microsoft.com/office/word/2010/wordprocessingDrawing" xmlns:wp="http://schemas.openxmlformats.org/drawingml/2006/wordprocessingDrawing" xmlns:w10="urn:schemas-microsoft-com:office:word" xmlns:w="http://schemas.openxmlformats.org/wordprocessingml/2006/main" xmlns:w14="http://schemas.microsoft.com/office/word/2010/wordml" xmlns:wpg="http://schemas.microsoft.com/office/word/2010/wordprocessingGroup" xmlns:wpi="http://schemas.microsoft.com/office/word/2010/wordprocessingInk" xmlns:wne="http://schemas.microsoft.com/office/word/2006/wordml" xmlns:wps="http://schemas.microsoft.com/office/word/2010/wordprocessingShape" mc:Ignorable="w14 wp14">
+<w:footnotes xmlns:ve="http://schemas.openxmlformats.org/markup-compatibility/2006" xmlns:o="urn:schemas-microsoft-com:office:office" xmlns:r="http://schemas.openxmlformats.org/officeDocument/2006/relationships" xmlns:m="http://schemas.openxmlformats.org/officeDocument/2006/math" xmlns:v="urn:schemas-microsoft-com:vml" xmlns:wp="http://schemas.openxmlformats.org/drawingml/2006/wordprocessingDrawing" xmlns:w10="urn:schemas-microsoft-com:office:word" xmlns:w="http://schemas.openxmlformats.org/wordprocessingml/2006/main" xmlns:wne="http://schemas.microsoft.com/office/word/2006/wordml">
   <w:footnote w:type="separator" w:id="-1">
     <w:p>
       <w:r>
@@ -6332,7 +8549,7 @@
 </file>
 
 <file path=word/header1.xml><?xml version="1.0" encoding="utf-8"?>
-<w:hdr xmlns:wpc="http://schemas.microsoft.com/office/word/2010/wordprocessingCanvas" xmlns:mc="http://schemas.openxmlformats.org/markup-compatibility/2006" xmlns:o="urn:schemas-microsoft-com:office:office" xmlns:r="http://schemas.openxmlformats.org/officeDocument/2006/relationships" xmlns:m="http://schemas.openxmlformats.org/officeDocument/2006/math" xmlns:v="urn:schemas-microsoft-com:vml" xmlns:wp14="http://schemas.microsoft.com/office/word/2010/wordprocessingDrawing" xmlns:wp="http://schemas.openxmlformats.org/drawingml/2006/wordprocessingDrawing" xmlns:w10="urn:schemas-microsoft-com:office:word" xmlns:w="http://schemas.openxmlformats.org/wordprocessingml/2006/main" xmlns:w14="http://schemas.microsoft.com/office/word/2010/wordml" xmlns:wpg="http://schemas.microsoft.com/office/word/2010/wordprocessingGroup" xmlns:wpi="http://schemas.microsoft.com/office/word/2010/wordprocessingInk" xmlns:wne="http://schemas.microsoft.com/office/word/2006/wordml" xmlns:wps="http://schemas.microsoft.com/office/word/2010/wordprocessingShape" mc:Ignorable="w14 wp14">
+<w:hdr xmlns:ve="http://schemas.openxmlformats.org/markup-compatibility/2006" xmlns:o="urn:schemas-microsoft-com:office:office" xmlns:r="http://schemas.openxmlformats.org/officeDocument/2006/relationships" xmlns:m="http://schemas.openxmlformats.org/officeDocument/2006/math" xmlns:v="urn:schemas-microsoft-com:vml" xmlns:wp="http://schemas.openxmlformats.org/drawingml/2006/wordprocessingDrawing" xmlns:w10="urn:schemas-microsoft-com:office:word" xmlns:w="http://schemas.openxmlformats.org/wordprocessingml/2006/main" xmlns:wne="http://schemas.microsoft.com/office/word/2006/wordml">
   <w:p>
     <w:pPr>
       <w:pStyle w:val="Kopfzeile"/>
@@ -6343,7 +8560,7 @@
         <w:lang w:val="de-AT" w:eastAsia="de-AT"/>
       </w:rPr>
       <w:drawing>
-        <wp:anchor distT="0" distB="0" distL="114300" distR="114300" simplePos="0" relativeHeight="251657728" behindDoc="0" locked="0" layoutInCell="1" allowOverlap="1" wp14:anchorId="39D57792" wp14:editId="4D58FEDE">
+        <wp:anchor distT="0" distB="0" distL="114300" distR="114300" simplePos="0" relativeHeight="251657728" behindDoc="0" locked="0" layoutInCell="1" allowOverlap="1">
           <wp:simplePos x="0" y="0"/>
           <wp:positionH relativeFrom="column">
             <wp:posOffset>4557395</wp:posOffset>
@@ -6435,7 +8652,7 @@
 </file>
 
 <file path=word/numbering.xml><?xml version="1.0" encoding="utf-8"?>
-<w:numbering xmlns:wpc="http://schemas.microsoft.com/office/word/2010/wordprocessingCanvas" xmlns:mc="http://schemas.openxmlformats.org/markup-compatibility/2006" xmlns:o="urn:schemas-microsoft-com:office:office" xmlns:r="http://schemas.openxmlformats.org/officeDocument/2006/relationships" xmlns:m="http://schemas.openxmlformats.org/officeDocument/2006/math" xmlns:v="urn:schemas-microsoft-com:vml" xmlns:wp14="http://schemas.microsoft.com/office/word/2010/wordprocessingDrawing" xmlns:wp="http://schemas.openxmlformats.org/drawingml/2006/wordprocessingDrawing" xmlns:w10="urn:schemas-microsoft-com:office:word" xmlns:w="http://schemas.openxmlformats.org/wordprocessingml/2006/main" xmlns:w14="http://schemas.microsoft.com/office/word/2010/wordml" xmlns:wpg="http://schemas.microsoft.com/office/word/2010/wordprocessingGroup" xmlns:wpi="http://schemas.microsoft.com/office/word/2010/wordprocessingInk" xmlns:wne="http://schemas.microsoft.com/office/word/2006/wordml" xmlns:wps="http://schemas.microsoft.com/office/word/2010/wordprocessingShape" mc:Ignorable="w14 wp14">
+<w:numbering xmlns:ve="http://schemas.openxmlformats.org/markup-compatibility/2006" xmlns:o="urn:schemas-microsoft-com:office:office" xmlns:r="http://schemas.openxmlformats.org/officeDocument/2006/relationships" xmlns:m="http://schemas.openxmlformats.org/officeDocument/2006/math" xmlns:v="urn:schemas-microsoft-com:vml" xmlns:wp="http://schemas.openxmlformats.org/drawingml/2006/wordprocessingDrawing" xmlns:w10="urn:schemas-microsoft-com:office:word" xmlns:w="http://schemas.openxmlformats.org/wordprocessingml/2006/main" xmlns:wne="http://schemas.microsoft.com/office/word/2006/wordml">
   <w:numPicBullet w:numPicBulletId="0">
     <w:pict>
       <v:shapetype id="_x0000_t75" coordsize="21600,21600" o:spt="75" o:preferrelative="t" path="m@4@5l@4@11@9@11@9@5xe" filled="f" stroked="f">
@@ -6457,14 +8674,14 @@
         <v:path o:extrusionok="f" gradientshapeok="t" o:connecttype="rect"/>
         <o:lock v:ext="edit" aspectratio="t"/>
       </v:shapetype>
-      <v:shape id="_x0000_i1026" type="#_x0000_t75" style="width:310.55pt;height:276.75pt" o:bullet="t">
+      <v:shape id="_x0000_i1098" type="#_x0000_t75" style="width:310.55pt;height:276.75pt" o:bullet="t">
         <v:imagedata r:id="rId1" o:title="artD4DD"/>
       </v:shape>
     </w:pict>
   </w:numPicBullet>
   <w:numPicBullet w:numPicBulletId="1">
     <w:pict>
-      <v:shape id="_x0000_i1027" type="#_x0000_t75" style="width:157.15pt;height:276.75pt" o:bullet="t">
+      <v:shape id="_x0000_i1099" type="#_x0000_t75" style="width:157.15pt;height:276.75pt" o:bullet="t">
         <v:imagedata r:id="rId2" o:title="art81E6"/>
       </v:shape>
     </w:pict>
@@ -7539,7 +9756,6 @@
     <w:lvl w:ilvl="0">
       <w:start w:val="1"/>
       <w:numFmt w:val="decimal"/>
-      <w:pStyle w:val="berschrift1"/>
       <w:lvlText w:val="%1"/>
       <w:lvlJc w:val="left"/>
       <w:pPr>
@@ -7549,7 +9765,6 @@
     <w:lvl w:ilvl="1">
       <w:start w:val="1"/>
       <w:numFmt w:val="decimal"/>
-      <w:pStyle w:val="berschrift2"/>
       <w:lvlText w:val="%1.%2"/>
       <w:lvlJc w:val="left"/>
       <w:pPr>
@@ -7559,7 +9774,6 @@
     <w:lvl w:ilvl="2">
       <w:start w:val="1"/>
       <w:numFmt w:val="decimal"/>
-      <w:pStyle w:val="berschrift3"/>
       <w:lvlText w:val="%1.%2.%3"/>
       <w:lvlJc w:val="left"/>
       <w:pPr>
@@ -7569,7 +9783,6 @@
     <w:lvl w:ilvl="3">
       <w:start w:val="1"/>
       <w:numFmt w:val="decimal"/>
-      <w:pStyle w:val="berschrift4"/>
       <w:lvlText w:val="%1.%2.%3.%4"/>
       <w:lvlJc w:val="left"/>
       <w:pPr>
@@ -7579,7 +9792,6 @@
     <w:lvl w:ilvl="4">
       <w:start w:val="1"/>
       <w:numFmt w:val="decimal"/>
-      <w:pStyle w:val="berschrift5"/>
       <w:lvlText w:val="%1.%2.%3.%4.%5"/>
       <w:lvlJc w:val="left"/>
       <w:pPr>
@@ -7589,7 +9801,6 @@
     <w:lvl w:ilvl="5">
       <w:start w:val="1"/>
       <w:numFmt w:val="decimal"/>
-      <w:pStyle w:val="berschrift6"/>
       <w:lvlText w:val="%1.%2.%3.%4.%5.%6"/>
       <w:lvlJc w:val="left"/>
       <w:pPr>
@@ -7599,7 +9810,6 @@
     <w:lvl w:ilvl="6">
       <w:start w:val="1"/>
       <w:numFmt w:val="decimal"/>
-      <w:pStyle w:val="berschrift7"/>
       <w:lvlText w:val="%1.%2.%3.%4.%5.%6.%7"/>
       <w:lvlJc w:val="left"/>
       <w:pPr>
@@ -7609,7 +9819,6 @@
     <w:lvl w:ilvl="7">
       <w:start w:val="1"/>
       <w:numFmt w:val="decimal"/>
-      <w:pStyle w:val="berschrift8"/>
       <w:lvlText w:val="%1.%2.%3.%4.%5.%6.%7.%8"/>
       <w:lvlJc w:val="left"/>
       <w:pPr>
@@ -7619,7 +9828,6 @@
     <w:lvl w:ilvl="8">
       <w:start w:val="1"/>
       <w:numFmt w:val="decimal"/>
-      <w:pStyle w:val="berschrift9"/>
       <w:lvlText w:val="%1.%2.%3.%4.%5.%6.%7.%8.%9"/>
       <w:lvlJc w:val="left"/>
       <w:pPr>
@@ -9092,7 +11300,7 @@
 </file>
 
 <file path=word/styles.xml><?xml version="1.0" encoding="utf-8"?>
-<w:styles xmlns:mc="http://schemas.openxmlformats.org/markup-compatibility/2006" xmlns:r="http://schemas.openxmlformats.org/officeDocument/2006/relationships" xmlns:w="http://schemas.openxmlformats.org/wordprocessingml/2006/main" xmlns:w14="http://schemas.microsoft.com/office/word/2010/wordml" mc:Ignorable="w14">
+<w:styles xmlns:r="http://schemas.openxmlformats.org/officeDocument/2006/relationships" xmlns:w="http://schemas.openxmlformats.org/wordprocessingml/2006/main">
   <w:docDefaults>
     <w:rPrDefault>
       <w:rPr>
@@ -9487,6 +11695,7 @@
     <w:uiPriority w:val="99"/>
     <w:semiHidden/>
     <w:unhideWhenUsed/>
+    <w:qFormat/>
     <w:tblPr>
       <w:tblInd w:w="0" w:type="dxa"/>
       <w:tblCellMar>
@@ -9931,7 +12140,7 @@
       <w:lang w:val="en-GB" w:eastAsia="en-US" w:bidi="ar-SA"/>
     </w:rPr>
   </w:style>
-  <w:style w:type="table" w:styleId="Tabellenraster">
+  <w:style w:type="table" w:styleId="Tabellengitternetz">
     <w:name w:val="Table Grid"/>
     <w:basedOn w:val="NormaleTabelle"/>
     <w:uiPriority w:val="99"/>
@@ -10863,11 +13072,11 @@
       <w:lang w:val="en-GB" w:eastAsia="en-US"/>
     </w:rPr>
   </w:style>
-  <w:style w:type="paragraph" w:styleId="Zitat">
+  <w:style w:type="paragraph" w:styleId="Anfhrungszeichen">
     <w:name w:val="Quote"/>
     <w:basedOn w:val="Standard"/>
     <w:next w:val="Standard"/>
-    <w:link w:val="ZitatZchn"/>
+    <w:link w:val="AnfhrungszeichenZchn"/>
     <w:uiPriority w:val="29"/>
     <w:qFormat/>
     <w:rsid w:val="00457119"/>
@@ -10879,10 +13088,10 @@
       <w:lang w:eastAsia="en-US"/>
     </w:rPr>
   </w:style>
-  <w:style w:type="character" w:customStyle="1" w:styleId="ZitatZchn">
-    <w:name w:val="Zitat Zchn"/>
+  <w:style w:type="character" w:customStyle="1" w:styleId="AnfhrungszeichenZchn">
+    <w:name w:val="Anführungszeichen Zchn"/>
     <w:basedOn w:val="Absatz-Standardschriftart"/>
-    <w:link w:val="Zitat"/>
+    <w:link w:val="Anfhrungszeichen"/>
     <w:uiPriority w:val="29"/>
     <w:rsid w:val="00457119"/>
     <w:rPr>
@@ -10893,11 +13102,11 @@
       <w:lang w:val="en-GB" w:eastAsia="en-US"/>
     </w:rPr>
   </w:style>
-  <w:style w:type="paragraph" w:styleId="IntensivesZitat">
+  <w:style w:type="paragraph" w:styleId="IntensivesAnfhrungszeichen">
     <w:name w:val="Intense Quote"/>
     <w:basedOn w:val="Standard"/>
     <w:next w:val="Standard"/>
-    <w:link w:val="IntensivesZitatZchn"/>
+    <w:link w:val="IntensivesAnfhrungszeichenZchn"/>
     <w:uiPriority w:val="30"/>
     <w:qFormat/>
     <w:rsid w:val="00457119"/>
@@ -10918,10 +13127,10 @@
       <w:lang w:eastAsia="en-US"/>
     </w:rPr>
   </w:style>
-  <w:style w:type="character" w:customStyle="1" w:styleId="IntensivesZitatZchn">
-    <w:name w:val="Intensives Zitat Zchn"/>
+  <w:style w:type="character" w:customStyle="1" w:styleId="IntensivesAnfhrungszeichenZchn">
+    <w:name w:val="Intensives Anführungszeichen Zchn"/>
     <w:basedOn w:val="Absatz-Standardschriftart"/>
-    <w:link w:val="IntensivesZitat"/>
+    <w:link w:val="IntensivesAnfhrungszeichen"/>
     <w:uiPriority w:val="30"/>
     <w:rsid w:val="00457119"/>
     <w:rPr>
@@ -11717,7 +13926,7 @@
 </file>
 
 <file path=customXml/itemProps1.xml><?xml version="1.0" encoding="utf-8"?>
-<ds:datastoreItem xmlns:ds="http://schemas.openxmlformats.org/officeDocument/2006/customXml" ds:itemID="{0722C602-30A3-4C0D-A2EC-B5FAF5FA4D50}">
+<ds:datastoreItem xmlns:ds="http://schemas.openxmlformats.org/officeDocument/2006/customXml" ds:itemID="{53472F5A-F60E-42E5-A8E6-602DBE8BCDB0}">
   <ds:schemaRefs>
     <ds:schemaRef ds:uri="http://schemas.openxmlformats.org/officeDocument/2006/bibliography"/>
   </ds:schemaRefs>

</xml_diff>